<commit_message>
Manage locations > issue #147
https://github.com/FWAJL/FieldWorkAssistantMVC/issues/147
</commit_message>
<xml_diff>
--- a/Working Docs/Specifications.docx
+++ b/Working Docs/Specifications.docx
@@ -2146,7 +2146,6 @@
           <w:lang w:val="en-IE" w:eastAsia="ja-JP"/>
         </w:rPr>
       </w:pPr>
-      <w:bookmarkStart w:id="0" w:name="_GoBack"/>
       <w:r>
         <w:rPr>
           <w:noProof/>
@@ -2195,7 +2194,6 @@
         <w:fldChar w:fldCharType="end"/>
       </w:r>
     </w:p>
-    <w:bookmarkEnd w:id="0"/>
     <w:p>
       <w:pPr>
         <w:rPr>
@@ -2215,11 +2213,11 @@
       <w:r>
         <w:br/>
       </w:r>
-      <w:bookmarkStart w:id="1" w:name="_Toc273335402"/>
+      <w:bookmarkStart w:id="0" w:name="_Toc273335402"/>
       <w:r>
         <w:t>Hosting details</w:t>
       </w:r>
-      <w:bookmarkEnd w:id="1"/>
+      <w:bookmarkEnd w:id="0"/>
     </w:p>
     <w:p>
       <w:pPr>
@@ -2356,13 +2354,13 @@
       <w:pPr>
         <w:pStyle w:val="Heading1"/>
       </w:pPr>
-      <w:bookmarkStart w:id="2" w:name="h.5qrjnrgmgsf6" w:colFirst="0" w:colLast="0"/>
-      <w:bookmarkStart w:id="3" w:name="_Toc273335403"/>
+      <w:bookmarkStart w:id="1" w:name="h.5qrjnrgmgsf6" w:colFirst="0" w:colLast="0"/>
+      <w:bookmarkStart w:id="2" w:name="_Toc273335403"/>
+      <w:bookmarkEnd w:id="1"/>
+      <w:r>
+        <w:t>General description</w:t>
+      </w:r>
       <w:bookmarkEnd w:id="2"/>
-      <w:r>
-        <w:t>General description</w:t>
-      </w:r>
-      <w:bookmarkEnd w:id="3"/>
     </w:p>
     <w:p>
       <w:pPr>
@@ -2441,13 +2439,13 @@
       <w:pPr>
         <w:pStyle w:val="Heading1"/>
       </w:pPr>
-      <w:bookmarkStart w:id="4" w:name="h.59uptj1x60wc" w:colFirst="0" w:colLast="0"/>
-      <w:bookmarkStart w:id="5" w:name="_Toc273335404"/>
+      <w:bookmarkStart w:id="3" w:name="h.59uptj1x60wc" w:colFirst="0" w:colLast="0"/>
+      <w:bookmarkStart w:id="4" w:name="_Toc273335404"/>
+      <w:bookmarkEnd w:id="3"/>
+      <w:r>
+        <w:t>Questions</w:t>
+      </w:r>
       <w:bookmarkEnd w:id="4"/>
-      <w:r>
-        <w:t>Questions</w:t>
-      </w:r>
-      <w:bookmarkEnd w:id="5"/>
     </w:p>
     <w:p>
       <w:pPr>
@@ -2883,23 +2881,23 @@
       <w:pPr>
         <w:pStyle w:val="Heading1"/>
       </w:pPr>
-      <w:bookmarkStart w:id="6" w:name="h.a51zqx98huir" w:colFirst="0" w:colLast="0"/>
-      <w:bookmarkStart w:id="7" w:name="h.78ue2ixq9e8u" w:colFirst="0" w:colLast="0"/>
-      <w:bookmarkStart w:id="8" w:name="h.2ne48rfd5fyn" w:colFirst="0" w:colLast="0"/>
-      <w:bookmarkStart w:id="9" w:name="h.2fzvwulo73zr" w:colFirst="0" w:colLast="0"/>
-      <w:bookmarkStart w:id="10" w:name="h.4j2qfako64kc" w:colFirst="0" w:colLast="0"/>
-      <w:bookmarkStart w:id="11" w:name="h.e5reviplocmv" w:colFirst="0" w:colLast="0"/>
-      <w:bookmarkStart w:id="12" w:name="_Toc273335405"/>
+      <w:bookmarkStart w:id="5" w:name="h.a51zqx98huir" w:colFirst="0" w:colLast="0"/>
+      <w:bookmarkStart w:id="6" w:name="h.78ue2ixq9e8u" w:colFirst="0" w:colLast="0"/>
+      <w:bookmarkStart w:id="7" w:name="h.2ne48rfd5fyn" w:colFirst="0" w:colLast="0"/>
+      <w:bookmarkStart w:id="8" w:name="h.2fzvwulo73zr" w:colFirst="0" w:colLast="0"/>
+      <w:bookmarkStart w:id="9" w:name="h.4j2qfako64kc" w:colFirst="0" w:colLast="0"/>
+      <w:bookmarkStart w:id="10" w:name="h.e5reviplocmv" w:colFirst="0" w:colLast="0"/>
+      <w:bookmarkStart w:id="11" w:name="_Toc273335405"/>
+      <w:bookmarkEnd w:id="5"/>
       <w:bookmarkEnd w:id="6"/>
       <w:bookmarkEnd w:id="7"/>
       <w:bookmarkEnd w:id="8"/>
       <w:bookmarkEnd w:id="9"/>
       <w:bookmarkEnd w:id="10"/>
+      <w:r>
+        <w:t>Release procedure</w:t>
+      </w:r>
       <w:bookmarkEnd w:id="11"/>
-      <w:r>
-        <w:t>Release procedure</w:t>
-      </w:r>
-      <w:bookmarkEnd w:id="12"/>
     </w:p>
     <w:p>
       <w:pPr>
@@ -3078,14 +3076,14 @@
       <w:pPr>
         <w:pStyle w:val="Heading2"/>
       </w:pPr>
-      <w:bookmarkStart w:id="13" w:name="h.xgyjt46p2yuu" w:colFirst="0" w:colLast="0"/>
-      <w:bookmarkStart w:id="14" w:name="_Toc273335406"/>
+      <w:bookmarkStart w:id="12" w:name="h.xgyjt46p2yuu" w:colFirst="0" w:colLast="0"/>
+      <w:bookmarkStart w:id="13" w:name="_Toc273335406"/>
+      <w:bookmarkEnd w:id="12"/>
+      <w:proofErr w:type="spellStart"/>
+      <w:r>
+        <w:t>Config</w:t>
+      </w:r>
       <w:bookmarkEnd w:id="13"/>
-      <w:proofErr w:type="spellStart"/>
-      <w:r>
-        <w:t>Config</w:t>
-      </w:r>
-      <w:bookmarkEnd w:id="14"/>
       <w:proofErr w:type="spellEnd"/>
     </w:p>
     <w:p>
@@ -4011,18 +4009,98 @@
       <w:pPr>
         <w:pStyle w:val="Heading2"/>
       </w:pPr>
-      <w:bookmarkStart w:id="15" w:name="h.4lzci87q775p" w:colFirst="0" w:colLast="0"/>
-      <w:bookmarkStart w:id="16" w:name="_Toc273335407"/>
+      <w:bookmarkStart w:id="14" w:name="h.4lzci87q775p" w:colFirst="0" w:colLast="0"/>
+      <w:bookmarkStart w:id="15" w:name="_Toc273335407"/>
+      <w:bookmarkEnd w:id="14"/>
+      <w:proofErr w:type="spellStart"/>
+      <w:r>
+        <w:t>GitHub</w:t>
+      </w:r>
+      <w:proofErr w:type="spellEnd"/>
+      <w:r>
+        <w:t xml:space="preserve"> clone to DEV site</w:t>
+      </w:r>
       <w:bookmarkEnd w:id="15"/>
+    </w:p>
+    <w:p>
+      <w:pPr>
+        <w:contextualSpacing w:val="0"/>
+        <w:rPr>
+          <w:lang w:val="en-US"/>
+        </w:rPr>
+      </w:pPr>
+      <w:r>
+        <w:rPr>
+          <w:b/>
+          <w:lang w:val="en-US"/>
+        </w:rPr>
+        <w:t xml:space="preserve">We </w:t>
+      </w:r>
+      <w:r>
+        <w:rPr>
+          <w:b/>
+          <w:lang w:val="en-US"/>
+        </w:rPr>
+        <w:t xml:space="preserve">need to rewrite the procedure since I’m using </w:t>
+      </w:r>
       <w:proofErr w:type="spellStart"/>
       <w:r>
+        <w:rPr>
+          <w:b/>
+          <w:lang w:val="en-US"/>
+        </w:rPr>
         <w:t>GitHub</w:t>
       </w:r>
       <w:proofErr w:type="spellEnd"/>
       <w:r>
-        <w:t xml:space="preserve"> clone to DEV site</w:t>
-      </w:r>
+        <w:rPr>
+          <w:b/>
+          <w:lang w:val="en-US"/>
+        </w:rPr>
+        <w:t xml:space="preserve"> directly on server.</w:t>
+      </w:r>
+    </w:p>
+    <w:p>
+      <w:pPr>
+        <w:contextualSpacing w:val="0"/>
+        <w:rPr>
+          <w:lang w:val="en-US"/>
+        </w:rPr>
+      </w:pPr>
+      <w:r>
+        <w:rPr>
+          <w:b/>
+          <w:lang w:val="en-US"/>
+        </w:rPr>
+        <w:t xml:space="preserve">We are </w:t>
+      </w:r>
+      <w:r>
+        <w:rPr>
+          <w:b/>
+          <w:lang w:val="en-US"/>
+        </w:rPr>
+        <w:t>now using SSH connection to push and pull the code to the server.</w:t>
+      </w:r>
+    </w:p>
+    <w:p>
+      <w:pPr>
+        <w:pStyle w:val="Heading2"/>
+      </w:pPr>
+      <w:bookmarkStart w:id="16" w:name="h.szxaxlvry4hr" w:colFirst="0" w:colLast="0"/>
+      <w:bookmarkStart w:id="17" w:name="_Toc273335408"/>
       <w:bookmarkEnd w:id="16"/>
+      <w:r>
+        <w:t xml:space="preserve">DEV site to </w:t>
+      </w:r>
+      <w:proofErr w:type="gramStart"/>
+      <w:r>
+        <w:t>Live</w:t>
+      </w:r>
+      <w:proofErr w:type="gramEnd"/>
+      <w:r>
+        <w:t xml:space="preserve"> site</w:t>
+      </w:r>
+      <w:bookmarkEnd w:id="17"/>
     </w:p>
     <w:p>
       <w:pPr>
@@ -4036,162 +4114,82 @@
           <w:b/>
           <w:lang w:val="en-US"/>
         </w:rPr>
-        <w:t xml:space="preserve">We </w:t>
-      </w:r>
+        <w:t xml:space="preserve">It will use a similar procedure to DEV site but the code will be on a </w:t>
+      </w:r>
+      <w:proofErr w:type="spellStart"/>
       <w:r>
         <w:rPr>
           <w:b/>
           <w:lang w:val="en-US"/>
         </w:rPr>
-        <w:t xml:space="preserve">need to rewrite the procedure since I’m using </w:t>
-      </w:r>
-      <w:proofErr w:type="spellStart"/>
+        <w:t>seperate</w:t>
+      </w:r>
+      <w:proofErr w:type="spellEnd"/>
       <w:r>
         <w:rPr>
           <w:b/>
           <w:lang w:val="en-US"/>
         </w:rPr>
-        <w:t>GitHub</w:t>
-      </w:r>
-      <w:proofErr w:type="spellEnd"/>
-      <w:r>
-        <w:rPr>
-          <w:b/>
-          <w:lang w:val="en-US"/>
-        </w:rPr>
-        <w:t xml:space="preserve"> directly on server.</w:t>
-      </w:r>
-    </w:p>
-    <w:p>
-      <w:pPr>
-        <w:contextualSpacing w:val="0"/>
-        <w:rPr>
-          <w:lang w:val="en-US"/>
-        </w:rPr>
-      </w:pPr>
-      <w:r>
-        <w:rPr>
-          <w:b/>
-          <w:lang w:val="en-US"/>
-        </w:rPr>
-        <w:t xml:space="preserve">We are </w:t>
-      </w:r>
-      <w:r>
-        <w:rPr>
-          <w:b/>
-          <w:lang w:val="en-US"/>
-        </w:rPr>
-        <w:t>now using SSH connection to push and pull the code to the server.</w:t>
-      </w:r>
-    </w:p>
-    <w:p>
-      <w:pPr>
-        <w:pStyle w:val="Heading2"/>
-      </w:pPr>
-      <w:bookmarkStart w:id="17" w:name="h.szxaxlvry4hr" w:colFirst="0" w:colLast="0"/>
-      <w:bookmarkStart w:id="18" w:name="_Toc273335408"/>
-      <w:bookmarkEnd w:id="17"/>
-      <w:r>
-        <w:t xml:space="preserve">DEV site to </w:t>
-      </w:r>
-      <w:proofErr w:type="gramStart"/>
-      <w:r>
-        <w:t>Live</w:t>
-      </w:r>
-      <w:proofErr w:type="gramEnd"/>
-      <w:r>
-        <w:t xml:space="preserve"> site</w:t>
-      </w:r>
+        <w:t xml:space="preserve"> branch called Live.</w:t>
+      </w:r>
+    </w:p>
+    <w:p>
+      <w:pPr>
+        <w:pStyle w:val="Heading1"/>
+      </w:pPr>
+      <w:bookmarkStart w:id="18" w:name="h.r9bep4matsqa" w:colFirst="0" w:colLast="0"/>
+      <w:bookmarkStart w:id="19" w:name="h.mv7glrfrswub" w:colFirst="0" w:colLast="0"/>
+      <w:bookmarkStart w:id="20" w:name="h.qkt4putayohs" w:colFirst="0" w:colLast="0"/>
+      <w:bookmarkStart w:id="21" w:name="_Toc273335409"/>
       <w:bookmarkEnd w:id="18"/>
-    </w:p>
-    <w:p>
-      <w:pPr>
-        <w:contextualSpacing w:val="0"/>
-        <w:rPr>
-          <w:lang w:val="en-US"/>
-        </w:rPr>
-      </w:pPr>
-      <w:r>
-        <w:rPr>
-          <w:b/>
-          <w:lang w:val="en-US"/>
-        </w:rPr>
-        <w:t xml:space="preserve">It will use a similar procedure to DEV site but the code will be on a </w:t>
-      </w:r>
-      <w:proofErr w:type="spellStart"/>
-      <w:r>
-        <w:rPr>
-          <w:b/>
-          <w:lang w:val="en-US"/>
-        </w:rPr>
-        <w:t>seperate</w:t>
-      </w:r>
-      <w:proofErr w:type="spellEnd"/>
-      <w:r>
-        <w:rPr>
-          <w:b/>
-          <w:lang w:val="en-US"/>
-        </w:rPr>
-        <w:t xml:space="preserve"> branch called Live.</w:t>
-      </w:r>
-    </w:p>
-    <w:p>
-      <w:pPr>
-        <w:pStyle w:val="Heading1"/>
-      </w:pPr>
-      <w:bookmarkStart w:id="19" w:name="h.r9bep4matsqa" w:colFirst="0" w:colLast="0"/>
-      <w:bookmarkStart w:id="20" w:name="h.mv7glrfrswub" w:colFirst="0" w:colLast="0"/>
-      <w:bookmarkStart w:id="21" w:name="h.qkt4putayohs" w:colFirst="0" w:colLast="0"/>
-      <w:bookmarkStart w:id="22" w:name="_Toc273335409"/>
       <w:bookmarkEnd w:id="19"/>
       <w:bookmarkEnd w:id="20"/>
+      <w:r>
+        <w:t>Functionalities</w:t>
+      </w:r>
       <w:bookmarkEnd w:id="21"/>
-      <w:r>
-        <w:t>Functionalities</w:t>
-      </w:r>
+    </w:p>
+    <w:p>
+      <w:pPr>
+        <w:contextualSpacing w:val="0"/>
+        <w:rPr>
+          <w:lang w:val="en-US"/>
+        </w:rPr>
+      </w:pPr>
+      <w:r>
+        <w:rPr>
+          <w:lang w:val="en-US"/>
+        </w:rPr>
+        <w:t xml:space="preserve">The list of functions needed for the tools are listed below. Break down by group, e.g. Project, </w:t>
+      </w:r>
+      <w:proofErr w:type="spellStart"/>
+      <w:r>
+        <w:rPr>
+          <w:lang w:val="en-US"/>
+        </w:rPr>
+        <w:t>Personel</w:t>
+      </w:r>
+      <w:proofErr w:type="spellEnd"/>
+      <w:r>
+        <w:rPr>
+          <w:lang w:val="en-US"/>
+        </w:rPr>
+        <w:t>, etc.</w:t>
+      </w:r>
+    </w:p>
+    <w:p>
+      <w:pPr>
+        <w:pStyle w:val="Heading2"/>
+      </w:pPr>
+      <w:bookmarkStart w:id="22" w:name="h.dknjl1r0ag66" w:colFirst="0" w:colLast="0"/>
+      <w:bookmarkStart w:id="23" w:name="_Toc273335410"/>
       <w:bookmarkEnd w:id="22"/>
-    </w:p>
-    <w:p>
-      <w:pPr>
-        <w:contextualSpacing w:val="0"/>
-        <w:rPr>
-          <w:lang w:val="en-US"/>
-        </w:rPr>
-      </w:pPr>
-      <w:r>
-        <w:rPr>
-          <w:lang w:val="en-US"/>
-        </w:rPr>
-        <w:t xml:space="preserve">The list of functions needed for the tools are listed below. Break down by group, e.g. Project, </w:t>
-      </w:r>
-      <w:proofErr w:type="spellStart"/>
-      <w:r>
-        <w:rPr>
-          <w:lang w:val="en-US"/>
-        </w:rPr>
-        <w:t>Personel</w:t>
-      </w:r>
-      <w:proofErr w:type="spellEnd"/>
-      <w:r>
-        <w:rPr>
-          <w:lang w:val="en-US"/>
-        </w:rPr>
-        <w:t>, etc.</w:t>
-      </w:r>
-    </w:p>
-    <w:p>
-      <w:pPr>
-        <w:pStyle w:val="Heading2"/>
-      </w:pPr>
-      <w:bookmarkStart w:id="23" w:name="h.dknjl1r0ag66" w:colFirst="0" w:colLast="0"/>
-      <w:bookmarkStart w:id="24" w:name="_Toc273335410"/>
+      <w:r>
+        <w:t>Login</w:t>
+      </w:r>
+      <w:bookmarkStart w:id="24" w:name="h.2ykofbpjnkwa" w:colFirst="0" w:colLast="0"/>
+      <w:bookmarkEnd w:id="24"/>
       <w:bookmarkEnd w:id="23"/>
-      <w:r>
-        <w:t>Login</w:t>
-      </w:r>
-      <w:bookmarkStart w:id="25" w:name="h.2ykofbpjnkwa" w:colFirst="0" w:colLast="0"/>
-      <w:bookmarkEnd w:id="25"/>
-      <w:bookmarkEnd w:id="24"/>
     </w:p>
     <w:p>
       <w:pPr>
@@ -4370,27 +4368,27 @@
       <w:pPr>
         <w:pStyle w:val="Heading2"/>
       </w:pPr>
-      <w:bookmarkStart w:id="26" w:name="h.ak0y7hdlw0i7" w:colFirst="0" w:colLast="0"/>
-      <w:bookmarkStart w:id="27" w:name="_Toc273335411"/>
+      <w:bookmarkStart w:id="25" w:name="h.ak0y7hdlw0i7" w:colFirst="0" w:colLast="0"/>
+      <w:bookmarkStart w:id="26" w:name="_Toc273335411"/>
+      <w:bookmarkEnd w:id="25"/>
+      <w:r>
+        <w:t>Field Personnel</w:t>
+      </w:r>
       <w:bookmarkEnd w:id="26"/>
-      <w:r>
-        <w:t>Field Personnel</w:t>
-      </w:r>
+    </w:p>
+    <w:p>
+      <w:pPr>
+        <w:pStyle w:val="Heading2"/>
+      </w:pPr>
+      <w:bookmarkStart w:id="27" w:name="h.hehql1nyjrl5" w:colFirst="0" w:colLast="0"/>
+      <w:bookmarkStart w:id="28" w:name="h.6296lb2kvfwp" w:colFirst="0" w:colLast="0"/>
+      <w:bookmarkStart w:id="29" w:name="_Toc273335412"/>
       <w:bookmarkEnd w:id="27"/>
-    </w:p>
-    <w:p>
-      <w:pPr>
-        <w:pStyle w:val="Heading2"/>
-      </w:pPr>
-      <w:bookmarkStart w:id="28" w:name="h.hehql1nyjrl5" w:colFirst="0" w:colLast="0"/>
-      <w:bookmarkStart w:id="29" w:name="h.6296lb2kvfwp" w:colFirst="0" w:colLast="0"/>
-      <w:bookmarkStart w:id="30" w:name="_Toc273335412"/>
       <w:bookmarkEnd w:id="28"/>
+      <w:r>
+        <w:t>Projects</w:t>
+      </w:r>
       <w:bookmarkEnd w:id="29"/>
-      <w:r>
-        <w:t>Projects</w:t>
-      </w:r>
-      <w:bookmarkEnd w:id="30"/>
     </w:p>
     <w:p>
       <w:pPr>
@@ -4712,19 +4710,19 @@
           <w:lang w:val="en-US"/>
         </w:rPr>
       </w:pPr>
-      <w:commentRangeStart w:id="31"/>
+      <w:commentRangeStart w:id="30"/>
       <w:r>
         <w:rPr>
           <w:lang w:val="en-US"/>
         </w:rPr>
         <w:t>Delete: removing a project and associated data.</w:t>
       </w:r>
-      <w:commentRangeEnd w:id="31"/>
+      <w:commentRangeEnd w:id="30"/>
       <w:r>
         <w:rPr>
           <w:rStyle w:val="CommentReference"/>
         </w:rPr>
-        <w:commentReference w:id="31"/>
+        <w:commentReference w:id="30"/>
       </w:r>
     </w:p>
     <w:p>
@@ -4774,173 +4772,173 @@
       <w:pPr>
         <w:pStyle w:val="Heading2"/>
       </w:pPr>
-      <w:bookmarkStart w:id="32" w:name="h.qrwi8xbbnvyx" w:colFirst="0" w:colLast="0"/>
-      <w:bookmarkStart w:id="33" w:name="h.vqidiploa2st" w:colFirst="0" w:colLast="0"/>
-      <w:bookmarkStart w:id="34" w:name="_Toc273335413"/>
+      <w:bookmarkStart w:id="31" w:name="h.qrwi8xbbnvyx" w:colFirst="0" w:colLast="0"/>
+      <w:bookmarkStart w:id="32" w:name="h.vqidiploa2st" w:colFirst="0" w:colLast="0"/>
+      <w:bookmarkStart w:id="33" w:name="_Toc273335413"/>
+      <w:bookmarkEnd w:id="31"/>
       <w:bookmarkEnd w:id="32"/>
+      <w:r>
+        <w:t>Facility</w:t>
+      </w:r>
       <w:bookmarkEnd w:id="33"/>
-      <w:r>
-        <w:t>Facility</w:t>
-      </w:r>
+    </w:p>
+    <w:p>
+      <w:pPr>
+        <w:pStyle w:val="Heading2"/>
+      </w:pPr>
+      <w:bookmarkStart w:id="34" w:name="h.bg8ikf07a0w" w:colFirst="0" w:colLast="0"/>
+      <w:bookmarkStart w:id="35" w:name="_Toc273335414"/>
       <w:bookmarkEnd w:id="34"/>
+      <w:r>
+        <w:t>Tasks</w:t>
+      </w:r>
+      <w:bookmarkEnd w:id="35"/>
     </w:p>
     <w:p>
       <w:pPr>
         <w:pStyle w:val="Heading2"/>
       </w:pPr>
-      <w:bookmarkStart w:id="35" w:name="h.bg8ikf07a0w" w:colFirst="0" w:colLast="0"/>
-      <w:bookmarkStart w:id="36" w:name="_Toc273335414"/>
-      <w:bookmarkEnd w:id="35"/>
-      <w:r>
-        <w:t>Tasks</w:t>
-      </w:r>
+      <w:bookmarkStart w:id="36" w:name="h.4tc3de1533r7" w:colFirst="0" w:colLast="0"/>
+      <w:bookmarkStart w:id="37" w:name="h.9w38clbnoofu" w:colFirst="0" w:colLast="0"/>
+      <w:bookmarkStart w:id="38" w:name="_Toc273335415"/>
       <w:bookmarkEnd w:id="36"/>
-    </w:p>
-    <w:p>
-      <w:pPr>
-        <w:pStyle w:val="Heading2"/>
-      </w:pPr>
-      <w:bookmarkStart w:id="37" w:name="h.4tc3de1533r7" w:colFirst="0" w:colLast="0"/>
-      <w:bookmarkStart w:id="38" w:name="h.9w38clbnoofu" w:colFirst="0" w:colLast="0"/>
-      <w:bookmarkStart w:id="39" w:name="_Toc273335415"/>
       <w:bookmarkEnd w:id="37"/>
+      <w:r>
+        <w:t>Locations</w:t>
+      </w:r>
       <w:bookmarkEnd w:id="38"/>
-      <w:r>
-        <w:t>Locations</w:t>
+    </w:p>
+    <w:p>
+      <w:pPr>
+        <w:pStyle w:val="Heading3"/>
+      </w:pPr>
+      <w:bookmarkStart w:id="39" w:name="_Toc273335416"/>
+      <w:r>
+        <w:t>Brainstorming</w:t>
       </w:r>
       <w:bookmarkEnd w:id="39"/>
     </w:p>
     <w:p>
+      <w:proofErr w:type="spellStart"/>
+      <w:r>
+        <w:t>Mandatory</w:t>
+      </w:r>
+      <w:proofErr w:type="spellEnd"/>
+      <w:r>
+        <w:t xml:space="preserve"> </w:t>
+      </w:r>
+      <w:proofErr w:type="spellStart"/>
+      <w:r>
+        <w:t>field</w:t>
+      </w:r>
+      <w:proofErr w:type="spellEnd"/>
+      <w:r>
+        <w:t xml:space="preserve"> : </w:t>
+      </w:r>
+      <w:r>
+        <w:t xml:space="preserve">location </w:t>
+      </w:r>
+      <w:proofErr w:type="spellStart"/>
+      <w:r>
+        <w:t>name</w:t>
+      </w:r>
+      <w:proofErr w:type="spellEnd"/>
+    </w:p>
+    <w:p/>
+    <w:p>
+      <w:pPr>
+        <w:rPr>
+          <w:lang w:val="en-US"/>
+        </w:rPr>
+      </w:pPr>
+      <w:proofErr w:type="gramStart"/>
+      <w:r>
+        <w:rPr>
+          <w:lang w:val="en-US"/>
+        </w:rPr>
+        <w:t xml:space="preserve">Project manager inputs only the name and the technician can </w:t>
+      </w:r>
+      <w:r>
+        <w:rPr>
+          <w:lang w:val="en-US"/>
+        </w:rPr>
+        <w:t>flag</w:t>
+      </w:r>
+      <w:r>
+        <w:rPr>
+          <w:lang w:val="en-US"/>
+        </w:rPr>
+        <w:t xml:space="preserve"> the location to update the </w:t>
+      </w:r>
+      <w:proofErr w:type="spellStart"/>
+      <w:r>
+        <w:rPr>
+          <w:lang w:val="en-US"/>
+        </w:rPr>
+        <w:t>lat</w:t>
+      </w:r>
+      <w:r>
+        <w:rPr>
+          <w:lang w:val="en-US"/>
+        </w:rPr>
+        <w:t>titude</w:t>
+      </w:r>
+      <w:proofErr w:type="spellEnd"/>
+      <w:r>
+        <w:rPr>
+          <w:lang w:val="en-US"/>
+        </w:rPr>
+        <w:t xml:space="preserve"> </w:t>
+      </w:r>
+      <w:r>
+        <w:rPr>
+          <w:lang w:val="en-US"/>
+        </w:rPr>
+        <w:t>/</w:t>
+      </w:r>
+      <w:r>
+        <w:rPr>
+          <w:lang w:val="en-US"/>
+        </w:rPr>
+        <w:t xml:space="preserve"> </w:t>
+      </w:r>
+      <w:r>
+        <w:rPr>
+          <w:lang w:val="en-US"/>
+        </w:rPr>
+        <w:t>long</w:t>
+      </w:r>
+      <w:r>
+        <w:rPr>
+          <w:lang w:val="en-US"/>
+        </w:rPr>
+        <w:t>itude on the map</w:t>
+      </w:r>
+      <w:r>
+        <w:rPr>
+          <w:lang w:val="en-US"/>
+        </w:rPr>
+        <w:t>.</w:t>
+      </w:r>
+      <w:proofErr w:type="gramEnd"/>
+    </w:p>
+    <w:p>
       <w:pPr>
         <w:pStyle w:val="Heading3"/>
-      </w:pPr>
-      <w:bookmarkStart w:id="40" w:name="_Toc273335416"/>
-      <w:r>
-        <w:t>Brainstorming</w:t>
-      </w:r>
+        <w:rPr>
+          <w:lang w:val="en-US"/>
+        </w:rPr>
+      </w:pPr>
+      <w:bookmarkStart w:id="40" w:name="h.2yj4oyjc7cwq" w:colFirst="0" w:colLast="0"/>
+      <w:bookmarkStart w:id="41" w:name="_Toc273335417"/>
       <w:bookmarkEnd w:id="40"/>
-    </w:p>
-    <w:p>
-      <w:proofErr w:type="spellStart"/>
-      <w:r>
-        <w:t>Mandatory</w:t>
-      </w:r>
-      <w:proofErr w:type="spellEnd"/>
-      <w:r>
-        <w:t xml:space="preserve"> </w:t>
-      </w:r>
-      <w:proofErr w:type="spellStart"/>
-      <w:r>
-        <w:t>field</w:t>
-      </w:r>
-      <w:proofErr w:type="spellEnd"/>
-      <w:r>
-        <w:t xml:space="preserve"> : </w:t>
-      </w:r>
-      <w:r>
-        <w:t xml:space="preserve">location </w:t>
-      </w:r>
-      <w:proofErr w:type="spellStart"/>
-      <w:r>
-        <w:t>name</w:t>
-      </w:r>
-      <w:proofErr w:type="spellEnd"/>
-    </w:p>
-    <w:p/>
-    <w:p>
-      <w:pPr>
-        <w:rPr>
-          <w:lang w:val="en-US"/>
-        </w:rPr>
-      </w:pPr>
-      <w:proofErr w:type="gramStart"/>
-      <w:r>
-        <w:rPr>
-          <w:lang w:val="en-US"/>
-        </w:rPr>
-        <w:t xml:space="preserve">Project manager inputs only the name and the technician can </w:t>
-      </w:r>
-      <w:r>
-        <w:rPr>
-          <w:lang w:val="en-US"/>
-        </w:rPr>
-        <w:t>flag</w:t>
-      </w:r>
-      <w:r>
-        <w:rPr>
-          <w:lang w:val="en-US"/>
-        </w:rPr>
-        <w:t xml:space="preserve"> the location to update the </w:t>
-      </w:r>
-      <w:proofErr w:type="spellStart"/>
-      <w:r>
-        <w:rPr>
-          <w:lang w:val="en-US"/>
-        </w:rPr>
-        <w:t>lat</w:t>
-      </w:r>
-      <w:r>
-        <w:rPr>
-          <w:lang w:val="en-US"/>
-        </w:rPr>
-        <w:t>titude</w:t>
-      </w:r>
-      <w:proofErr w:type="spellEnd"/>
-      <w:r>
-        <w:rPr>
-          <w:lang w:val="en-US"/>
-        </w:rPr>
-        <w:t xml:space="preserve"> </w:t>
-      </w:r>
-      <w:r>
-        <w:rPr>
-          <w:lang w:val="en-US"/>
-        </w:rPr>
-        <w:t>/</w:t>
-      </w:r>
-      <w:r>
-        <w:rPr>
-          <w:lang w:val="en-US"/>
-        </w:rPr>
-        <w:t xml:space="preserve"> </w:t>
-      </w:r>
-      <w:r>
-        <w:rPr>
-          <w:lang w:val="en-US"/>
-        </w:rPr>
-        <w:t>long</w:t>
-      </w:r>
-      <w:r>
-        <w:rPr>
-          <w:lang w:val="en-US"/>
-        </w:rPr>
-        <w:t>itude on the map</w:t>
-      </w:r>
-      <w:r>
-        <w:rPr>
-          <w:lang w:val="en-US"/>
-        </w:rPr>
-        <w:t>.</w:t>
-      </w:r>
-      <w:proofErr w:type="gramEnd"/>
-    </w:p>
-    <w:p>
-      <w:pPr>
-        <w:pStyle w:val="Heading3"/>
-        <w:rPr>
-          <w:lang w:val="en-US"/>
-        </w:rPr>
-      </w:pPr>
-      <w:bookmarkStart w:id="41" w:name="h.2yj4oyjc7cwq" w:colFirst="0" w:colLast="0"/>
-      <w:bookmarkStart w:id="42" w:name="_Toc273335417"/>
+      <w:r>
+        <w:rPr>
+          <w:lang w:val="en-US"/>
+        </w:rPr>
+        <w:t>UI</w:t>
+      </w:r>
       <w:bookmarkEnd w:id="41"/>
-      <w:r>
-        <w:rPr>
-          <w:lang w:val="en-US"/>
-        </w:rPr>
-        <w:t>UI</w:t>
-      </w:r>
-      <w:bookmarkEnd w:id="42"/>
     </w:p>
     <w:p>
       <w:pPr>
@@ -4949,19 +4947,19 @@
           <w:lang w:val="en-US"/>
         </w:rPr>
       </w:pPr>
-      <w:commentRangeStart w:id="43"/>
+      <w:commentRangeStart w:id="42"/>
       <w:r>
         <w:rPr>
           <w:lang w:val="en-US"/>
         </w:rPr>
         <w:t>Add a breadcrumb</w:t>
       </w:r>
-      <w:commentRangeEnd w:id="43"/>
+      <w:commentRangeEnd w:id="42"/>
       <w:r>
         <w:rPr>
           <w:rStyle w:val="CommentReference"/>
         </w:rPr>
-        <w:commentReference w:id="43"/>
+        <w:commentReference w:id="42"/>
       </w:r>
     </w:p>
     <w:p>
@@ -5371,156 +5369,156 @@
       <w:pPr>
         <w:pStyle w:val="Heading2"/>
       </w:pPr>
-      <w:bookmarkStart w:id="44" w:name="h.q28mcfe8e1o7" w:colFirst="0" w:colLast="0"/>
-      <w:bookmarkStart w:id="45" w:name="h.fgi2qeiqzr8w" w:colFirst="0" w:colLast="0"/>
-      <w:bookmarkStart w:id="46" w:name="h.9m62tyfkk91h" w:colFirst="0" w:colLast="0"/>
-      <w:bookmarkStart w:id="47" w:name="_Toc273335418"/>
+      <w:bookmarkStart w:id="43" w:name="h.q28mcfe8e1o7" w:colFirst="0" w:colLast="0"/>
+      <w:bookmarkStart w:id="44" w:name="h.fgi2qeiqzr8w" w:colFirst="0" w:colLast="0"/>
+      <w:bookmarkStart w:id="45" w:name="h.9m62tyfkk91h" w:colFirst="0" w:colLast="0"/>
+      <w:bookmarkStart w:id="46" w:name="_Toc273335418"/>
+      <w:bookmarkEnd w:id="43"/>
       <w:bookmarkEnd w:id="44"/>
       <w:bookmarkEnd w:id="45"/>
+      <w:r>
+        <w:t>Technicians</w:t>
+      </w:r>
       <w:bookmarkEnd w:id="46"/>
-      <w:r>
-        <w:t>Technicians</w:t>
+    </w:p>
+    <w:p>
+      <w:r>
+        <w:t xml:space="preserve">In the future, the </w:t>
+      </w:r>
+      <w:proofErr w:type="spellStart"/>
+      <w:r>
+        <w:t>technicians</w:t>
+      </w:r>
+      <w:proofErr w:type="spellEnd"/>
+      <w:r>
+        <w:t xml:space="preserve"> </w:t>
+      </w:r>
+      <w:proofErr w:type="spellStart"/>
+      <w:r>
+        <w:t>can</w:t>
+      </w:r>
+      <w:proofErr w:type="spellEnd"/>
+      <w:r>
+        <w:t xml:space="preserve"> </w:t>
+      </w:r>
+      <w:proofErr w:type="spellStart"/>
+      <w:r>
+        <w:t>be</w:t>
+      </w:r>
+      <w:proofErr w:type="spellEnd"/>
+      <w:r>
+        <w:t xml:space="preserve"> </w:t>
+      </w:r>
+      <w:proofErr w:type="spellStart"/>
+      <w:r>
+        <w:t>assisgned</w:t>
+      </w:r>
+      <w:proofErr w:type="spellEnd"/>
+      <w:r>
+        <w:t xml:space="preserve"> to </w:t>
+      </w:r>
+      <w:proofErr w:type="spellStart"/>
+      <w:r>
+        <w:t>only</w:t>
+      </w:r>
+      <w:proofErr w:type="spellEnd"/>
+      <w:r>
+        <w:t xml:space="preserve"> </w:t>
+      </w:r>
+      <w:proofErr w:type="spellStart"/>
+      <w:r>
+        <w:t>some</w:t>
+      </w:r>
+      <w:proofErr w:type="spellEnd"/>
+      <w:r>
+        <w:t xml:space="preserve"> </w:t>
+      </w:r>
+      <w:proofErr w:type="spellStart"/>
+      <w:r>
+        <w:t>projects</w:t>
+      </w:r>
+      <w:proofErr w:type="spellEnd"/>
+      <w:r>
+        <w:t xml:space="preserve"> (</w:t>
+      </w:r>
+      <w:proofErr w:type="spellStart"/>
+      <w:r>
+        <w:t>blackList</w:t>
+      </w:r>
+      <w:proofErr w:type="spellEnd"/>
+      <w:r>
+        <w:t xml:space="preserve"> of </w:t>
+      </w:r>
+      <w:proofErr w:type="spellStart"/>
+      <w:r>
+        <w:t>technicians</w:t>
+      </w:r>
+      <w:proofErr w:type="spellEnd"/>
+      <w:r>
+        <w:t xml:space="preserve"> per </w:t>
+      </w:r>
+      <w:proofErr w:type="spellStart"/>
+      <w:r>
+        <w:t>project</w:t>
+      </w:r>
+      <w:proofErr w:type="spellEnd"/>
+      <w:r>
+        <w:t> ?)</w:t>
+      </w:r>
+    </w:p>
+    <w:p>
+      <w:pPr>
+        <w:pStyle w:val="Heading2"/>
+      </w:pPr>
+      <w:bookmarkStart w:id="47" w:name="_Toc273335419"/>
+      <w:r>
+        <w:t>Tasks</w:t>
       </w:r>
       <w:bookmarkEnd w:id="47"/>
     </w:p>
-    <w:p>
-      <w:r>
-        <w:t xml:space="preserve">In the future, the </w:t>
-      </w:r>
-      <w:proofErr w:type="spellStart"/>
-      <w:r>
-        <w:t>technicians</w:t>
-      </w:r>
-      <w:proofErr w:type="spellEnd"/>
-      <w:r>
-        <w:t xml:space="preserve"> </w:t>
-      </w:r>
-      <w:proofErr w:type="spellStart"/>
-      <w:r>
-        <w:t>can</w:t>
-      </w:r>
-      <w:proofErr w:type="spellEnd"/>
-      <w:r>
-        <w:t xml:space="preserve"> </w:t>
-      </w:r>
-      <w:proofErr w:type="spellStart"/>
-      <w:r>
-        <w:t>be</w:t>
-      </w:r>
-      <w:proofErr w:type="spellEnd"/>
-      <w:r>
-        <w:t xml:space="preserve"> </w:t>
-      </w:r>
-      <w:proofErr w:type="spellStart"/>
-      <w:r>
-        <w:t>assisgned</w:t>
-      </w:r>
-      <w:proofErr w:type="spellEnd"/>
-      <w:r>
-        <w:t xml:space="preserve"> to </w:t>
-      </w:r>
-      <w:proofErr w:type="spellStart"/>
-      <w:r>
-        <w:t>only</w:t>
-      </w:r>
-      <w:proofErr w:type="spellEnd"/>
-      <w:r>
-        <w:t xml:space="preserve"> </w:t>
-      </w:r>
-      <w:proofErr w:type="spellStart"/>
-      <w:r>
-        <w:t>some</w:t>
-      </w:r>
-      <w:proofErr w:type="spellEnd"/>
-      <w:r>
-        <w:t xml:space="preserve"> </w:t>
-      </w:r>
-      <w:proofErr w:type="spellStart"/>
-      <w:r>
-        <w:t>projects</w:t>
-      </w:r>
-      <w:proofErr w:type="spellEnd"/>
-      <w:r>
-        <w:t xml:space="preserve"> (</w:t>
-      </w:r>
-      <w:proofErr w:type="spellStart"/>
-      <w:r>
-        <w:t>blackList</w:t>
-      </w:r>
-      <w:proofErr w:type="spellEnd"/>
-      <w:r>
-        <w:t xml:space="preserve"> of </w:t>
-      </w:r>
-      <w:proofErr w:type="spellStart"/>
-      <w:r>
-        <w:t>technicians</w:t>
-      </w:r>
-      <w:proofErr w:type="spellEnd"/>
-      <w:r>
-        <w:t xml:space="preserve"> per </w:t>
-      </w:r>
-      <w:proofErr w:type="spellStart"/>
-      <w:r>
-        <w:t>project</w:t>
-      </w:r>
-      <w:proofErr w:type="spellEnd"/>
-      <w:r>
-        <w:t> ?)</w:t>
-      </w:r>
-    </w:p>
+    <w:p/>
     <w:p>
       <w:pPr>
         <w:pStyle w:val="Heading2"/>
       </w:pPr>
-      <w:bookmarkStart w:id="48" w:name="_Toc273335419"/>
-      <w:r>
-        <w:t>Tasks</w:t>
+      <w:bookmarkStart w:id="48" w:name="_Toc273335420"/>
+      <w:r>
+        <w:t>Map</w:t>
       </w:r>
       <w:bookmarkEnd w:id="48"/>
     </w:p>
-    <w:p/>
     <w:p>
       <w:pPr>
         <w:pStyle w:val="Heading2"/>
       </w:pPr>
-      <w:bookmarkStart w:id="49" w:name="_Toc273335420"/>
-      <w:r>
-        <w:t>Map</w:t>
-      </w:r>
+      <w:bookmarkStart w:id="49" w:name="h.euegwgt5cvdp" w:colFirst="0" w:colLast="0"/>
+      <w:bookmarkStart w:id="50" w:name="_Toc273335421"/>
       <w:bookmarkEnd w:id="49"/>
-    </w:p>
-    <w:p>
-      <w:pPr>
-        <w:pStyle w:val="Heading2"/>
-      </w:pPr>
-      <w:bookmarkStart w:id="50" w:name="h.euegwgt5cvdp" w:colFirst="0" w:colLast="0"/>
-      <w:bookmarkStart w:id="51" w:name="_Toc273335421"/>
-      <w:bookmarkEnd w:id="50"/>
       <w:proofErr w:type="spellStart"/>
       <w:r>
         <w:lastRenderedPageBreak/>
         <w:t>Analytes</w:t>
       </w:r>
+      <w:bookmarkEnd w:id="50"/>
+      <w:proofErr w:type="spellEnd"/>
+    </w:p>
+    <w:p>
+      <w:pPr>
+        <w:pStyle w:val="Heading3"/>
+        <w:rPr>
+          <w:lang w:val="en-US"/>
+        </w:rPr>
+      </w:pPr>
+      <w:bookmarkStart w:id="51" w:name="h.8m5fabisrb4k" w:colFirst="0" w:colLast="0"/>
+      <w:bookmarkStart w:id="52" w:name="_Toc273335422"/>
       <w:bookmarkEnd w:id="51"/>
-      <w:proofErr w:type="spellEnd"/>
-    </w:p>
-    <w:p>
-      <w:pPr>
-        <w:pStyle w:val="Heading3"/>
-        <w:rPr>
-          <w:lang w:val="en-US"/>
-        </w:rPr>
-      </w:pPr>
-      <w:bookmarkStart w:id="52" w:name="h.8m5fabisrb4k" w:colFirst="0" w:colLast="0"/>
-      <w:bookmarkStart w:id="53" w:name="_Toc273335422"/>
+      <w:r>
+        <w:rPr>
+          <w:lang w:val="en-US"/>
+        </w:rPr>
+        <w:t>Overview</w:t>
+      </w:r>
       <w:bookmarkEnd w:id="52"/>
-      <w:r>
-        <w:rPr>
-          <w:lang w:val="en-US"/>
-        </w:rPr>
-        <w:t>Overview</w:t>
-      </w:r>
-      <w:bookmarkEnd w:id="53"/>
     </w:p>
     <w:p>
       <w:pPr>
@@ -5641,14 +5639,46 @@
           <w:lang w:val="en-US"/>
         </w:rPr>
       </w:pPr>
-      <w:bookmarkStart w:id="54" w:name="h.3f35yg6v5lxk" w:colFirst="0" w:colLast="0"/>
-      <w:bookmarkStart w:id="55" w:name="_Toc273335423"/>
+      <w:bookmarkStart w:id="53" w:name="h.3f35yg6v5lxk" w:colFirst="0" w:colLast="0"/>
+      <w:bookmarkStart w:id="54" w:name="_Toc273335423"/>
+      <w:bookmarkEnd w:id="53"/>
+      <w:r>
+        <w:rPr>
+          <w:lang w:val="en-US"/>
+        </w:rPr>
+        <w:t xml:space="preserve">Add one or several </w:t>
+      </w:r>
+      <w:proofErr w:type="spellStart"/>
+      <w:r>
+        <w:rPr>
+          <w:lang w:val="en-US"/>
+        </w:rPr>
+        <w:t>analyte</w:t>
+      </w:r>
+      <w:proofErr w:type="spellEnd"/>
+      <w:r>
+        <w:rPr>
+          <w:lang w:val="en-US"/>
+        </w:rPr>
+        <w:t>(s)</w:t>
+      </w:r>
       <w:bookmarkEnd w:id="54"/>
-      <w:r>
-        <w:rPr>
-          <w:lang w:val="en-US"/>
-        </w:rPr>
-        <w:t xml:space="preserve">Add one or several </w:t>
+    </w:p>
+    <w:p>
+      <w:pPr>
+        <w:pStyle w:val="Heading3"/>
+        <w:rPr>
+          <w:lang w:val="en-US"/>
+        </w:rPr>
+      </w:pPr>
+      <w:bookmarkStart w:id="55" w:name="h.gltn9e46dnix" w:colFirst="0" w:colLast="0"/>
+      <w:bookmarkStart w:id="56" w:name="_Toc273335424"/>
+      <w:bookmarkEnd w:id="55"/>
+      <w:r>
+        <w:rPr>
+          <w:lang w:val="en-US"/>
+        </w:rPr>
+        <w:t xml:space="preserve">Upload </w:t>
       </w:r>
       <w:proofErr w:type="spellStart"/>
       <w:r>
@@ -5662,9 +5692,9 @@
         <w:rPr>
           <w:lang w:val="en-US"/>
         </w:rPr>
-        <w:t>(s)</w:t>
-      </w:r>
-      <w:bookmarkEnd w:id="55"/>
+        <w:t xml:space="preserve"> list</w:t>
+      </w:r>
+      <w:bookmarkEnd w:id="56"/>
     </w:p>
     <w:p>
       <w:pPr>
@@ -5673,30 +5703,16 @@
           <w:lang w:val="en-US"/>
         </w:rPr>
       </w:pPr>
-      <w:bookmarkStart w:id="56" w:name="h.gltn9e46dnix" w:colFirst="0" w:colLast="0"/>
-      <w:bookmarkStart w:id="57" w:name="_Toc273335424"/>
-      <w:bookmarkEnd w:id="56"/>
-      <w:r>
-        <w:rPr>
-          <w:lang w:val="en-US"/>
-        </w:rPr>
-        <w:t xml:space="preserve">Upload </w:t>
-      </w:r>
-      <w:proofErr w:type="spellStart"/>
-      <w:r>
-        <w:rPr>
-          <w:lang w:val="en-US"/>
-        </w:rPr>
-        <w:t>analyte</w:t>
-      </w:r>
-      <w:proofErr w:type="spellEnd"/>
-      <w:r>
-        <w:rPr>
-          <w:lang w:val="en-US"/>
-        </w:rPr>
-        <w:t xml:space="preserve"> list</w:t>
-      </w:r>
+      <w:bookmarkStart w:id="57" w:name="h.n0kw1e6uwk3p" w:colFirst="0" w:colLast="0"/>
+      <w:bookmarkStart w:id="58" w:name="_Toc273335425"/>
       <w:bookmarkEnd w:id="57"/>
+      <w:r>
+        <w:rPr>
+          <w:lang w:val="en-US"/>
+        </w:rPr>
+        <w:t>Create a custom list</w:t>
+      </w:r>
+      <w:bookmarkEnd w:id="58"/>
     </w:p>
     <w:p>
       <w:pPr>
@@ -5705,46 +5721,28 @@
           <w:lang w:val="en-US"/>
         </w:rPr>
       </w:pPr>
-      <w:bookmarkStart w:id="58" w:name="h.n0kw1e6uwk3p" w:colFirst="0" w:colLast="0"/>
-      <w:bookmarkStart w:id="59" w:name="_Toc273335425"/>
-      <w:bookmarkEnd w:id="58"/>
-      <w:r>
-        <w:rPr>
-          <w:lang w:val="en-US"/>
-        </w:rPr>
-        <w:t>Create a custom list</w:t>
-      </w:r>
+      <w:bookmarkStart w:id="59" w:name="h.qddj3ba0bk7e" w:colFirst="0" w:colLast="0"/>
+      <w:bookmarkStart w:id="60" w:name="_Toc273335426"/>
       <w:bookmarkEnd w:id="59"/>
-    </w:p>
-    <w:p>
-      <w:pPr>
-        <w:pStyle w:val="Heading3"/>
-        <w:rPr>
-          <w:lang w:val="en-US"/>
-        </w:rPr>
-      </w:pPr>
-      <w:bookmarkStart w:id="60" w:name="h.qddj3ba0bk7e" w:colFirst="0" w:colLast="0"/>
-      <w:bookmarkStart w:id="61" w:name="_Toc273335426"/>
+      <w:r>
+        <w:rPr>
+          <w:lang w:val="en-US"/>
+        </w:rPr>
+        <w:t>Use a standard list</w:t>
+      </w:r>
       <w:bookmarkEnd w:id="60"/>
-      <w:r>
-        <w:rPr>
-          <w:lang w:val="en-US"/>
-        </w:rPr>
-        <w:t>Use a standard list</w:t>
-      </w:r>
+    </w:p>
+    <w:p>
+      <w:pPr>
+        <w:pStyle w:val="Heading2"/>
+      </w:pPr>
+      <w:bookmarkStart w:id="61" w:name="h.1xuvodb9qh55" w:colFirst="0" w:colLast="0"/>
+      <w:bookmarkStart w:id="62" w:name="_Toc273335427"/>
       <w:bookmarkEnd w:id="61"/>
-    </w:p>
-    <w:p>
-      <w:pPr>
-        <w:pStyle w:val="Heading2"/>
-      </w:pPr>
-      <w:bookmarkStart w:id="62" w:name="h.1xuvodb9qh55" w:colFirst="0" w:colLast="0"/>
-      <w:bookmarkStart w:id="63" w:name="_Toc273335427"/>
+      <w:r>
+        <w:t>Outsides resources</w:t>
+      </w:r>
       <w:bookmarkEnd w:id="62"/>
-      <w:r>
-        <w:t>Outsides resources</w:t>
-      </w:r>
-      <w:bookmarkEnd w:id="63"/>
     </w:p>
     <w:p>
       <w:pPr>
@@ -5810,11 +5808,27 @@
       <w:pPr>
         <w:pStyle w:val="Heading2"/>
       </w:pPr>
-      <w:bookmarkStart w:id="64" w:name="h.5vnjgdmi3unn" w:colFirst="0" w:colLast="0"/>
-      <w:bookmarkStart w:id="65" w:name="_Toc273335428"/>
+      <w:bookmarkStart w:id="63" w:name="h.5vnjgdmi3unn" w:colFirst="0" w:colLast="0"/>
+      <w:bookmarkStart w:id="64" w:name="_Toc273335428"/>
+      <w:bookmarkEnd w:id="63"/>
+      <w:r>
+        <w:t>Forms</w:t>
+      </w:r>
       <w:bookmarkEnd w:id="64"/>
-      <w:r>
-        <w:t>Forms</w:t>
+    </w:p>
+    <w:p>
+      <w:pPr>
+        <w:pStyle w:val="Heading3"/>
+        <w:rPr>
+          <w:lang w:val="en-US"/>
+        </w:rPr>
+      </w:pPr>
+      <w:bookmarkStart w:id="65" w:name="_Toc273335429"/>
+      <w:r>
+        <w:rPr>
+          <w:lang w:val="en-US"/>
+        </w:rPr>
+        <w:t>Create</w:t>
       </w:r>
       <w:bookmarkEnd w:id="65"/>
     </w:p>
@@ -5825,12 +5839,12 @@
           <w:lang w:val="en-US"/>
         </w:rPr>
       </w:pPr>
-      <w:bookmarkStart w:id="66" w:name="_Toc273335429"/>
-      <w:r>
-        <w:rPr>
-          <w:lang w:val="en-US"/>
-        </w:rPr>
-        <w:t>Create</w:t>
+      <w:bookmarkStart w:id="66" w:name="_Toc273335430"/>
+      <w:r>
+        <w:rPr>
+          <w:lang w:val="en-US"/>
+        </w:rPr>
+        <w:t>Edit</w:t>
       </w:r>
       <w:bookmarkEnd w:id="66"/>
     </w:p>
@@ -5841,86 +5855,70 @@
           <w:lang w:val="en-US"/>
         </w:rPr>
       </w:pPr>
-      <w:bookmarkStart w:id="67" w:name="_Toc273335430"/>
-      <w:r>
-        <w:rPr>
-          <w:lang w:val="en-US"/>
-        </w:rPr>
-        <w:t>Edit</w:t>
-      </w:r>
+      <w:bookmarkStart w:id="67" w:name="h.t3wa1cfzjqxe" w:colFirst="0" w:colLast="0"/>
+      <w:bookmarkStart w:id="68" w:name="_Toc273335431"/>
       <w:bookmarkEnd w:id="67"/>
-    </w:p>
-    <w:p>
-      <w:pPr>
-        <w:pStyle w:val="Heading3"/>
-        <w:rPr>
-          <w:lang w:val="en-US"/>
-        </w:rPr>
-      </w:pPr>
-      <w:bookmarkStart w:id="68" w:name="h.t3wa1cfzjqxe" w:colFirst="0" w:colLast="0"/>
-      <w:bookmarkStart w:id="69" w:name="_Toc273335431"/>
+      <w:r>
+        <w:rPr>
+          <w:lang w:val="en-US"/>
+        </w:rPr>
+        <w:t>View</w:t>
+      </w:r>
       <w:bookmarkEnd w:id="68"/>
-      <w:r>
-        <w:rPr>
-          <w:lang w:val="en-US"/>
-        </w:rPr>
-        <w:t>View</w:t>
-      </w:r>
+    </w:p>
+    <w:p>
+      <w:pPr>
+        <w:pStyle w:val="Heading2"/>
+      </w:pPr>
+      <w:bookmarkStart w:id="69" w:name="h.tpqfd3is8e4f" w:colFirst="0" w:colLast="0"/>
+      <w:bookmarkStart w:id="70" w:name="_Toc273335432"/>
       <w:bookmarkEnd w:id="69"/>
-    </w:p>
-    <w:p>
-      <w:pPr>
-        <w:pStyle w:val="Heading2"/>
-      </w:pPr>
-      <w:bookmarkStart w:id="70" w:name="h.tpqfd3is8e4f" w:colFirst="0" w:colLast="0"/>
-      <w:bookmarkStart w:id="71" w:name="_Toc273335432"/>
+      <w:r>
+        <w:t>Documents</w:t>
+      </w:r>
       <w:bookmarkEnd w:id="70"/>
-      <w:r>
-        <w:t>Documents</w:t>
-      </w:r>
+    </w:p>
+    <w:p>
+      <w:pPr>
+        <w:contextualSpacing w:val="0"/>
+        <w:rPr>
+          <w:lang w:val="en-US"/>
+        </w:rPr>
+      </w:pPr>
+      <w:r>
+        <w:rPr>
+          <w:lang w:val="en-US"/>
+        </w:rPr>
+        <w:t>Show the document related to the project</w:t>
+      </w:r>
+    </w:p>
+    <w:p>
+      <w:pPr>
+        <w:contextualSpacing w:val="0"/>
+        <w:rPr>
+          <w:lang w:val="en-US"/>
+        </w:rPr>
+      </w:pPr>
+      <w:r>
+        <w:rPr>
+          <w:lang w:val="en-US"/>
+        </w:rPr>
+        <w:t>Manage the documents</w:t>
+      </w:r>
+    </w:p>
+    <w:p>
+      <w:pPr>
+        <w:pStyle w:val="Heading1"/>
+      </w:pPr>
+      <w:bookmarkStart w:id="71" w:name="h.s4lmtq2uwckr" w:colFirst="0" w:colLast="0"/>
+      <w:bookmarkStart w:id="72" w:name="h.k4cf17dkrjxm" w:colFirst="0" w:colLast="0"/>
+      <w:bookmarkStart w:id="73" w:name="_Toc273335433"/>
       <w:bookmarkEnd w:id="71"/>
-    </w:p>
-    <w:p>
-      <w:pPr>
-        <w:contextualSpacing w:val="0"/>
-        <w:rPr>
-          <w:lang w:val="en-US"/>
-        </w:rPr>
-      </w:pPr>
-      <w:r>
-        <w:rPr>
-          <w:lang w:val="en-US"/>
-        </w:rPr>
-        <w:t>Show the document related to the project</w:t>
-      </w:r>
-    </w:p>
-    <w:p>
-      <w:pPr>
-        <w:contextualSpacing w:val="0"/>
-        <w:rPr>
-          <w:lang w:val="en-US"/>
-        </w:rPr>
-      </w:pPr>
-      <w:r>
-        <w:rPr>
-          <w:lang w:val="en-US"/>
-        </w:rPr>
-        <w:t>Manage the documents</w:t>
-      </w:r>
-    </w:p>
-    <w:p>
-      <w:pPr>
-        <w:pStyle w:val="Heading1"/>
-      </w:pPr>
-      <w:bookmarkStart w:id="72" w:name="h.s4lmtq2uwckr" w:colFirst="0" w:colLast="0"/>
-      <w:bookmarkStart w:id="73" w:name="h.k4cf17dkrjxm" w:colFirst="0" w:colLast="0"/>
-      <w:bookmarkStart w:id="74" w:name="_Toc273335433"/>
       <w:bookmarkEnd w:id="72"/>
+      <w:r>
+        <w:t>Database</w:t>
+      </w:r>
       <w:bookmarkEnd w:id="73"/>
-      <w:r>
-        <w:t>Database</w:t>
-      </w:r>
-      <w:bookmarkEnd w:id="74"/>
     </w:p>
     <w:p>
       <w:pPr>
@@ -5977,13 +5975,13 @@
       <w:pPr>
         <w:pStyle w:val="Heading2"/>
       </w:pPr>
-      <w:bookmarkStart w:id="75" w:name="h.tpb717kr1ic2" w:colFirst="0" w:colLast="0"/>
-      <w:bookmarkStart w:id="76" w:name="_Toc273335434"/>
+      <w:bookmarkStart w:id="74" w:name="h.tpb717kr1ic2" w:colFirst="0" w:colLast="0"/>
+      <w:bookmarkStart w:id="75" w:name="_Toc273335434"/>
+      <w:bookmarkEnd w:id="74"/>
+      <w:r>
+        <w:t>Tables list</w:t>
+      </w:r>
       <w:bookmarkEnd w:id="75"/>
-      <w:r>
-        <w:t>Tables list</w:t>
-      </w:r>
-      <w:bookmarkEnd w:id="76"/>
     </w:p>
     <w:p>
       <w:pPr>
@@ -6298,20 +6296,20 @@
               </w:numPr>
               <w:ind w:hanging="359"/>
             </w:pPr>
+            <w:commentRangeStart w:id="76"/>
             <w:commentRangeStart w:id="77"/>
-            <w:commentRangeStart w:id="78"/>
             <w:proofErr w:type="spellStart"/>
             <w:r>
               <w:t>project_number</w:t>
             </w:r>
+            <w:commentRangeEnd w:id="76"/>
+            <w:proofErr w:type="spellEnd"/>
+            <w:r>
+              <w:commentReference w:id="76"/>
+            </w:r>
             <w:commentRangeEnd w:id="77"/>
-            <w:proofErr w:type="spellEnd"/>
             <w:r>
               <w:commentReference w:id="77"/>
-            </w:r>
-            <w:commentRangeEnd w:id="78"/>
-            <w:r>
-              <w:commentReference w:id="78"/>
             </w:r>
           </w:p>
           <w:p>
@@ -6337,9 +6335,9 @@
               </w:numPr>
               <w:ind w:hanging="359"/>
             </w:pPr>
+            <w:commentRangeStart w:id="78"/>
             <w:commentRangeStart w:id="79"/>
             <w:commentRangeStart w:id="80"/>
-            <w:commentRangeStart w:id="81"/>
             <w:r>
               <w:t>active</w:t>
             </w:r>
@@ -6355,6 +6353,10 @@
             <w:r>
               <w:t>visible</w:t>
             </w:r>
+            <w:commentRangeEnd w:id="78"/>
+            <w:r>
+              <w:commentReference w:id="78"/>
+            </w:r>
             <w:commentRangeEnd w:id="79"/>
             <w:r>
               <w:commentReference w:id="79"/>
@@ -6362,10 +6364,6 @@
             <w:commentRangeEnd w:id="80"/>
             <w:r>
               <w:commentReference w:id="80"/>
-            </w:r>
-            <w:commentRangeEnd w:id="81"/>
-            <w:r>
-              <w:commentReference w:id="81"/>
             </w:r>
           </w:p>
         </w:tc>
@@ -6846,20 +6844,20 @@
               </w:numPr>
               <w:ind w:hanging="359"/>
             </w:pPr>
+            <w:commentRangeStart w:id="81"/>
             <w:commentRangeStart w:id="82"/>
-            <w:commentRangeStart w:id="83"/>
             <w:proofErr w:type="spellStart"/>
             <w:r>
               <w:t>facility_id_num</w:t>
             </w:r>
+            <w:commentRangeEnd w:id="81"/>
+            <w:proofErr w:type="spellEnd"/>
+            <w:r>
+              <w:commentReference w:id="81"/>
+            </w:r>
             <w:commentRangeEnd w:id="82"/>
-            <w:proofErr w:type="spellEnd"/>
             <w:r>
               <w:commentReference w:id="82"/>
-            </w:r>
-            <w:commentRangeEnd w:id="83"/>
-            <w:r>
-              <w:commentReference w:id="83"/>
             </w:r>
           </w:p>
           <w:p>
@@ -6870,9 +6868,9 @@
               </w:numPr>
               <w:ind w:hanging="359"/>
             </w:pPr>
+            <w:commentRangeStart w:id="83"/>
             <w:commentRangeStart w:id="84"/>
             <w:commentRangeStart w:id="85"/>
-            <w:commentRangeStart w:id="86"/>
             <w:proofErr w:type="spellStart"/>
             <w:r>
               <w:t>facility_sector</w:t>
@@ -6910,6 +6908,10 @@
               </w:rPr>
               <w:t>(use?)</w:t>
             </w:r>
+            <w:commentRangeEnd w:id="83"/>
+            <w:r>
+              <w:commentReference w:id="83"/>
+            </w:r>
             <w:commentRangeEnd w:id="84"/>
             <w:r>
               <w:commentReference w:id="84"/>
@@ -6917,10 +6919,6 @@
             <w:commentRangeEnd w:id="85"/>
             <w:r>
               <w:commentReference w:id="85"/>
-            </w:r>
-            <w:commentRangeEnd w:id="86"/>
-            <w:r>
-              <w:commentReference w:id="86"/>
             </w:r>
           </w:p>
         </w:tc>
@@ -9545,13 +9543,13 @@
       <w:pPr>
         <w:pStyle w:val="Heading2"/>
       </w:pPr>
-      <w:bookmarkStart w:id="87" w:name="h.19eswzx92qhq" w:colFirst="0" w:colLast="0"/>
-      <w:bookmarkStart w:id="88" w:name="_Toc273335435"/>
+      <w:bookmarkStart w:id="86" w:name="h.19eswzx92qhq" w:colFirst="0" w:colLast="0"/>
+      <w:bookmarkStart w:id="87" w:name="_Toc273335435"/>
+      <w:bookmarkEnd w:id="86"/>
+      <w:r>
+        <w:t>Diagram</w:t>
+      </w:r>
       <w:bookmarkEnd w:id="87"/>
-      <w:r>
-        <w:t>Diagram</w:t>
-      </w:r>
-      <w:bookmarkEnd w:id="88"/>
     </w:p>
     <w:p>
       <w:pPr>
@@ -9587,12 +9585,12 @@
       <w:pPr>
         <w:pStyle w:val="Heading1"/>
       </w:pPr>
-      <w:bookmarkStart w:id="89" w:name="_Toc273335436"/>
+      <w:bookmarkStart w:id="88" w:name="_Toc273335436"/>
       <w:r>
         <w:lastRenderedPageBreak/>
         <w:t>Unit testing</w:t>
       </w:r>
-      <w:bookmarkEnd w:id="89"/>
+      <w:bookmarkEnd w:id="88"/>
     </w:p>
     <w:p>
       <w:r>
@@ -9626,13 +9624,18 @@
     <w:tbl>
       <w:tblPr>
         <w:tblStyle w:val="LightList-Accent5"/>
-        <w:tblW w:w="14425" w:type="dxa"/>
+        <w:tblW w:w="10802" w:type="dxa"/>
+        <w:tblBorders>
+          <w:insideH w:val="single" w:sz="8" w:space="0" w:color="4BACC6" w:themeColor="accent5"/>
+          <w:insideV w:val="single" w:sz="8" w:space="0" w:color="4BACC6" w:themeColor="accent5"/>
+        </w:tblBorders>
         <w:tblLook w:val="04A0" w:firstRow="1" w:lastRow="0" w:firstColumn="1" w:lastColumn="0" w:noHBand="0" w:noVBand="1"/>
       </w:tblPr>
       <w:tblGrid>
-        <w:gridCol w:w="7054"/>
+        <w:gridCol w:w="441"/>
+        <w:gridCol w:w="4958"/>
         <w:gridCol w:w="992"/>
-        <w:gridCol w:w="6379"/>
+        <w:gridCol w:w="4411"/>
       </w:tblGrid>
       <w:tr>
         <w:trPr>
@@ -9641,10 +9644,23 @@
         <w:tc>
           <w:tcPr>
             <w:cnfStyle w:val="001000000000" w:firstRow="0" w:lastRow="0" w:firstColumn="1" w:lastColumn="0" w:oddVBand="0" w:evenVBand="0" w:oddHBand="0" w:evenHBand="0" w:firstRowFirstColumn="0" w:firstRowLastColumn="0" w:lastRowFirstColumn="0" w:lastRowLastColumn="0"/>
-            <w:tcW w:w="7054" w:type="dxa"/>
-          </w:tcPr>
-          <w:p>
-            <w:pPr>
+            <w:tcW w:w="441" w:type="dxa"/>
+          </w:tcPr>
+          <w:p>
+            <w:pPr>
+              <w:rPr>
+                <w:b w:val="0"/>
+              </w:rPr>
+            </w:pPr>
+          </w:p>
+        </w:tc>
+        <w:tc>
+          <w:tcPr>
+            <w:tcW w:w="4958" w:type="dxa"/>
+          </w:tcPr>
+          <w:p>
+            <w:pPr>
+              <w:cnfStyle w:val="100000000000" w:firstRow="1" w:lastRow="0" w:firstColumn="0" w:lastColumn="0" w:oddVBand="0" w:evenVBand="0" w:oddHBand="0" w:evenHBand="0" w:firstRowFirstColumn="0" w:firstRowLastColumn="0" w:lastRowFirstColumn="0" w:lastRowLastColumn="0"/>
               <w:rPr>
                 <w:b w:val="0"/>
               </w:rPr>
@@ -9686,7 +9702,7 @@
         </w:tc>
         <w:tc>
           <w:tcPr>
-            <w:tcW w:w="6379" w:type="dxa"/>
+            <w:tcW w:w="4411" w:type="dxa"/>
           </w:tcPr>
           <w:p>
             <w:pPr>
@@ -9711,7 +9727,12 @@
         <w:tc>
           <w:tcPr>
             <w:cnfStyle w:val="001000000000" w:firstRow="0" w:lastRow="0" w:firstColumn="1" w:lastColumn="0" w:oddVBand="0" w:evenVBand="0" w:oddHBand="0" w:evenHBand="0" w:firstRowFirstColumn="0" w:firstRowLastColumn="0" w:lastRowFirstColumn="0" w:lastRowLastColumn="0"/>
-            <w:tcW w:w="7054" w:type="dxa"/>
+            <w:tcW w:w="441" w:type="dxa"/>
+            <w:tcBorders>
+              <w:top w:val="none" w:sz="0" w:space="0" w:color="auto"/>
+              <w:left w:val="none" w:sz="0" w:space="0" w:color="auto"/>
+              <w:bottom w:val="none" w:sz="0" w:space="0" w:color="auto"/>
+            </w:tcBorders>
           </w:tcPr>
           <w:p>
             <w:pPr>
@@ -9723,6 +9744,23 @@
               <w:rPr>
                 <w:b w:val="0"/>
               </w:rPr>
+              <w:t>1</w:t>
+            </w:r>
+          </w:p>
+        </w:tc>
+        <w:tc>
+          <w:tcPr>
+            <w:tcW w:w="4958" w:type="dxa"/>
+            <w:tcBorders>
+              <w:top w:val="none" w:sz="0" w:space="0" w:color="auto"/>
+              <w:bottom w:val="none" w:sz="0" w:space="0" w:color="auto"/>
+            </w:tcBorders>
+          </w:tcPr>
+          <w:p>
+            <w:pPr>
+              <w:cnfStyle w:val="000000100000" w:firstRow="0" w:lastRow="0" w:firstColumn="0" w:lastColumn="0" w:oddVBand="0" w:evenVBand="0" w:oddHBand="1" w:evenHBand="0" w:firstRowFirstColumn="0" w:firstRowLastColumn="0" w:lastRowFirstColumn="0" w:lastRowLastColumn="0"/>
+            </w:pPr>
+            <w:r>
               <w:t>Login as « test / test »</w:t>
             </w:r>
           </w:p>
@@ -9730,6 +9768,10 @@
         <w:tc>
           <w:tcPr>
             <w:tcW w:w="992" w:type="dxa"/>
+            <w:tcBorders>
+              <w:top w:val="none" w:sz="0" w:space="0" w:color="auto"/>
+              <w:bottom w:val="none" w:sz="0" w:space="0" w:color="auto"/>
+            </w:tcBorders>
           </w:tcPr>
           <w:p>
             <w:pPr>
@@ -9739,7 +9781,12 @@
         </w:tc>
         <w:tc>
           <w:tcPr>
-            <w:tcW w:w="6379" w:type="dxa"/>
+            <w:tcW w:w="4411" w:type="dxa"/>
+            <w:tcBorders>
+              <w:top w:val="none" w:sz="0" w:space="0" w:color="auto"/>
+              <w:bottom w:val="none" w:sz="0" w:space="0" w:color="auto"/>
+              <w:right w:val="none" w:sz="0" w:space="0" w:color="auto"/>
+            </w:tcBorders>
           </w:tcPr>
           <w:p>
             <w:pPr>
@@ -9752,7 +9799,7 @@
         <w:tc>
           <w:tcPr>
             <w:cnfStyle w:val="001000000000" w:firstRow="0" w:lastRow="0" w:firstColumn="1" w:lastColumn="0" w:oddVBand="0" w:evenVBand="0" w:oddHBand="0" w:evenHBand="0" w:firstRowFirstColumn="0" w:firstRowLastColumn="0" w:lastRowFirstColumn="0" w:lastRowLastColumn="0"/>
-            <w:tcW w:w="7054" w:type="dxa"/>
+            <w:tcW w:w="441" w:type="dxa"/>
           </w:tcPr>
           <w:p>
             <w:pPr>
@@ -9764,104 +9811,75 @@
               <w:rPr>
                 <w:b w:val="0"/>
               </w:rPr>
+              <w:t>2</w:t>
+            </w:r>
+          </w:p>
+        </w:tc>
+        <w:tc>
+          <w:tcPr>
+            <w:tcW w:w="4958" w:type="dxa"/>
+          </w:tcPr>
+          <w:p>
+            <w:pPr>
+              <w:cnfStyle w:val="000000000000" w:firstRow="0" w:lastRow="0" w:firstColumn="0" w:lastColumn="0" w:oddVBand="0" w:evenVBand="0" w:oddHBand="0" w:evenHBand="0" w:firstRowFirstColumn="0" w:firstRowLastColumn="0" w:lastRowFirstColumn="0" w:lastRowLastColumn="0"/>
+            </w:pPr>
+            <w:r>
               <w:t xml:space="preserve">If </w:t>
             </w:r>
             <w:proofErr w:type="spellStart"/>
             <w:r>
-              <w:rPr>
-                <w:b w:val="0"/>
-              </w:rPr>
               <w:t>you</w:t>
             </w:r>
             <w:proofErr w:type="spellEnd"/>
             <w:r>
-              <w:rPr>
-                <w:b w:val="0"/>
-              </w:rPr>
               <w:t xml:space="preserve"> have no </w:t>
             </w:r>
             <w:proofErr w:type="spellStart"/>
             <w:r>
-              <w:rPr>
-                <w:b w:val="0"/>
-              </w:rPr>
               <w:t>project</w:t>
             </w:r>
             <w:proofErr w:type="spellEnd"/>
             <w:r>
-              <w:rPr>
-                <w:b w:val="0"/>
-              </w:rPr>
               <w:t xml:space="preserve">, do </w:t>
             </w:r>
             <w:proofErr w:type="spellStart"/>
             <w:r>
-              <w:rPr>
-                <w:b w:val="0"/>
-              </w:rPr>
               <w:t>you</w:t>
             </w:r>
             <w:proofErr w:type="spellEnd"/>
             <w:r>
-              <w:rPr>
-                <w:b w:val="0"/>
-              </w:rPr>
               <w:t xml:space="preserve"> </w:t>
             </w:r>
             <w:proofErr w:type="spellStart"/>
             <w:r>
-              <w:rPr>
-                <w:b w:val="0"/>
-              </w:rPr>
               <w:t>see</w:t>
             </w:r>
             <w:proofErr w:type="spellEnd"/>
             <w:r>
-              <w:rPr>
-                <w:b w:val="0"/>
-              </w:rPr>
               <w:t xml:space="preserve"> the </w:t>
             </w:r>
             <w:proofErr w:type="spellStart"/>
             <w:r>
-              <w:rPr>
-                <w:b w:val="0"/>
-              </w:rPr>
               <w:t>form</w:t>
             </w:r>
             <w:proofErr w:type="spellEnd"/>
             <w:r>
-              <w:rPr>
-                <w:b w:val="0"/>
-              </w:rPr>
               <w:t xml:space="preserve"> to </w:t>
             </w:r>
             <w:proofErr w:type="spellStart"/>
             <w:r>
-              <w:rPr>
-                <w:b w:val="0"/>
-              </w:rPr>
               <w:t>add</w:t>
             </w:r>
             <w:proofErr w:type="spellEnd"/>
             <w:r>
-              <w:rPr>
-                <w:b w:val="0"/>
-              </w:rPr>
               <w:t xml:space="preserve"> a </w:t>
             </w:r>
             <w:proofErr w:type="spellStart"/>
             <w:r>
-              <w:rPr>
-                <w:b w:val="0"/>
-              </w:rPr>
               <w:t>project</w:t>
             </w:r>
             <w:proofErr w:type="spellEnd"/>
             <w:r>
-              <w:rPr>
-                <w:b w:val="0"/>
-              </w:rPr>
               <w:t> ?</w:t>
             </w:r>
           </w:p>
@@ -9878,7 +9896,7 @@
         </w:tc>
         <w:tc>
           <w:tcPr>
-            <w:tcW w:w="6379" w:type="dxa"/>
+            <w:tcW w:w="4411" w:type="dxa"/>
           </w:tcPr>
           <w:p>
             <w:pPr>
@@ -9894,7 +9912,12 @@
         <w:tc>
           <w:tcPr>
             <w:cnfStyle w:val="001000000000" w:firstRow="0" w:lastRow="0" w:firstColumn="1" w:lastColumn="0" w:oddVBand="0" w:evenVBand="0" w:oddHBand="0" w:evenHBand="0" w:firstRowFirstColumn="0" w:firstRowLastColumn="0" w:lastRowFirstColumn="0" w:lastRowLastColumn="0"/>
-            <w:tcW w:w="7054" w:type="dxa"/>
+            <w:tcW w:w="441" w:type="dxa"/>
+            <w:tcBorders>
+              <w:top w:val="none" w:sz="0" w:space="0" w:color="auto"/>
+              <w:left w:val="none" w:sz="0" w:space="0" w:color="auto"/>
+              <w:bottom w:val="none" w:sz="0" w:space="0" w:color="auto"/>
+            </w:tcBorders>
           </w:tcPr>
           <w:p>
             <w:pPr>
@@ -9906,105 +9929,207 @@
               <w:rPr>
                 <w:b w:val="0"/>
               </w:rPr>
+              <w:t>3</w:t>
+            </w:r>
+          </w:p>
+        </w:tc>
+        <w:tc>
+          <w:tcPr>
+            <w:tcW w:w="4958" w:type="dxa"/>
+            <w:tcBorders>
+              <w:top w:val="none" w:sz="0" w:space="0" w:color="auto"/>
+              <w:bottom w:val="none" w:sz="0" w:space="0" w:color="auto"/>
+            </w:tcBorders>
+          </w:tcPr>
+          <w:p>
+            <w:pPr>
+              <w:cnfStyle w:val="000000100000" w:firstRow="0" w:lastRow="0" w:firstColumn="0" w:lastColumn="0" w:oddVBand="0" w:evenVBand="0" w:oddHBand="1" w:evenHBand="0" w:firstRowFirstColumn="0" w:firstRowLastColumn="0" w:lastRowFirstColumn="0" w:lastRowLastColumn="0"/>
+            </w:pPr>
+            <w:r>
               <w:t xml:space="preserve">If </w:t>
             </w:r>
             <w:proofErr w:type="spellStart"/>
             <w:r>
+              <w:t>you</w:t>
+            </w:r>
+            <w:proofErr w:type="spellEnd"/>
+            <w:r>
+              <w:t xml:space="preserve"> have </w:t>
+            </w:r>
+            <w:proofErr w:type="spellStart"/>
+            <w:r>
+              <w:t>at</w:t>
+            </w:r>
+            <w:proofErr w:type="spellEnd"/>
+            <w:r>
+              <w:t xml:space="preserve"> least 1 </w:t>
+            </w:r>
+            <w:proofErr w:type="spellStart"/>
+            <w:r>
+              <w:t>project</w:t>
+            </w:r>
+            <w:proofErr w:type="spellEnd"/>
+            <w:r>
+              <w:t xml:space="preserve">, do </w:t>
+            </w:r>
+            <w:proofErr w:type="spellStart"/>
+            <w:r>
+              <w:t>you</w:t>
+            </w:r>
+            <w:proofErr w:type="spellEnd"/>
+            <w:r>
+              <w:t xml:space="preserve"> </w:t>
+            </w:r>
+            <w:proofErr w:type="spellStart"/>
+            <w:r>
+              <w:t>see</w:t>
+            </w:r>
+            <w:proofErr w:type="spellEnd"/>
+            <w:r>
+              <w:t xml:space="preserve"> the </w:t>
+            </w:r>
+            <w:proofErr w:type="spellStart"/>
+            <w:r>
+              <w:t>list</w:t>
+            </w:r>
+            <w:proofErr w:type="spellEnd"/>
+            <w:r>
+              <w:t xml:space="preserve"> of </w:t>
+            </w:r>
+            <w:proofErr w:type="spellStart"/>
+            <w:r>
+              <w:t>projects</w:t>
+            </w:r>
+            <w:proofErr w:type="spellEnd"/>
+            <w:r>
+              <w:t> ?</w:t>
+            </w:r>
+          </w:p>
+        </w:tc>
+        <w:tc>
+          <w:tcPr>
+            <w:tcW w:w="992" w:type="dxa"/>
+            <w:tcBorders>
+              <w:top w:val="none" w:sz="0" w:space="0" w:color="auto"/>
+              <w:bottom w:val="none" w:sz="0" w:space="0" w:color="auto"/>
+            </w:tcBorders>
+          </w:tcPr>
+          <w:p>
+            <w:pPr>
+              <w:cnfStyle w:val="000000100000" w:firstRow="0" w:lastRow="0" w:firstColumn="0" w:lastColumn="0" w:oddVBand="0" w:evenVBand="0" w:oddHBand="1" w:evenHBand="0" w:firstRowFirstColumn="0" w:firstRowLastColumn="0" w:lastRowFirstColumn="0" w:lastRowLastColumn="0"/>
+            </w:pPr>
+          </w:p>
+        </w:tc>
+        <w:tc>
+          <w:tcPr>
+            <w:tcW w:w="4411" w:type="dxa"/>
+            <w:tcBorders>
+              <w:top w:val="none" w:sz="0" w:space="0" w:color="auto"/>
+              <w:bottom w:val="none" w:sz="0" w:space="0" w:color="auto"/>
+              <w:right w:val="none" w:sz="0" w:space="0" w:color="auto"/>
+            </w:tcBorders>
+          </w:tcPr>
+          <w:p>
+            <w:pPr>
+              <w:cnfStyle w:val="000000100000" w:firstRow="0" w:lastRow="0" w:firstColumn="0" w:lastColumn="0" w:oddVBand="0" w:evenVBand="0" w:oddHBand="1" w:evenHBand="0" w:firstRowFirstColumn="0" w:firstRowLastColumn="0" w:lastRowFirstColumn="0" w:lastRowLastColumn="0"/>
+            </w:pPr>
+          </w:p>
+        </w:tc>
+      </w:tr>
+      <w:tr>
+        <w:tc>
+          <w:tcPr>
+            <w:cnfStyle w:val="001000000000" w:firstRow="0" w:lastRow="0" w:firstColumn="1" w:lastColumn="0" w:oddVBand="0" w:evenVBand="0" w:oddHBand="0" w:evenHBand="0" w:firstRowFirstColumn="0" w:firstRowLastColumn="0" w:lastRowFirstColumn="0" w:lastRowLastColumn="0"/>
+            <w:tcW w:w="441" w:type="dxa"/>
+          </w:tcPr>
+          <w:p>
+            <w:pPr>
               <w:rPr>
                 <w:b w:val="0"/>
               </w:rPr>
-              <w:t>you</w:t>
-            </w:r>
-            <w:proofErr w:type="spellEnd"/>
+            </w:pPr>
             <w:r>
               <w:rPr>
                 <w:b w:val="0"/>
               </w:rPr>
-              <w:t xml:space="preserve"> have </w:t>
-            </w:r>
-            <w:proofErr w:type="spellStart"/>
-            <w:r>
-              <w:rPr>
-                <w:b w:val="0"/>
-              </w:rPr>
-              <w:t>at</w:t>
-            </w:r>
-            <w:proofErr w:type="spellEnd"/>
-            <w:r>
-              <w:rPr>
-                <w:b w:val="0"/>
-              </w:rPr>
-              <w:t xml:space="preserve"> least 1 </w:t>
-            </w:r>
-            <w:proofErr w:type="spellStart"/>
-            <w:r>
-              <w:rPr>
-                <w:b w:val="0"/>
-              </w:rPr>
+              <w:t>4</w:t>
+            </w:r>
+          </w:p>
+        </w:tc>
+        <w:tc>
+          <w:tcPr>
+            <w:tcW w:w="4958" w:type="dxa"/>
+          </w:tcPr>
+          <w:p>
+            <w:pPr>
+              <w:cnfStyle w:val="000000000000" w:firstRow="0" w:lastRow="0" w:firstColumn="0" w:lastColumn="0" w:oddVBand="0" w:evenVBand="0" w:oddHBand="0" w:evenHBand="0" w:firstRowFirstColumn="0" w:firstRowLastColumn="0" w:lastRowFirstColumn="0" w:lastRowLastColumn="0"/>
+            </w:pPr>
+            <w:r>
+              <w:t>Click « </w:t>
+            </w:r>
+            <w:proofErr w:type="spellStart"/>
+            <w:r>
+              <w:t>Add</w:t>
+            </w:r>
+            <w:proofErr w:type="spellEnd"/>
+            <w:r>
+              <w:t xml:space="preserve"> » </w:t>
+            </w:r>
+            <w:proofErr w:type="spellStart"/>
+            <w:r>
+              <w:t>under</w:t>
+            </w:r>
+            <w:proofErr w:type="spellEnd"/>
+            <w:r>
+              <w:t xml:space="preserve"> </w:t>
+            </w:r>
+            <w:proofErr w:type="spellStart"/>
+            <w:r>
               <w:t>project</w:t>
             </w:r>
             <w:proofErr w:type="spellEnd"/>
             <w:r>
-              <w:rPr>
-                <w:b w:val="0"/>
-              </w:rPr>
-              <w:t xml:space="preserve">, do </w:t>
-            </w:r>
-            <w:proofErr w:type="spellStart"/>
-            <w:r>
-              <w:rPr>
-                <w:b w:val="0"/>
-              </w:rPr>
-              <w:t>you</w:t>
-            </w:r>
-            <w:proofErr w:type="spellEnd"/>
-            <w:r>
-              <w:rPr>
-                <w:b w:val="0"/>
-              </w:rPr>
+              <w:t xml:space="preserve"> and </w:t>
+            </w:r>
+            <w:proofErr w:type="spellStart"/>
+            <w:r>
+              <w:t>add</w:t>
+            </w:r>
+            <w:proofErr w:type="spellEnd"/>
+            <w:r>
+              <w:t xml:space="preserve"> a </w:t>
+            </w:r>
+            <w:proofErr w:type="spellStart"/>
+            <w:r>
+              <w:t>project</w:t>
+            </w:r>
+            <w:proofErr w:type="spellEnd"/>
+            <w:r>
               <w:t xml:space="preserve"> </w:t>
             </w:r>
             <w:proofErr w:type="spellStart"/>
             <w:r>
-              <w:rPr>
-                <w:b w:val="0"/>
-              </w:rPr>
-              <w:t>see</w:t>
-            </w:r>
-            <w:proofErr w:type="spellEnd"/>
-            <w:r>
-              <w:rPr>
-                <w:b w:val="0"/>
-              </w:rPr>
-              <w:t xml:space="preserve"> the </w:t>
-            </w:r>
-            <w:proofErr w:type="spellStart"/>
-            <w:r>
-              <w:rPr>
-                <w:b w:val="0"/>
-              </w:rPr>
-              <w:t>list</w:t>
-            </w:r>
-            <w:proofErr w:type="spellEnd"/>
-            <w:r>
-              <w:rPr>
-                <w:b w:val="0"/>
-              </w:rPr>
-              <w:t xml:space="preserve"> of </w:t>
-            </w:r>
-            <w:proofErr w:type="spellStart"/>
-            <w:r>
-              <w:rPr>
-                <w:b w:val="0"/>
-              </w:rPr>
-              <w:t>projects</w:t>
-            </w:r>
-            <w:proofErr w:type="spellEnd"/>
-            <w:r>
-              <w:rPr>
-                <w:b w:val="0"/>
-              </w:rPr>
-              <w:t> ?</w:t>
+              <w:t>with</w:t>
+            </w:r>
+            <w:proofErr w:type="spellEnd"/>
+            <w:r>
+              <w:t xml:space="preserve"> « test=</w:t>
+            </w:r>
+            <w:proofErr w:type="spellStart"/>
+            <w:r>
+              <w:t>true</w:t>
+            </w:r>
+            <w:proofErr w:type="spellEnd"/>
+            <w:r>
+              <w:t xml:space="preserve"> » in the </w:t>
+            </w:r>
+            <w:proofErr w:type="spellStart"/>
+            <w:r>
+              <w:t>querystring</w:t>
+            </w:r>
+            <w:proofErr w:type="spellEnd"/>
+            <w:r>
+              <w:t>.</w:t>
             </w:r>
           </w:p>
         </w:tc>
@@ -10014,166 +10139,13 @@
           </w:tcPr>
           <w:p>
             <w:pPr>
-              <w:cnfStyle w:val="000000100000" w:firstRow="0" w:lastRow="0" w:firstColumn="0" w:lastColumn="0" w:oddVBand="0" w:evenVBand="0" w:oddHBand="1" w:evenHBand="0" w:firstRowFirstColumn="0" w:firstRowLastColumn="0" w:lastRowFirstColumn="0" w:lastRowLastColumn="0"/>
-            </w:pPr>
-          </w:p>
-        </w:tc>
-        <w:tc>
-          <w:tcPr>
-            <w:tcW w:w="6379" w:type="dxa"/>
-          </w:tcPr>
-          <w:p>
-            <w:pPr>
-              <w:cnfStyle w:val="000000100000" w:firstRow="0" w:lastRow="0" w:firstColumn="0" w:lastColumn="0" w:oddVBand="0" w:evenVBand="0" w:oddHBand="1" w:evenHBand="0" w:firstRowFirstColumn="0" w:firstRowLastColumn="0" w:lastRowFirstColumn="0" w:lastRowLastColumn="0"/>
-            </w:pPr>
-          </w:p>
-        </w:tc>
-      </w:tr>
-      <w:tr>
-        <w:tc>
-          <w:tcPr>
-            <w:cnfStyle w:val="001000000000" w:firstRow="0" w:lastRow="0" w:firstColumn="1" w:lastColumn="0" w:oddVBand="0" w:evenVBand="0" w:oddHBand="0" w:evenHBand="0" w:firstRowFirstColumn="0" w:firstRowLastColumn="0" w:lastRowFirstColumn="0" w:lastRowLastColumn="0"/>
-            <w:tcW w:w="7054" w:type="dxa"/>
-          </w:tcPr>
-          <w:p>
-            <w:pPr>
-              <w:rPr>
-                <w:b w:val="0"/>
-              </w:rPr>
-            </w:pPr>
-            <w:r>
-              <w:rPr>
-                <w:b w:val="0"/>
-              </w:rPr>
-              <w:t>Click « </w:t>
-            </w:r>
-            <w:proofErr w:type="spellStart"/>
-            <w:r>
-              <w:rPr>
-                <w:b w:val="0"/>
-              </w:rPr>
-              <w:t>Add</w:t>
-            </w:r>
-            <w:proofErr w:type="spellEnd"/>
-            <w:r>
-              <w:rPr>
-                <w:b w:val="0"/>
-              </w:rPr>
-              <w:t xml:space="preserve"> » </w:t>
-            </w:r>
-            <w:proofErr w:type="spellStart"/>
-            <w:r>
-              <w:rPr>
-                <w:b w:val="0"/>
-              </w:rPr>
-              <w:t>under</w:t>
-            </w:r>
-            <w:proofErr w:type="spellEnd"/>
-            <w:r>
-              <w:rPr>
-                <w:b w:val="0"/>
-              </w:rPr>
-              <w:t xml:space="preserve"> </w:t>
-            </w:r>
-            <w:proofErr w:type="spellStart"/>
-            <w:r>
-              <w:rPr>
-                <w:b w:val="0"/>
-              </w:rPr>
-              <w:t>project</w:t>
-            </w:r>
-            <w:proofErr w:type="spellEnd"/>
-            <w:r>
-              <w:rPr>
-                <w:b w:val="0"/>
-              </w:rPr>
-              <w:t xml:space="preserve"> and </w:t>
-            </w:r>
-            <w:proofErr w:type="spellStart"/>
-            <w:r>
-              <w:rPr>
-                <w:b w:val="0"/>
-              </w:rPr>
-              <w:t>add</w:t>
-            </w:r>
-            <w:proofErr w:type="spellEnd"/>
-            <w:r>
-              <w:rPr>
-                <w:b w:val="0"/>
-              </w:rPr>
-              <w:t xml:space="preserve"> a </w:t>
-            </w:r>
-            <w:proofErr w:type="spellStart"/>
-            <w:r>
-              <w:rPr>
-                <w:b w:val="0"/>
-              </w:rPr>
-              <w:t>project</w:t>
-            </w:r>
-            <w:proofErr w:type="spellEnd"/>
-            <w:r>
-              <w:rPr>
-                <w:b w:val="0"/>
-              </w:rPr>
-              <w:t xml:space="preserve"> </w:t>
-            </w:r>
-            <w:proofErr w:type="spellStart"/>
-            <w:r>
-              <w:rPr>
-                <w:b w:val="0"/>
-              </w:rPr>
-              <w:t>with</w:t>
-            </w:r>
-            <w:proofErr w:type="spellEnd"/>
-            <w:r>
-              <w:rPr>
-                <w:b w:val="0"/>
-              </w:rPr>
-              <w:t xml:space="preserve"> « test=</w:t>
-            </w:r>
-            <w:proofErr w:type="spellStart"/>
-            <w:r>
-              <w:rPr>
-                <w:b w:val="0"/>
-              </w:rPr>
-              <w:t>true</w:t>
-            </w:r>
-            <w:proofErr w:type="spellEnd"/>
-            <w:r>
-              <w:rPr>
-                <w:b w:val="0"/>
-              </w:rPr>
-              <w:t xml:space="preserve"> » in the </w:t>
-            </w:r>
-            <w:proofErr w:type="spellStart"/>
-            <w:r>
-              <w:rPr>
-                <w:b w:val="0"/>
-              </w:rPr>
-              <w:t>querystring</w:t>
-            </w:r>
-            <w:proofErr w:type="spellEnd"/>
-            <w:r>
-              <w:rPr>
-                <w:b w:val="0"/>
-              </w:rPr>
-              <w:t>.</w:t>
-            </w:r>
-          </w:p>
-        </w:tc>
-        <w:tc>
-          <w:tcPr>
-            <w:tcW w:w="992" w:type="dxa"/>
-          </w:tcPr>
-          <w:p>
-            <w:pPr>
               <w:cnfStyle w:val="000000000000" w:firstRow="0" w:lastRow="0" w:firstColumn="0" w:lastColumn="0" w:oddVBand="0" w:evenVBand="0" w:oddHBand="0" w:evenHBand="0" w:firstRowFirstColumn="0" w:firstRowLastColumn="0" w:lastRowFirstColumn="0" w:lastRowLastColumn="0"/>
             </w:pPr>
           </w:p>
         </w:tc>
         <w:tc>
           <w:tcPr>
-            <w:tcW w:w="6379" w:type="dxa"/>
+            <w:tcW w:w="4411" w:type="dxa"/>
           </w:tcPr>
           <w:p>
             <w:pPr>
@@ -10189,7 +10161,12 @@
         <w:tc>
           <w:tcPr>
             <w:cnfStyle w:val="001000000000" w:firstRow="0" w:lastRow="0" w:firstColumn="1" w:lastColumn="0" w:oddVBand="0" w:evenVBand="0" w:oddHBand="0" w:evenHBand="0" w:firstRowFirstColumn="0" w:firstRowLastColumn="0" w:lastRowFirstColumn="0" w:lastRowLastColumn="0"/>
-            <w:tcW w:w="7054" w:type="dxa"/>
+            <w:tcW w:w="441" w:type="dxa"/>
+            <w:tcBorders>
+              <w:top w:val="none" w:sz="0" w:space="0" w:color="auto"/>
+              <w:left w:val="none" w:sz="0" w:space="0" w:color="auto"/>
+              <w:bottom w:val="none" w:sz="0" w:space="0" w:color="auto"/>
+            </w:tcBorders>
           </w:tcPr>
           <w:p>
             <w:pPr>
@@ -10197,116 +10174,204 @@
                 <w:b w:val="0"/>
               </w:rPr>
             </w:pPr>
-            <w:proofErr w:type="spellStart"/>
             <w:r>
               <w:rPr>
                 <w:b w:val="0"/>
               </w:rPr>
+              <w:t>5</w:t>
+            </w:r>
+          </w:p>
+        </w:tc>
+        <w:tc>
+          <w:tcPr>
+            <w:tcW w:w="4958" w:type="dxa"/>
+            <w:tcBorders>
+              <w:top w:val="none" w:sz="0" w:space="0" w:color="auto"/>
+              <w:bottom w:val="none" w:sz="0" w:space="0" w:color="auto"/>
+            </w:tcBorders>
+          </w:tcPr>
+          <w:p>
+            <w:pPr>
+              <w:cnfStyle w:val="000000100000" w:firstRow="0" w:lastRow="0" w:firstColumn="0" w:lastColumn="0" w:oddVBand="0" w:evenVBand="0" w:oddHBand="1" w:evenHBand="0" w:firstRowFirstColumn="0" w:firstRowLastColumn="0" w:lastRowFirstColumn="0" w:lastRowLastColumn="0"/>
+            </w:pPr>
+            <w:proofErr w:type="spellStart"/>
+            <w:r>
               <w:t>Delete</w:t>
             </w:r>
             <w:proofErr w:type="spellEnd"/>
             <w:r>
+              <w:t xml:space="preserve"> a </w:t>
+            </w:r>
+            <w:proofErr w:type="spellStart"/>
+            <w:r>
+              <w:t>project</w:t>
+            </w:r>
+            <w:proofErr w:type="spellEnd"/>
+            <w:r>
+              <w:t xml:space="preserve"> </w:t>
+            </w:r>
+            <w:proofErr w:type="spellStart"/>
+            <w:r>
+              <w:t>from</w:t>
+            </w:r>
+            <w:proofErr w:type="spellEnd"/>
+            <w:r>
+              <w:t xml:space="preserve"> the </w:t>
+            </w:r>
+            <w:proofErr w:type="spellStart"/>
+            <w:r>
+              <w:t>list</w:t>
+            </w:r>
+            <w:proofErr w:type="spellEnd"/>
+            <w:r>
+              <w:t xml:space="preserve"> of </w:t>
+            </w:r>
+            <w:proofErr w:type="spellStart"/>
+            <w:r>
+              <w:t>projects</w:t>
+            </w:r>
+            <w:proofErr w:type="spellEnd"/>
+            <w:r>
+              <w:t xml:space="preserve"> </w:t>
+            </w:r>
+            <w:proofErr w:type="spellStart"/>
+            <w:r>
+              <w:t>with</w:t>
+            </w:r>
+            <w:proofErr w:type="spellEnd"/>
+            <w:r>
+              <w:t xml:space="preserve"> the </w:t>
+            </w:r>
+            <w:proofErr w:type="spellStart"/>
+            <w:r>
+              <w:t>contextual</w:t>
+            </w:r>
+            <w:proofErr w:type="spellEnd"/>
+            <w:r>
+              <w:t xml:space="preserve"> menu (right-click a </w:t>
+            </w:r>
+            <w:proofErr w:type="spellStart"/>
+            <w:r>
+              <w:t>project</w:t>
+            </w:r>
+            <w:proofErr w:type="spellEnd"/>
+            <w:r>
+              <w:t>)</w:t>
+            </w:r>
+          </w:p>
+        </w:tc>
+        <w:tc>
+          <w:tcPr>
+            <w:tcW w:w="992" w:type="dxa"/>
+            <w:tcBorders>
+              <w:top w:val="none" w:sz="0" w:space="0" w:color="auto"/>
+              <w:bottom w:val="none" w:sz="0" w:space="0" w:color="auto"/>
+            </w:tcBorders>
+          </w:tcPr>
+          <w:p>
+            <w:pPr>
+              <w:cnfStyle w:val="000000100000" w:firstRow="0" w:lastRow="0" w:firstColumn="0" w:lastColumn="0" w:oddVBand="0" w:evenVBand="0" w:oddHBand="1" w:evenHBand="0" w:firstRowFirstColumn="0" w:firstRowLastColumn="0" w:lastRowFirstColumn="0" w:lastRowLastColumn="0"/>
+            </w:pPr>
+          </w:p>
+        </w:tc>
+        <w:tc>
+          <w:tcPr>
+            <w:tcW w:w="4411" w:type="dxa"/>
+            <w:tcBorders>
+              <w:top w:val="none" w:sz="0" w:space="0" w:color="auto"/>
+              <w:bottom w:val="none" w:sz="0" w:space="0" w:color="auto"/>
+              <w:right w:val="none" w:sz="0" w:space="0" w:color="auto"/>
+            </w:tcBorders>
+          </w:tcPr>
+          <w:p>
+            <w:pPr>
+              <w:cnfStyle w:val="000000100000" w:firstRow="0" w:lastRow="0" w:firstColumn="0" w:lastColumn="0" w:oddVBand="0" w:evenVBand="0" w:oddHBand="1" w:evenHBand="0" w:firstRowFirstColumn="0" w:firstRowLastColumn="0" w:lastRowFirstColumn="0" w:lastRowLastColumn="0"/>
+            </w:pPr>
+          </w:p>
+        </w:tc>
+      </w:tr>
+      <w:tr>
+        <w:tc>
+          <w:tcPr>
+            <w:cnfStyle w:val="001000000000" w:firstRow="0" w:lastRow="0" w:firstColumn="1" w:lastColumn="0" w:oddVBand="0" w:evenVBand="0" w:oddHBand="0" w:evenHBand="0" w:firstRowFirstColumn="0" w:firstRowLastColumn="0" w:lastRowFirstColumn="0" w:lastRowLastColumn="0"/>
+            <w:tcW w:w="441" w:type="dxa"/>
+          </w:tcPr>
+          <w:p>
+            <w:pPr>
               <w:rPr>
                 <w:b w:val="0"/>
               </w:rPr>
-              <w:t xml:space="preserve"> a </w:t>
-            </w:r>
-            <w:proofErr w:type="spellStart"/>
+            </w:pPr>
             <w:r>
               <w:rPr>
                 <w:b w:val="0"/>
               </w:rPr>
+              <w:t>6</w:t>
+            </w:r>
+          </w:p>
+        </w:tc>
+        <w:tc>
+          <w:tcPr>
+            <w:tcW w:w="4958" w:type="dxa"/>
+          </w:tcPr>
+          <w:p>
+            <w:pPr>
+              <w:cnfStyle w:val="000000000000" w:firstRow="0" w:lastRow="0" w:firstColumn="0" w:lastColumn="0" w:oddVBand="0" w:evenVBand="0" w:oddHBand="0" w:evenHBand="0" w:firstRowFirstColumn="0" w:firstRowLastColumn="0" w:lastRowFirstColumn="0" w:lastRowLastColumn="0"/>
+            </w:pPr>
+            <w:proofErr w:type="spellStart"/>
+            <w:r>
+              <w:t>Load</w:t>
+            </w:r>
+            <w:proofErr w:type="spellEnd"/>
+            <w:r>
+              <w:t xml:space="preserve"> the </w:t>
+            </w:r>
+            <w:proofErr w:type="spellStart"/>
+            <w:r>
+              <w:t>edition</w:t>
+            </w:r>
+            <w:proofErr w:type="spellEnd"/>
+            <w:r>
+              <w:t xml:space="preserve"> </w:t>
+            </w:r>
+            <w:proofErr w:type="spellStart"/>
+            <w:r>
+              <w:t>view</w:t>
+            </w:r>
+            <w:proofErr w:type="spellEnd"/>
+            <w:r>
+              <w:t xml:space="preserve"> of a </w:t>
+            </w:r>
+            <w:proofErr w:type="spellStart"/>
+            <w:r>
               <w:t>project</w:t>
             </w:r>
             <w:proofErr w:type="spellEnd"/>
             <w:r>
-              <w:rPr>
-                <w:b w:val="0"/>
-              </w:rPr>
               <w:t xml:space="preserve"> </w:t>
             </w:r>
             <w:proofErr w:type="spellStart"/>
             <w:r>
-              <w:rPr>
-                <w:b w:val="0"/>
-              </w:rPr>
-              <w:t>from</w:t>
-            </w:r>
-            <w:proofErr w:type="spellEnd"/>
-            <w:r>
-              <w:rPr>
-                <w:b w:val="0"/>
-              </w:rPr>
+              <w:t>with</w:t>
+            </w:r>
+            <w:proofErr w:type="spellEnd"/>
+            <w:r>
               <w:t xml:space="preserve"> the </w:t>
             </w:r>
             <w:proofErr w:type="spellStart"/>
             <w:r>
-              <w:rPr>
-                <w:b w:val="0"/>
-              </w:rPr>
-              <w:t>list</w:t>
-            </w:r>
-            <w:proofErr w:type="spellEnd"/>
-            <w:r>
-              <w:rPr>
-                <w:b w:val="0"/>
-              </w:rPr>
-              <w:t xml:space="preserve"> of </w:t>
-            </w:r>
-            <w:proofErr w:type="spellStart"/>
-            <w:r>
-              <w:rPr>
-                <w:b w:val="0"/>
-              </w:rPr>
-              <w:t>projects</w:t>
-            </w:r>
-            <w:proofErr w:type="spellEnd"/>
-            <w:r>
-              <w:rPr>
-                <w:b w:val="0"/>
-              </w:rPr>
-              <w:t xml:space="preserve"> </w:t>
-            </w:r>
-            <w:proofErr w:type="spellStart"/>
-            <w:r>
-              <w:rPr>
-                <w:b w:val="0"/>
-              </w:rPr>
-              <w:t>with</w:t>
-            </w:r>
-            <w:proofErr w:type="spellEnd"/>
-            <w:r>
-              <w:rPr>
-                <w:b w:val="0"/>
-              </w:rPr>
-              <w:t xml:space="preserve"> the </w:t>
-            </w:r>
-            <w:proofErr w:type="spellStart"/>
-            <w:r>
-              <w:rPr>
-                <w:b w:val="0"/>
-              </w:rPr>
               <w:t>contextual</w:t>
             </w:r>
             <w:proofErr w:type="spellEnd"/>
             <w:r>
-              <w:rPr>
-                <w:b w:val="0"/>
-              </w:rPr>
               <w:t xml:space="preserve"> menu (right-click a </w:t>
             </w:r>
             <w:proofErr w:type="spellStart"/>
             <w:r>
-              <w:rPr>
-                <w:b w:val="0"/>
-              </w:rPr>
               <w:t>project</w:t>
             </w:r>
             <w:proofErr w:type="spellEnd"/>
             <w:r>
-              <w:rPr>
-                <w:b w:val="0"/>
-              </w:rPr>
               <w:t>)</w:t>
             </w:r>
           </w:p>
@@ -10317,146 +10382,13 @@
           </w:tcPr>
           <w:p>
             <w:pPr>
-              <w:cnfStyle w:val="000000100000" w:firstRow="0" w:lastRow="0" w:firstColumn="0" w:lastColumn="0" w:oddVBand="0" w:evenVBand="0" w:oddHBand="1" w:evenHBand="0" w:firstRowFirstColumn="0" w:firstRowLastColumn="0" w:lastRowFirstColumn="0" w:lastRowLastColumn="0"/>
-            </w:pPr>
-          </w:p>
-        </w:tc>
-        <w:tc>
-          <w:tcPr>
-            <w:tcW w:w="6379" w:type="dxa"/>
-          </w:tcPr>
-          <w:p>
-            <w:pPr>
-              <w:cnfStyle w:val="000000100000" w:firstRow="0" w:lastRow="0" w:firstColumn="0" w:lastColumn="0" w:oddVBand="0" w:evenVBand="0" w:oddHBand="1" w:evenHBand="0" w:firstRowFirstColumn="0" w:firstRowLastColumn="0" w:lastRowFirstColumn="0" w:lastRowLastColumn="0"/>
-            </w:pPr>
-          </w:p>
-        </w:tc>
-      </w:tr>
-      <w:tr>
-        <w:tc>
-          <w:tcPr>
-            <w:cnfStyle w:val="001000000000" w:firstRow="0" w:lastRow="0" w:firstColumn="1" w:lastColumn="0" w:oddVBand="0" w:evenVBand="0" w:oddHBand="0" w:evenHBand="0" w:firstRowFirstColumn="0" w:firstRowLastColumn="0" w:lastRowFirstColumn="0" w:lastRowLastColumn="0"/>
-            <w:tcW w:w="7054" w:type="dxa"/>
-          </w:tcPr>
-          <w:p>
-            <w:pPr>
-              <w:rPr>
-                <w:b w:val="0"/>
-              </w:rPr>
-            </w:pPr>
-            <w:proofErr w:type="spellStart"/>
-            <w:r>
-              <w:rPr>
-                <w:b w:val="0"/>
-              </w:rPr>
-              <w:t>Load</w:t>
-            </w:r>
-            <w:proofErr w:type="spellEnd"/>
-            <w:r>
-              <w:rPr>
-                <w:b w:val="0"/>
-              </w:rPr>
-              <w:t xml:space="preserve"> the </w:t>
-            </w:r>
-            <w:proofErr w:type="spellStart"/>
-            <w:r>
-              <w:rPr>
-                <w:b w:val="0"/>
-              </w:rPr>
-              <w:t>edition</w:t>
-            </w:r>
-            <w:proofErr w:type="spellEnd"/>
-            <w:r>
-              <w:rPr>
-                <w:b w:val="0"/>
-              </w:rPr>
-              <w:t xml:space="preserve"> </w:t>
-            </w:r>
-            <w:proofErr w:type="spellStart"/>
-            <w:r>
-              <w:rPr>
-                <w:b w:val="0"/>
-              </w:rPr>
-              <w:t>view</w:t>
-            </w:r>
-            <w:proofErr w:type="spellEnd"/>
-            <w:r>
-              <w:rPr>
-                <w:b w:val="0"/>
-              </w:rPr>
-              <w:t xml:space="preserve"> of a </w:t>
-            </w:r>
-            <w:proofErr w:type="spellStart"/>
-            <w:r>
-              <w:rPr>
-                <w:b w:val="0"/>
-              </w:rPr>
-              <w:t>project</w:t>
-            </w:r>
-            <w:proofErr w:type="spellEnd"/>
-            <w:r>
-              <w:rPr>
-                <w:b w:val="0"/>
-              </w:rPr>
-              <w:t xml:space="preserve"> </w:t>
-            </w:r>
-            <w:proofErr w:type="spellStart"/>
-            <w:r>
-              <w:rPr>
-                <w:b w:val="0"/>
-              </w:rPr>
-              <w:t>with</w:t>
-            </w:r>
-            <w:proofErr w:type="spellEnd"/>
-            <w:r>
-              <w:rPr>
-                <w:b w:val="0"/>
-              </w:rPr>
-              <w:t xml:space="preserve"> the </w:t>
-            </w:r>
-            <w:proofErr w:type="spellStart"/>
-            <w:r>
-              <w:rPr>
-                <w:b w:val="0"/>
-              </w:rPr>
-              <w:t>contextual</w:t>
-            </w:r>
-            <w:proofErr w:type="spellEnd"/>
-            <w:r>
-              <w:rPr>
-                <w:b w:val="0"/>
-              </w:rPr>
-              <w:t xml:space="preserve"> menu (right-click a </w:t>
-            </w:r>
-            <w:proofErr w:type="spellStart"/>
-            <w:r>
-              <w:rPr>
-                <w:b w:val="0"/>
-              </w:rPr>
-              <w:t>project</w:t>
-            </w:r>
-            <w:proofErr w:type="spellEnd"/>
-            <w:r>
-              <w:rPr>
-                <w:b w:val="0"/>
-              </w:rPr>
-              <w:t>)</w:t>
-            </w:r>
-          </w:p>
-        </w:tc>
-        <w:tc>
-          <w:tcPr>
-            <w:tcW w:w="992" w:type="dxa"/>
-          </w:tcPr>
-          <w:p>
-            <w:pPr>
               <w:cnfStyle w:val="000000000000" w:firstRow="0" w:lastRow="0" w:firstColumn="0" w:lastColumn="0" w:oddVBand="0" w:evenVBand="0" w:oddHBand="0" w:evenHBand="0" w:firstRowFirstColumn="0" w:firstRowLastColumn="0" w:lastRowFirstColumn="0" w:lastRowLastColumn="0"/>
             </w:pPr>
           </w:p>
         </w:tc>
         <w:tc>
           <w:tcPr>
-            <w:tcW w:w="6379" w:type="dxa"/>
+            <w:tcW w:w="4411" w:type="dxa"/>
           </w:tcPr>
           <w:p>
             <w:pPr>
@@ -10472,7 +10404,12 @@
         <w:tc>
           <w:tcPr>
             <w:cnfStyle w:val="001000000000" w:firstRow="0" w:lastRow="0" w:firstColumn="1" w:lastColumn="0" w:oddVBand="0" w:evenVBand="0" w:oddHBand="0" w:evenHBand="0" w:firstRowFirstColumn="0" w:firstRowLastColumn="0" w:lastRowFirstColumn="0" w:lastRowLastColumn="0"/>
-            <w:tcW w:w="7054" w:type="dxa"/>
+            <w:tcW w:w="441" w:type="dxa"/>
+            <w:tcBorders>
+              <w:top w:val="none" w:sz="0" w:space="0" w:color="auto"/>
+              <w:left w:val="none" w:sz="0" w:space="0" w:color="auto"/>
+              <w:bottom w:val="none" w:sz="0" w:space="0" w:color="auto"/>
+            </w:tcBorders>
           </w:tcPr>
           <w:p>
             <w:pPr>
@@ -10484,86 +10421,189 @@
               <w:rPr>
                 <w:b w:val="0"/>
               </w:rPr>
+              <w:t>7</w:t>
+            </w:r>
+          </w:p>
+        </w:tc>
+        <w:tc>
+          <w:tcPr>
+            <w:tcW w:w="4958" w:type="dxa"/>
+            <w:tcBorders>
+              <w:top w:val="none" w:sz="0" w:space="0" w:color="auto"/>
+              <w:bottom w:val="none" w:sz="0" w:space="0" w:color="auto"/>
+            </w:tcBorders>
+          </w:tcPr>
+          <w:p>
+            <w:pPr>
+              <w:cnfStyle w:val="000000100000" w:firstRow="0" w:lastRow="0" w:firstColumn="0" w:lastColumn="0" w:oddVBand="0" w:evenVBand="0" w:oddHBand="1" w:evenHBand="0" w:firstRowFirstColumn="0" w:firstRowLastColumn="0" w:lastRowFirstColumn="0" w:lastRowLastColumn="0"/>
+            </w:pPr>
+            <w:r>
               <w:t xml:space="preserve">Edit the </w:t>
             </w:r>
             <w:proofErr w:type="spellStart"/>
             <w:r>
+              <w:t>project</w:t>
+            </w:r>
+            <w:proofErr w:type="spellEnd"/>
+            <w:r>
+              <w:t xml:space="preserve"> </w:t>
+            </w:r>
+            <w:proofErr w:type="spellStart"/>
+            <w:r>
+              <w:t>name</w:t>
+            </w:r>
+            <w:proofErr w:type="spellEnd"/>
+            <w:r>
+              <w:t xml:space="preserve"> and </w:t>
+            </w:r>
+            <w:proofErr w:type="spellStart"/>
+            <w:r>
+              <w:t>save</w:t>
+            </w:r>
+            <w:proofErr w:type="spellEnd"/>
+            <w:r>
+              <w:t xml:space="preserve"> modifications made via the </w:t>
+            </w:r>
+            <w:proofErr w:type="spellStart"/>
+            <w:r>
+              <w:t>edition</w:t>
+            </w:r>
+            <w:proofErr w:type="spellEnd"/>
+            <w:r>
+              <w:t xml:space="preserve"> </w:t>
+            </w:r>
+            <w:proofErr w:type="spellStart"/>
+            <w:r>
+              <w:t>form</w:t>
+            </w:r>
+            <w:proofErr w:type="spellEnd"/>
+          </w:p>
+        </w:tc>
+        <w:tc>
+          <w:tcPr>
+            <w:tcW w:w="992" w:type="dxa"/>
+            <w:tcBorders>
+              <w:top w:val="none" w:sz="0" w:space="0" w:color="auto"/>
+              <w:bottom w:val="none" w:sz="0" w:space="0" w:color="auto"/>
+            </w:tcBorders>
+          </w:tcPr>
+          <w:p>
+            <w:pPr>
+              <w:cnfStyle w:val="000000100000" w:firstRow="0" w:lastRow="0" w:firstColumn="0" w:lastColumn="0" w:oddVBand="0" w:evenVBand="0" w:oddHBand="1" w:evenHBand="0" w:firstRowFirstColumn="0" w:firstRowLastColumn="0" w:lastRowFirstColumn="0" w:lastRowLastColumn="0"/>
+            </w:pPr>
+          </w:p>
+        </w:tc>
+        <w:tc>
+          <w:tcPr>
+            <w:tcW w:w="4411" w:type="dxa"/>
+            <w:tcBorders>
+              <w:top w:val="none" w:sz="0" w:space="0" w:color="auto"/>
+              <w:bottom w:val="none" w:sz="0" w:space="0" w:color="auto"/>
+              <w:right w:val="none" w:sz="0" w:space="0" w:color="auto"/>
+            </w:tcBorders>
+          </w:tcPr>
+          <w:p>
+            <w:pPr>
+              <w:cnfStyle w:val="000000100000" w:firstRow="0" w:lastRow="0" w:firstColumn="0" w:lastColumn="0" w:oddVBand="0" w:evenVBand="0" w:oddHBand="1" w:evenHBand="0" w:firstRowFirstColumn="0" w:firstRowLastColumn="0" w:lastRowFirstColumn="0" w:lastRowLastColumn="0"/>
+            </w:pPr>
+          </w:p>
+        </w:tc>
+      </w:tr>
+      <w:tr>
+        <w:tc>
+          <w:tcPr>
+            <w:cnfStyle w:val="001000000000" w:firstRow="0" w:lastRow="0" w:firstColumn="1" w:lastColumn="0" w:oddVBand="0" w:evenVBand="0" w:oddHBand="0" w:evenHBand="0" w:firstRowFirstColumn="0" w:firstRowLastColumn="0" w:lastRowFirstColumn="0" w:lastRowLastColumn="0"/>
+            <w:tcW w:w="441" w:type="dxa"/>
+          </w:tcPr>
+          <w:p>
+            <w:pPr>
               <w:rPr>
                 <w:b w:val="0"/>
               </w:rPr>
-              <w:t>project</w:t>
-            </w:r>
-            <w:proofErr w:type="spellEnd"/>
+            </w:pPr>
             <w:r>
               <w:rPr>
                 <w:b w:val="0"/>
               </w:rPr>
+              <w:t>8</w:t>
+            </w:r>
+          </w:p>
+        </w:tc>
+        <w:tc>
+          <w:tcPr>
+            <w:tcW w:w="4958" w:type="dxa"/>
+          </w:tcPr>
+          <w:p>
+            <w:pPr>
+              <w:cnfStyle w:val="000000000000" w:firstRow="0" w:lastRow="0" w:firstColumn="0" w:lastColumn="0" w:oddVBand="0" w:evenVBand="0" w:oddHBand="0" w:evenHBand="0" w:firstRowFirstColumn="0" w:firstRowLastColumn="0" w:lastRowFirstColumn="0" w:lastRowLastColumn="0"/>
+            </w:pPr>
+            <w:r>
+              <w:t xml:space="preserve">Is the </w:t>
+            </w:r>
+            <w:proofErr w:type="spellStart"/>
+            <w:r>
+              <w:t>project</w:t>
+            </w:r>
+            <w:proofErr w:type="spellEnd"/>
+            <w:r>
               <w:t xml:space="preserve"> </w:t>
             </w:r>
             <w:proofErr w:type="spellStart"/>
             <w:r>
-              <w:rPr>
-                <w:b w:val="0"/>
-              </w:rPr>
               <w:t>name</w:t>
             </w:r>
             <w:proofErr w:type="spellEnd"/>
             <w:r>
-              <w:rPr>
-                <w:b w:val="0"/>
-              </w:rPr>
-              <w:t xml:space="preserve"> and </w:t>
-            </w:r>
-            <w:proofErr w:type="spellStart"/>
-            <w:r>
-              <w:rPr>
-                <w:b w:val="0"/>
-              </w:rPr>
-              <w:t>save</w:t>
-            </w:r>
-            <w:proofErr w:type="spellEnd"/>
-            <w:r>
-              <w:rPr>
-                <w:b w:val="0"/>
-              </w:rPr>
-              <w:t xml:space="preserve"> modifications made to a </w:t>
-            </w:r>
-            <w:proofErr w:type="spellStart"/>
-            <w:r>
-              <w:rPr>
-                <w:b w:val="0"/>
-              </w:rPr>
+              <w:t xml:space="preserve"> of the </w:t>
+            </w:r>
+            <w:proofErr w:type="spellStart"/>
+            <w:r>
+              <w:t>edited</w:t>
+            </w:r>
+            <w:proofErr w:type="spellEnd"/>
+            <w:r>
+              <w:t xml:space="preserve"> </w:t>
+            </w:r>
+            <w:proofErr w:type="spellStart"/>
+            <w:r>
               <w:t>project</w:t>
             </w:r>
             <w:proofErr w:type="spellEnd"/>
             <w:r>
-              <w:rPr>
-                <w:b w:val="0"/>
-              </w:rPr>
-              <w:t xml:space="preserve"> via the </w:t>
-            </w:r>
-            <w:proofErr w:type="spellStart"/>
-            <w:r>
-              <w:rPr>
-                <w:b w:val="0"/>
-              </w:rPr>
-              <w:t>edition</w:t>
-            </w:r>
-            <w:proofErr w:type="spellEnd"/>
-            <w:r>
-              <w:rPr>
-                <w:b w:val="0"/>
-              </w:rPr>
               <w:t xml:space="preserve"> </w:t>
             </w:r>
             <w:proofErr w:type="spellStart"/>
             <w:r>
-              <w:rPr>
-                <w:b w:val="0"/>
-              </w:rPr>
-              <w:t>form</w:t>
-            </w:r>
-            <w:proofErr w:type="spellEnd"/>
+              <w:t>correctly</w:t>
+            </w:r>
+            <w:proofErr w:type="spellEnd"/>
+            <w:r>
+              <w:t xml:space="preserve"> </w:t>
+            </w:r>
+            <w:proofErr w:type="spellStart"/>
+            <w:r>
+              <w:t>displayed</w:t>
+            </w:r>
+            <w:proofErr w:type="spellEnd"/>
+            <w:r>
+              <w:t xml:space="preserve"> in the </w:t>
+            </w:r>
+            <w:proofErr w:type="spellStart"/>
+            <w:r>
+              <w:t>project</w:t>
+            </w:r>
+            <w:proofErr w:type="spellEnd"/>
+            <w:r>
+              <w:t xml:space="preserve"> </w:t>
+            </w:r>
+            <w:proofErr w:type="spellStart"/>
+            <w:r>
+              <w:t>list</w:t>
+            </w:r>
+            <w:proofErr w:type="spellEnd"/>
+            <w:r>
+              <w:t> ?</w:t>
+            </w:r>
           </w:p>
         </w:tc>
         <w:tc>
@@ -10572,138 +10612,13 @@
           </w:tcPr>
           <w:p>
             <w:pPr>
-              <w:cnfStyle w:val="000000100000" w:firstRow="0" w:lastRow="0" w:firstColumn="0" w:lastColumn="0" w:oddVBand="0" w:evenVBand="0" w:oddHBand="1" w:evenHBand="0" w:firstRowFirstColumn="0" w:firstRowLastColumn="0" w:lastRowFirstColumn="0" w:lastRowLastColumn="0"/>
-            </w:pPr>
-          </w:p>
-        </w:tc>
-        <w:tc>
-          <w:tcPr>
-            <w:tcW w:w="6379" w:type="dxa"/>
-          </w:tcPr>
-          <w:p>
-            <w:pPr>
-              <w:cnfStyle w:val="000000100000" w:firstRow="0" w:lastRow="0" w:firstColumn="0" w:lastColumn="0" w:oddVBand="0" w:evenVBand="0" w:oddHBand="1" w:evenHBand="0" w:firstRowFirstColumn="0" w:firstRowLastColumn="0" w:lastRowFirstColumn="0" w:lastRowLastColumn="0"/>
-            </w:pPr>
-          </w:p>
-        </w:tc>
-      </w:tr>
-      <w:tr>
-        <w:tc>
-          <w:tcPr>
-            <w:cnfStyle w:val="001000000000" w:firstRow="0" w:lastRow="0" w:firstColumn="1" w:lastColumn="0" w:oddVBand="0" w:evenVBand="0" w:oddHBand="0" w:evenHBand="0" w:firstRowFirstColumn="0" w:firstRowLastColumn="0" w:lastRowFirstColumn="0" w:lastRowLastColumn="0"/>
-            <w:tcW w:w="7054" w:type="dxa"/>
-          </w:tcPr>
-          <w:p>
-            <w:pPr>
-              <w:rPr>
-                <w:b w:val="0"/>
-              </w:rPr>
-            </w:pPr>
-            <w:r>
-              <w:rPr>
-                <w:b w:val="0"/>
-              </w:rPr>
-              <w:t xml:space="preserve">Is the </w:t>
-            </w:r>
-            <w:proofErr w:type="spellStart"/>
-            <w:r>
-              <w:rPr>
-                <w:b w:val="0"/>
-              </w:rPr>
-              <w:t>project</w:t>
-            </w:r>
-            <w:proofErr w:type="spellEnd"/>
-            <w:r>
-              <w:rPr>
-                <w:b w:val="0"/>
-              </w:rPr>
-              <w:t xml:space="preserve"> </w:t>
-            </w:r>
-            <w:proofErr w:type="spellStart"/>
-            <w:r>
-              <w:rPr>
-                <w:b w:val="0"/>
-              </w:rPr>
-              <w:t>name</w:t>
-            </w:r>
-            <w:proofErr w:type="spellEnd"/>
-            <w:r>
-              <w:rPr>
-                <w:b w:val="0"/>
-              </w:rPr>
-              <w:t xml:space="preserve"> of the </w:t>
-            </w:r>
-            <w:proofErr w:type="spellStart"/>
-            <w:r>
-              <w:rPr>
-                <w:b w:val="0"/>
-              </w:rPr>
-              <w:t>edited</w:t>
-            </w:r>
-            <w:proofErr w:type="spellEnd"/>
-            <w:r>
-              <w:rPr>
-                <w:b w:val="0"/>
-              </w:rPr>
-              <w:t xml:space="preserve"> </w:t>
-            </w:r>
-            <w:proofErr w:type="spellStart"/>
-            <w:r>
-              <w:rPr>
-                <w:b w:val="0"/>
-              </w:rPr>
-              <w:t>project</w:t>
-            </w:r>
-            <w:proofErr w:type="spellEnd"/>
-            <w:r>
-              <w:rPr>
-                <w:b w:val="0"/>
-              </w:rPr>
-              <w:t xml:space="preserve"> </w:t>
-            </w:r>
-            <w:proofErr w:type="spellStart"/>
-            <w:r>
-              <w:rPr>
-                <w:b w:val="0"/>
-              </w:rPr>
-              <w:t>correctly</w:t>
-            </w:r>
-            <w:proofErr w:type="spellEnd"/>
-            <w:r>
-              <w:rPr>
-                <w:b w:val="0"/>
-              </w:rPr>
-              <w:t xml:space="preserve"> </w:t>
-            </w:r>
-            <w:proofErr w:type="spellStart"/>
-            <w:r>
-              <w:rPr>
-                <w:b w:val="0"/>
-              </w:rPr>
-              <w:t>displayed</w:t>
-            </w:r>
-            <w:proofErr w:type="spellEnd"/>
-            <w:r>
-              <w:rPr>
-                <w:b w:val="0"/>
-              </w:rPr>
-              <w:t> ?</w:t>
-            </w:r>
-          </w:p>
-        </w:tc>
-        <w:tc>
-          <w:tcPr>
-            <w:tcW w:w="992" w:type="dxa"/>
-          </w:tcPr>
-          <w:p>
-            <w:pPr>
               <w:cnfStyle w:val="000000000000" w:firstRow="0" w:lastRow="0" w:firstColumn="0" w:lastColumn="0" w:oddVBand="0" w:evenVBand="0" w:oddHBand="0" w:evenHBand="0" w:firstRowFirstColumn="0" w:firstRowLastColumn="0" w:lastRowFirstColumn="0" w:lastRowLastColumn="0"/>
             </w:pPr>
           </w:p>
         </w:tc>
         <w:tc>
           <w:tcPr>
-            <w:tcW w:w="6379" w:type="dxa"/>
+            <w:tcW w:w="4411" w:type="dxa"/>
           </w:tcPr>
           <w:p>
             <w:pPr>
@@ -10719,7 +10634,12 @@
         <w:tc>
           <w:tcPr>
             <w:cnfStyle w:val="001000000000" w:firstRow="0" w:lastRow="0" w:firstColumn="1" w:lastColumn="0" w:oddVBand="0" w:evenVBand="0" w:oddHBand="0" w:evenHBand="0" w:firstRowFirstColumn="0" w:firstRowLastColumn="0" w:lastRowFirstColumn="0" w:lastRowLastColumn="0"/>
-            <w:tcW w:w="7054" w:type="dxa"/>
+            <w:tcW w:w="441" w:type="dxa"/>
+            <w:tcBorders>
+              <w:top w:val="none" w:sz="0" w:space="0" w:color="auto"/>
+              <w:left w:val="none" w:sz="0" w:space="0" w:color="auto"/>
+              <w:bottom w:val="none" w:sz="0" w:space="0" w:color="auto"/>
+            </w:tcBorders>
           </w:tcPr>
           <w:p>
             <w:pPr>
@@ -10731,27 +10651,119 @@
               <w:rPr>
                 <w:b w:val="0"/>
               </w:rPr>
+              <w:t>9</w:t>
+            </w:r>
+          </w:p>
+        </w:tc>
+        <w:tc>
+          <w:tcPr>
+            <w:tcW w:w="4958" w:type="dxa"/>
+            <w:tcBorders>
+              <w:top w:val="none" w:sz="0" w:space="0" w:color="auto"/>
+              <w:bottom w:val="none" w:sz="0" w:space="0" w:color="auto"/>
+            </w:tcBorders>
+          </w:tcPr>
+          <w:p>
+            <w:pPr>
+              <w:cnfStyle w:val="000000100000" w:firstRow="0" w:lastRow="0" w:firstColumn="0" w:lastColumn="0" w:oddVBand="0" w:evenVBand="0" w:oddHBand="1" w:evenHBand="0" w:firstRowFirstColumn="0" w:firstRowLastColumn="0" w:lastRowFirstColumn="0" w:lastRowLastColumn="0"/>
+            </w:pPr>
+            <w:r>
               <w:t xml:space="preserve">Move a </w:t>
             </w:r>
             <w:proofErr w:type="spellStart"/>
             <w:r>
+              <w:t>project</w:t>
+            </w:r>
+            <w:proofErr w:type="spellEnd"/>
+            <w:r>
+              <w:t xml:space="preserve"> to the active </w:t>
+            </w:r>
+            <w:proofErr w:type="spellStart"/>
+            <w:r>
+              <w:t>list</w:t>
+            </w:r>
+            <w:proofErr w:type="spellEnd"/>
+          </w:p>
+        </w:tc>
+        <w:tc>
+          <w:tcPr>
+            <w:tcW w:w="992" w:type="dxa"/>
+            <w:tcBorders>
+              <w:top w:val="none" w:sz="0" w:space="0" w:color="auto"/>
+              <w:bottom w:val="none" w:sz="0" w:space="0" w:color="auto"/>
+            </w:tcBorders>
+          </w:tcPr>
+          <w:p>
+            <w:pPr>
+              <w:cnfStyle w:val="000000100000" w:firstRow="0" w:lastRow="0" w:firstColumn="0" w:lastColumn="0" w:oddVBand="0" w:evenVBand="0" w:oddHBand="1" w:evenHBand="0" w:firstRowFirstColumn="0" w:firstRowLastColumn="0" w:lastRowFirstColumn="0" w:lastRowLastColumn="0"/>
+            </w:pPr>
+          </w:p>
+        </w:tc>
+        <w:tc>
+          <w:tcPr>
+            <w:tcW w:w="4411" w:type="dxa"/>
+            <w:tcBorders>
+              <w:top w:val="none" w:sz="0" w:space="0" w:color="auto"/>
+              <w:bottom w:val="none" w:sz="0" w:space="0" w:color="auto"/>
+              <w:right w:val="none" w:sz="0" w:space="0" w:color="auto"/>
+            </w:tcBorders>
+          </w:tcPr>
+          <w:p>
+            <w:pPr>
+              <w:cnfStyle w:val="000000100000" w:firstRow="0" w:lastRow="0" w:firstColumn="0" w:lastColumn="0" w:oddVBand="0" w:evenVBand="0" w:oddHBand="1" w:evenHBand="0" w:firstRowFirstColumn="0" w:firstRowLastColumn="0" w:lastRowFirstColumn="0" w:lastRowLastColumn="0"/>
+            </w:pPr>
+          </w:p>
+        </w:tc>
+      </w:tr>
+      <w:tr>
+        <w:tc>
+          <w:tcPr>
+            <w:cnfStyle w:val="001000000000" w:firstRow="0" w:lastRow="0" w:firstColumn="1" w:lastColumn="0" w:oddVBand="0" w:evenVBand="0" w:oddHBand="0" w:evenHBand="0" w:firstRowFirstColumn="0" w:firstRowLastColumn="0" w:lastRowFirstColumn="0" w:lastRowLastColumn="0"/>
+            <w:tcW w:w="441" w:type="dxa"/>
+          </w:tcPr>
+          <w:p>
+            <w:pPr>
               <w:rPr>
                 <w:b w:val="0"/>
               </w:rPr>
-              <w:t>project</w:t>
-            </w:r>
-            <w:proofErr w:type="spellEnd"/>
+            </w:pPr>
             <w:r>
               <w:rPr>
                 <w:b w:val="0"/>
               </w:rPr>
+              <w:t>10</w:t>
+            </w:r>
+          </w:p>
+        </w:tc>
+        <w:tc>
+          <w:tcPr>
+            <w:tcW w:w="4958" w:type="dxa"/>
+          </w:tcPr>
+          <w:p>
+            <w:pPr>
+              <w:cnfStyle w:val="000000000000" w:firstRow="0" w:lastRow="0" w:firstColumn="0" w:lastColumn="0" w:oddVBand="0" w:evenVBand="0" w:oddHBand="0" w:evenHBand="0" w:firstRowFirstColumn="0" w:firstRowLastColumn="0" w:lastRowFirstColumn="0" w:lastRowLastColumn="0"/>
+            </w:pPr>
+            <w:r>
+              <w:t xml:space="preserve">Move </w:t>
+            </w:r>
+            <w:proofErr w:type="spellStart"/>
+            <w:r>
+              <w:t>several</w:t>
+            </w:r>
+            <w:proofErr w:type="spellEnd"/>
+            <w:r>
+              <w:t xml:space="preserve"> </w:t>
+            </w:r>
+            <w:proofErr w:type="spellStart"/>
+            <w:r>
+              <w:t>projects</w:t>
+            </w:r>
+            <w:proofErr w:type="spellEnd"/>
+            <w:r>
               <w:t xml:space="preserve"> to the active </w:t>
             </w:r>
             <w:proofErr w:type="spellStart"/>
             <w:r>
-              <w:rPr>
-                <w:b w:val="0"/>
-              </w:rPr>
               <w:t>list</w:t>
             </w:r>
             <w:proofErr w:type="spellEnd"/>
@@ -10763,90 +10775,13 @@
           </w:tcPr>
           <w:p>
             <w:pPr>
-              <w:cnfStyle w:val="000000100000" w:firstRow="0" w:lastRow="0" w:firstColumn="0" w:lastColumn="0" w:oddVBand="0" w:evenVBand="0" w:oddHBand="1" w:evenHBand="0" w:firstRowFirstColumn="0" w:firstRowLastColumn="0" w:lastRowFirstColumn="0" w:lastRowLastColumn="0"/>
-            </w:pPr>
-          </w:p>
-        </w:tc>
-        <w:tc>
-          <w:tcPr>
-            <w:tcW w:w="6379" w:type="dxa"/>
-          </w:tcPr>
-          <w:p>
-            <w:pPr>
-              <w:cnfStyle w:val="000000100000" w:firstRow="0" w:lastRow="0" w:firstColumn="0" w:lastColumn="0" w:oddVBand="0" w:evenVBand="0" w:oddHBand="1" w:evenHBand="0" w:firstRowFirstColumn="0" w:firstRowLastColumn="0" w:lastRowFirstColumn="0" w:lastRowLastColumn="0"/>
-            </w:pPr>
-          </w:p>
-        </w:tc>
-      </w:tr>
-      <w:tr>
-        <w:tc>
-          <w:tcPr>
-            <w:cnfStyle w:val="001000000000" w:firstRow="0" w:lastRow="0" w:firstColumn="1" w:lastColumn="0" w:oddVBand="0" w:evenVBand="0" w:oddHBand="0" w:evenHBand="0" w:firstRowFirstColumn="0" w:firstRowLastColumn="0" w:lastRowFirstColumn="0" w:lastRowLastColumn="0"/>
-            <w:tcW w:w="7054" w:type="dxa"/>
-          </w:tcPr>
-          <w:p>
-            <w:pPr>
-              <w:rPr>
-                <w:b w:val="0"/>
-              </w:rPr>
-            </w:pPr>
-            <w:r>
-              <w:rPr>
-                <w:b w:val="0"/>
-              </w:rPr>
-              <w:t xml:space="preserve">Move </w:t>
-            </w:r>
-            <w:proofErr w:type="spellStart"/>
-            <w:r>
-              <w:rPr>
-                <w:b w:val="0"/>
-              </w:rPr>
-              <w:t>several</w:t>
-            </w:r>
-            <w:proofErr w:type="spellEnd"/>
-            <w:r>
-              <w:rPr>
-                <w:b w:val="0"/>
-              </w:rPr>
-              <w:t xml:space="preserve"> </w:t>
-            </w:r>
-            <w:proofErr w:type="spellStart"/>
-            <w:r>
-              <w:rPr>
-                <w:b w:val="0"/>
-              </w:rPr>
-              <w:t>projects</w:t>
-            </w:r>
-            <w:proofErr w:type="spellEnd"/>
-            <w:r>
-              <w:rPr>
-                <w:b w:val="0"/>
-              </w:rPr>
-              <w:t xml:space="preserve"> to the active </w:t>
-            </w:r>
-            <w:proofErr w:type="spellStart"/>
-            <w:r>
-              <w:rPr>
-                <w:b w:val="0"/>
-              </w:rPr>
-              <w:t>list</w:t>
-            </w:r>
-            <w:proofErr w:type="spellEnd"/>
-          </w:p>
-        </w:tc>
-        <w:tc>
-          <w:tcPr>
-            <w:tcW w:w="992" w:type="dxa"/>
-          </w:tcPr>
-          <w:p>
-            <w:pPr>
               <w:cnfStyle w:val="000000000000" w:firstRow="0" w:lastRow="0" w:firstColumn="0" w:lastColumn="0" w:oddVBand="0" w:evenVBand="0" w:oddHBand="0" w:evenHBand="0" w:firstRowFirstColumn="0" w:firstRowLastColumn="0" w:lastRowFirstColumn="0" w:lastRowLastColumn="0"/>
             </w:pPr>
           </w:p>
         </w:tc>
         <w:tc>
           <w:tcPr>
-            <w:tcW w:w="6379" w:type="dxa"/>
+            <w:tcW w:w="4411" w:type="dxa"/>
           </w:tcPr>
           <w:p>
             <w:pPr>
@@ -10862,7 +10797,12 @@
         <w:tc>
           <w:tcPr>
             <w:cnfStyle w:val="001000000000" w:firstRow="0" w:lastRow="0" w:firstColumn="1" w:lastColumn="0" w:oddVBand="0" w:evenVBand="0" w:oddHBand="0" w:evenHBand="0" w:firstRowFirstColumn="0" w:firstRowLastColumn="0" w:lastRowFirstColumn="0" w:lastRowLastColumn="0"/>
-            <w:tcW w:w="7054" w:type="dxa"/>
+            <w:tcW w:w="441" w:type="dxa"/>
+            <w:tcBorders>
+              <w:top w:val="none" w:sz="0" w:space="0" w:color="auto"/>
+              <w:left w:val="none" w:sz="0" w:space="0" w:color="auto"/>
+              <w:bottom w:val="none" w:sz="0" w:space="0" w:color="auto"/>
+            </w:tcBorders>
           </w:tcPr>
           <w:p>
             <w:pPr>
@@ -10874,27 +10814,119 @@
               <w:rPr>
                 <w:b w:val="0"/>
               </w:rPr>
+              <w:t>11</w:t>
+            </w:r>
+          </w:p>
+        </w:tc>
+        <w:tc>
+          <w:tcPr>
+            <w:tcW w:w="4958" w:type="dxa"/>
+            <w:tcBorders>
+              <w:top w:val="none" w:sz="0" w:space="0" w:color="auto"/>
+              <w:bottom w:val="none" w:sz="0" w:space="0" w:color="auto"/>
+            </w:tcBorders>
+          </w:tcPr>
+          <w:p>
+            <w:pPr>
+              <w:cnfStyle w:val="000000100000" w:firstRow="0" w:lastRow="0" w:firstColumn="0" w:lastColumn="0" w:oddVBand="0" w:evenVBand="0" w:oddHBand="1" w:evenHBand="0" w:firstRowFirstColumn="0" w:firstRowLastColumn="0" w:lastRowFirstColumn="0" w:lastRowLastColumn="0"/>
+            </w:pPr>
+            <w:r>
               <w:t xml:space="preserve">Move a </w:t>
             </w:r>
             <w:proofErr w:type="spellStart"/>
             <w:r>
+              <w:t>project</w:t>
+            </w:r>
+            <w:proofErr w:type="spellEnd"/>
+            <w:r>
+              <w:t xml:space="preserve"> to the inactive </w:t>
+            </w:r>
+            <w:proofErr w:type="spellStart"/>
+            <w:r>
+              <w:t>list</w:t>
+            </w:r>
+            <w:proofErr w:type="spellEnd"/>
+          </w:p>
+        </w:tc>
+        <w:tc>
+          <w:tcPr>
+            <w:tcW w:w="992" w:type="dxa"/>
+            <w:tcBorders>
+              <w:top w:val="none" w:sz="0" w:space="0" w:color="auto"/>
+              <w:bottom w:val="none" w:sz="0" w:space="0" w:color="auto"/>
+            </w:tcBorders>
+          </w:tcPr>
+          <w:p>
+            <w:pPr>
+              <w:cnfStyle w:val="000000100000" w:firstRow="0" w:lastRow="0" w:firstColumn="0" w:lastColumn="0" w:oddVBand="0" w:evenVBand="0" w:oddHBand="1" w:evenHBand="0" w:firstRowFirstColumn="0" w:firstRowLastColumn="0" w:lastRowFirstColumn="0" w:lastRowLastColumn="0"/>
+            </w:pPr>
+          </w:p>
+        </w:tc>
+        <w:tc>
+          <w:tcPr>
+            <w:tcW w:w="4411" w:type="dxa"/>
+            <w:tcBorders>
+              <w:top w:val="none" w:sz="0" w:space="0" w:color="auto"/>
+              <w:bottom w:val="none" w:sz="0" w:space="0" w:color="auto"/>
+              <w:right w:val="none" w:sz="0" w:space="0" w:color="auto"/>
+            </w:tcBorders>
+          </w:tcPr>
+          <w:p>
+            <w:pPr>
+              <w:cnfStyle w:val="000000100000" w:firstRow="0" w:lastRow="0" w:firstColumn="0" w:lastColumn="0" w:oddVBand="0" w:evenVBand="0" w:oddHBand="1" w:evenHBand="0" w:firstRowFirstColumn="0" w:firstRowLastColumn="0" w:lastRowFirstColumn="0" w:lastRowLastColumn="0"/>
+            </w:pPr>
+          </w:p>
+        </w:tc>
+      </w:tr>
+      <w:tr>
+        <w:tc>
+          <w:tcPr>
+            <w:cnfStyle w:val="001000000000" w:firstRow="0" w:lastRow="0" w:firstColumn="1" w:lastColumn="0" w:oddVBand="0" w:evenVBand="0" w:oddHBand="0" w:evenHBand="0" w:firstRowFirstColumn="0" w:firstRowLastColumn="0" w:lastRowFirstColumn="0" w:lastRowLastColumn="0"/>
+            <w:tcW w:w="441" w:type="dxa"/>
+          </w:tcPr>
+          <w:p>
+            <w:pPr>
               <w:rPr>
                 <w:b w:val="0"/>
               </w:rPr>
-              <w:t>project</w:t>
-            </w:r>
-            <w:proofErr w:type="spellEnd"/>
+            </w:pPr>
             <w:r>
               <w:rPr>
                 <w:b w:val="0"/>
               </w:rPr>
+              <w:t>12</w:t>
+            </w:r>
+          </w:p>
+        </w:tc>
+        <w:tc>
+          <w:tcPr>
+            <w:tcW w:w="4958" w:type="dxa"/>
+          </w:tcPr>
+          <w:p>
+            <w:pPr>
+              <w:cnfStyle w:val="000000000000" w:firstRow="0" w:lastRow="0" w:firstColumn="0" w:lastColumn="0" w:oddVBand="0" w:evenVBand="0" w:oddHBand="0" w:evenHBand="0" w:firstRowFirstColumn="0" w:firstRowLastColumn="0" w:lastRowFirstColumn="0" w:lastRowLastColumn="0"/>
+            </w:pPr>
+            <w:r>
+              <w:t xml:space="preserve">Move </w:t>
+            </w:r>
+            <w:proofErr w:type="spellStart"/>
+            <w:r>
+              <w:t>several</w:t>
+            </w:r>
+            <w:proofErr w:type="spellEnd"/>
+            <w:r>
+              <w:t xml:space="preserve"> </w:t>
+            </w:r>
+            <w:proofErr w:type="spellStart"/>
+            <w:r>
+              <w:t>projects</w:t>
+            </w:r>
+            <w:proofErr w:type="spellEnd"/>
+            <w:r>
               <w:t xml:space="preserve"> to the inactive </w:t>
             </w:r>
             <w:proofErr w:type="spellStart"/>
             <w:r>
-              <w:rPr>
-                <w:b w:val="0"/>
-              </w:rPr>
               <w:t>list</w:t>
             </w:r>
             <w:proofErr w:type="spellEnd"/>
@@ -10906,90 +10938,13 @@
           </w:tcPr>
           <w:p>
             <w:pPr>
-              <w:cnfStyle w:val="000000100000" w:firstRow="0" w:lastRow="0" w:firstColumn="0" w:lastColumn="0" w:oddVBand="0" w:evenVBand="0" w:oddHBand="1" w:evenHBand="0" w:firstRowFirstColumn="0" w:firstRowLastColumn="0" w:lastRowFirstColumn="0" w:lastRowLastColumn="0"/>
-            </w:pPr>
-          </w:p>
-        </w:tc>
-        <w:tc>
-          <w:tcPr>
-            <w:tcW w:w="6379" w:type="dxa"/>
-          </w:tcPr>
-          <w:p>
-            <w:pPr>
-              <w:cnfStyle w:val="000000100000" w:firstRow="0" w:lastRow="0" w:firstColumn="0" w:lastColumn="0" w:oddVBand="0" w:evenVBand="0" w:oddHBand="1" w:evenHBand="0" w:firstRowFirstColumn="0" w:firstRowLastColumn="0" w:lastRowFirstColumn="0" w:lastRowLastColumn="0"/>
-            </w:pPr>
-          </w:p>
-        </w:tc>
-      </w:tr>
-      <w:tr>
-        <w:tc>
-          <w:tcPr>
-            <w:cnfStyle w:val="001000000000" w:firstRow="0" w:lastRow="0" w:firstColumn="1" w:lastColumn="0" w:oddVBand="0" w:evenVBand="0" w:oddHBand="0" w:evenHBand="0" w:firstRowFirstColumn="0" w:firstRowLastColumn="0" w:lastRowFirstColumn="0" w:lastRowLastColumn="0"/>
-            <w:tcW w:w="7054" w:type="dxa"/>
-          </w:tcPr>
-          <w:p>
-            <w:pPr>
-              <w:rPr>
-                <w:b w:val="0"/>
-              </w:rPr>
-            </w:pPr>
-            <w:r>
-              <w:rPr>
-                <w:b w:val="0"/>
-              </w:rPr>
-              <w:t xml:space="preserve">Move </w:t>
-            </w:r>
-            <w:proofErr w:type="spellStart"/>
-            <w:r>
-              <w:rPr>
-                <w:b w:val="0"/>
-              </w:rPr>
-              <w:t>several</w:t>
-            </w:r>
-            <w:proofErr w:type="spellEnd"/>
-            <w:r>
-              <w:rPr>
-                <w:b w:val="0"/>
-              </w:rPr>
-              <w:t xml:space="preserve"> </w:t>
-            </w:r>
-            <w:proofErr w:type="spellStart"/>
-            <w:r>
-              <w:rPr>
-                <w:b w:val="0"/>
-              </w:rPr>
-              <w:t>projects</w:t>
-            </w:r>
-            <w:proofErr w:type="spellEnd"/>
-            <w:r>
-              <w:rPr>
-                <w:b w:val="0"/>
-              </w:rPr>
-              <w:t xml:space="preserve"> to the inactive </w:t>
-            </w:r>
-            <w:proofErr w:type="spellStart"/>
-            <w:r>
-              <w:rPr>
-                <w:b w:val="0"/>
-              </w:rPr>
-              <w:t>list</w:t>
-            </w:r>
-            <w:proofErr w:type="spellEnd"/>
-          </w:p>
-        </w:tc>
-        <w:tc>
-          <w:tcPr>
-            <w:tcW w:w="992" w:type="dxa"/>
-          </w:tcPr>
-          <w:p>
-            <w:pPr>
               <w:cnfStyle w:val="000000000000" w:firstRow="0" w:lastRow="0" w:firstColumn="0" w:lastColumn="0" w:oddVBand="0" w:evenVBand="0" w:oddHBand="0" w:evenHBand="0" w:firstRowFirstColumn="0" w:firstRowLastColumn="0" w:lastRowFirstColumn="0" w:lastRowLastColumn="0"/>
             </w:pPr>
           </w:p>
         </w:tc>
         <w:tc>
           <w:tcPr>
-            <w:tcW w:w="6379" w:type="dxa"/>
+            <w:tcW w:w="4411" w:type="dxa"/>
           </w:tcPr>
           <w:p>
             <w:pPr>
@@ -11005,7 +10960,12 @@
         <w:tc>
           <w:tcPr>
             <w:cnfStyle w:val="001000000000" w:firstRow="0" w:lastRow="0" w:firstColumn="1" w:lastColumn="0" w:oddVBand="0" w:evenVBand="0" w:oddHBand="0" w:evenHBand="0" w:firstRowFirstColumn="0" w:firstRowLastColumn="0" w:lastRowFirstColumn="0" w:lastRowLastColumn="0"/>
-            <w:tcW w:w="7054" w:type="dxa"/>
+            <w:tcW w:w="441" w:type="dxa"/>
+            <w:tcBorders>
+              <w:top w:val="none" w:sz="0" w:space="0" w:color="auto"/>
+              <w:left w:val="none" w:sz="0" w:space="0" w:color="auto"/>
+              <w:bottom w:val="none" w:sz="0" w:space="0" w:color="auto"/>
+            </w:tcBorders>
           </w:tcPr>
           <w:p>
             <w:pPr>
@@ -11013,11 +10973,70 @@
                 <w:b w:val="0"/>
               </w:rPr>
             </w:pPr>
+            <w:r>
+              <w:rPr>
+                <w:b w:val="0"/>
+              </w:rPr>
+              <w:t>13</w:t>
+            </w:r>
+          </w:p>
+        </w:tc>
+        <w:tc>
+          <w:tcPr>
+            <w:tcW w:w="4958" w:type="dxa"/>
+            <w:tcBorders>
+              <w:top w:val="none" w:sz="0" w:space="0" w:color="auto"/>
+              <w:bottom w:val="none" w:sz="0" w:space="0" w:color="auto"/>
+            </w:tcBorders>
+          </w:tcPr>
+          <w:p>
+            <w:pPr>
+              <w:cnfStyle w:val="000000100000" w:firstRow="0" w:lastRow="0" w:firstColumn="0" w:lastColumn="0" w:oddVBand="0" w:evenVBand="0" w:oddHBand="1" w:evenHBand="0" w:firstRowFirstColumn="0" w:firstRowLastColumn="0" w:lastRowFirstColumn="0" w:lastRowLastColumn="0"/>
+            </w:pPr>
+            <w:r>
+              <w:t xml:space="preserve">Show the locations of a </w:t>
+            </w:r>
+            <w:proofErr w:type="spellStart"/>
+            <w:r>
+              <w:t>project</w:t>
+            </w:r>
+            <w:proofErr w:type="spellEnd"/>
+            <w:r>
+              <w:t xml:space="preserve"> </w:t>
+            </w:r>
+            <w:proofErr w:type="spellStart"/>
+            <w:r>
+              <w:t>with</w:t>
+            </w:r>
+            <w:proofErr w:type="spellEnd"/>
+            <w:r>
+              <w:t xml:space="preserve"> the </w:t>
+            </w:r>
+            <w:proofErr w:type="spellStart"/>
+            <w:r>
+              <w:t>contextual</w:t>
+            </w:r>
+            <w:proofErr w:type="spellEnd"/>
+            <w:r>
+              <w:t xml:space="preserve"> menu (right-click a </w:t>
+            </w:r>
+            <w:proofErr w:type="spellStart"/>
+            <w:r>
+              <w:t>project</w:t>
+            </w:r>
+            <w:proofErr w:type="spellEnd"/>
+            <w:r>
+              <w:t>)</w:t>
+            </w:r>
           </w:p>
         </w:tc>
         <w:tc>
           <w:tcPr>
             <w:tcW w:w="992" w:type="dxa"/>
+            <w:tcBorders>
+              <w:top w:val="none" w:sz="0" w:space="0" w:color="auto"/>
+              <w:bottom w:val="none" w:sz="0" w:space="0" w:color="auto"/>
+            </w:tcBorders>
           </w:tcPr>
           <w:p>
             <w:pPr>
@@ -11027,11 +11046,1022 @@
         </w:tc>
         <w:tc>
           <w:tcPr>
-            <w:tcW w:w="6379" w:type="dxa"/>
+            <w:tcW w:w="4411" w:type="dxa"/>
+            <w:tcBorders>
+              <w:top w:val="none" w:sz="0" w:space="0" w:color="auto"/>
+              <w:bottom w:val="none" w:sz="0" w:space="0" w:color="auto"/>
+              <w:right w:val="none" w:sz="0" w:space="0" w:color="auto"/>
+            </w:tcBorders>
           </w:tcPr>
           <w:p>
             <w:pPr>
               <w:cnfStyle w:val="000000100000" w:firstRow="0" w:lastRow="0" w:firstColumn="0" w:lastColumn="0" w:oddVBand="0" w:evenVBand="0" w:oddHBand="1" w:evenHBand="0" w:firstRowFirstColumn="0" w:firstRowLastColumn="0" w:lastRowFirstColumn="0" w:lastRowLastColumn="0"/>
+            </w:pPr>
+          </w:p>
+        </w:tc>
+      </w:tr>
+      <w:tr>
+        <w:tc>
+          <w:tcPr>
+            <w:cnfStyle w:val="001000000000" w:firstRow="0" w:lastRow="0" w:firstColumn="1" w:lastColumn="0" w:oddVBand="0" w:evenVBand="0" w:oddHBand="0" w:evenHBand="0" w:firstRowFirstColumn="0" w:firstRowLastColumn="0" w:lastRowFirstColumn="0" w:lastRowLastColumn="0"/>
+            <w:tcW w:w="441" w:type="dxa"/>
+          </w:tcPr>
+          <w:p>
+            <w:pPr>
+              <w:rPr>
+                <w:b w:val="0"/>
+              </w:rPr>
+            </w:pPr>
+            <w:r>
+              <w:rPr>
+                <w:b w:val="0"/>
+              </w:rPr>
+              <w:t>14</w:t>
+            </w:r>
+          </w:p>
+        </w:tc>
+        <w:tc>
+          <w:tcPr>
+            <w:tcW w:w="4958" w:type="dxa"/>
+          </w:tcPr>
+          <w:p>
+            <w:pPr>
+              <w:cnfStyle w:val="000000000000" w:firstRow="0" w:lastRow="0" w:firstColumn="0" w:lastColumn="0" w:oddVBand="0" w:evenVBand="0" w:oddHBand="0" w:evenHBand="0" w:firstRowFirstColumn="0" w:firstRowLastColumn="0" w:lastRowFirstColumn="0" w:lastRowLastColumn="0"/>
+            </w:pPr>
+            <w:r>
+              <w:t xml:space="preserve">Is the locations </w:t>
+            </w:r>
+            <w:proofErr w:type="spellStart"/>
+            <w:r>
+              <w:t>view</w:t>
+            </w:r>
+            <w:proofErr w:type="spellEnd"/>
+            <w:r>
+              <w:t xml:space="preserve"> display the </w:t>
+            </w:r>
+            <w:proofErr w:type="spellStart"/>
+            <w:r>
+              <w:t>name</w:t>
+            </w:r>
+            <w:proofErr w:type="spellEnd"/>
+            <w:r>
+              <w:t xml:space="preserve"> of the select </w:t>
+            </w:r>
+            <w:proofErr w:type="spellStart"/>
+            <w:r>
+              <w:t>project</w:t>
+            </w:r>
+            <w:proofErr w:type="spellEnd"/>
+            <w:r>
+              <w:t> ?</w:t>
+            </w:r>
+          </w:p>
+        </w:tc>
+        <w:tc>
+          <w:tcPr>
+            <w:tcW w:w="992" w:type="dxa"/>
+          </w:tcPr>
+          <w:p>
+            <w:pPr>
+              <w:cnfStyle w:val="000000000000" w:firstRow="0" w:lastRow="0" w:firstColumn="0" w:lastColumn="0" w:oddVBand="0" w:evenVBand="0" w:oddHBand="0" w:evenHBand="0" w:firstRowFirstColumn="0" w:firstRowLastColumn="0" w:lastRowFirstColumn="0" w:lastRowLastColumn="0"/>
+            </w:pPr>
+          </w:p>
+        </w:tc>
+        <w:tc>
+          <w:tcPr>
+            <w:tcW w:w="4411" w:type="dxa"/>
+          </w:tcPr>
+          <w:p>
+            <w:pPr>
+              <w:cnfStyle w:val="000000000000" w:firstRow="0" w:lastRow="0" w:firstColumn="0" w:lastColumn="0" w:oddVBand="0" w:evenVBand="0" w:oddHBand="0" w:evenHBand="0" w:firstRowFirstColumn="0" w:firstRowLastColumn="0" w:lastRowFirstColumn="0" w:lastRowLastColumn="0"/>
+            </w:pPr>
+          </w:p>
+        </w:tc>
+      </w:tr>
+      <w:tr>
+        <w:trPr>
+          <w:cnfStyle w:val="000000100000" w:firstRow="0" w:lastRow="0" w:firstColumn="0" w:lastColumn="0" w:oddVBand="0" w:evenVBand="0" w:oddHBand="1" w:evenHBand="0" w:firstRowFirstColumn="0" w:firstRowLastColumn="0" w:lastRowFirstColumn="0" w:lastRowLastColumn="0"/>
+        </w:trPr>
+        <w:tc>
+          <w:tcPr>
+            <w:cnfStyle w:val="001000000000" w:firstRow="0" w:lastRow="0" w:firstColumn="1" w:lastColumn="0" w:oddVBand="0" w:evenVBand="0" w:oddHBand="0" w:evenHBand="0" w:firstRowFirstColumn="0" w:firstRowLastColumn="0" w:lastRowFirstColumn="0" w:lastRowLastColumn="0"/>
+            <w:tcW w:w="441" w:type="dxa"/>
+            <w:tcBorders>
+              <w:top w:val="none" w:sz="0" w:space="0" w:color="auto"/>
+              <w:left w:val="none" w:sz="0" w:space="0" w:color="auto"/>
+              <w:bottom w:val="none" w:sz="0" w:space="0" w:color="auto"/>
+            </w:tcBorders>
+          </w:tcPr>
+          <w:p>
+            <w:pPr>
+              <w:rPr>
+                <w:b w:val="0"/>
+              </w:rPr>
+            </w:pPr>
+            <w:r>
+              <w:rPr>
+                <w:b w:val="0"/>
+              </w:rPr>
+              <w:t>15</w:t>
+            </w:r>
+          </w:p>
+        </w:tc>
+        <w:tc>
+          <w:tcPr>
+            <w:tcW w:w="4958" w:type="dxa"/>
+            <w:tcBorders>
+              <w:top w:val="none" w:sz="0" w:space="0" w:color="auto"/>
+              <w:bottom w:val="none" w:sz="0" w:space="0" w:color="auto"/>
+            </w:tcBorders>
+          </w:tcPr>
+          <w:p>
+            <w:pPr>
+              <w:cnfStyle w:val="000000100000" w:firstRow="0" w:lastRow="0" w:firstColumn="0" w:lastColumn="0" w:oddVBand="0" w:evenVBand="0" w:oddHBand="1" w:evenHBand="0" w:firstRowFirstColumn="0" w:firstRowLastColumn="0" w:lastRowFirstColumn="0" w:lastRowLastColumn="0"/>
+            </w:pPr>
+            <w:proofErr w:type="spellStart"/>
+            <w:r>
+              <w:t>Add</w:t>
+            </w:r>
+            <w:proofErr w:type="spellEnd"/>
+            <w:r>
+              <w:t xml:space="preserve"> a </w:t>
+            </w:r>
+            <w:proofErr w:type="spellStart"/>
+            <w:r>
+              <w:t>list</w:t>
+            </w:r>
+            <w:proofErr w:type="spellEnd"/>
+            <w:r>
+              <w:t xml:space="preserve"> of </w:t>
+            </w:r>
+            <w:r>
+              <w:t>location</w:t>
+            </w:r>
+            <w:r>
+              <w:t xml:space="preserve"> </w:t>
+            </w:r>
+            <w:proofErr w:type="spellStart"/>
+            <w:r>
+              <w:t>names</w:t>
+            </w:r>
+            <w:proofErr w:type="spellEnd"/>
+            <w:r>
+              <w:t xml:space="preserve"> via the </w:t>
+            </w:r>
+            <w:r>
+              <w:t>« </w:t>
+            </w:r>
+            <w:proofErr w:type="spellStart"/>
+            <w:r>
+              <w:t>Add</w:t>
+            </w:r>
+            <w:proofErr w:type="spellEnd"/>
+            <w:r>
+              <w:t xml:space="preserve"> locations </w:t>
+            </w:r>
+            <w:proofErr w:type="spellStart"/>
+            <w:r>
+              <w:t>names</w:t>
+            </w:r>
+            <w:proofErr w:type="spellEnd"/>
+            <w:r>
+              <w:t xml:space="preserve"> » </w:t>
+            </w:r>
+            <w:proofErr w:type="spellStart"/>
+            <w:r>
+              <w:t>textarea</w:t>
+            </w:r>
+            <w:proofErr w:type="spellEnd"/>
+          </w:p>
+        </w:tc>
+        <w:tc>
+          <w:tcPr>
+            <w:tcW w:w="992" w:type="dxa"/>
+            <w:tcBorders>
+              <w:top w:val="none" w:sz="0" w:space="0" w:color="auto"/>
+              <w:bottom w:val="none" w:sz="0" w:space="0" w:color="auto"/>
+            </w:tcBorders>
+          </w:tcPr>
+          <w:p>
+            <w:pPr>
+              <w:cnfStyle w:val="000000100000" w:firstRow="0" w:lastRow="0" w:firstColumn="0" w:lastColumn="0" w:oddVBand="0" w:evenVBand="0" w:oddHBand="1" w:evenHBand="0" w:firstRowFirstColumn="0" w:firstRowLastColumn="0" w:lastRowFirstColumn="0" w:lastRowLastColumn="0"/>
+            </w:pPr>
+          </w:p>
+        </w:tc>
+        <w:tc>
+          <w:tcPr>
+            <w:tcW w:w="4411" w:type="dxa"/>
+            <w:tcBorders>
+              <w:top w:val="none" w:sz="0" w:space="0" w:color="auto"/>
+              <w:bottom w:val="none" w:sz="0" w:space="0" w:color="auto"/>
+              <w:right w:val="none" w:sz="0" w:space="0" w:color="auto"/>
+            </w:tcBorders>
+          </w:tcPr>
+          <w:p>
+            <w:pPr>
+              <w:cnfStyle w:val="000000100000" w:firstRow="0" w:lastRow="0" w:firstColumn="0" w:lastColumn="0" w:oddVBand="0" w:evenVBand="0" w:oddHBand="1" w:evenHBand="0" w:firstRowFirstColumn="0" w:firstRowLastColumn="0" w:lastRowFirstColumn="0" w:lastRowLastColumn="0"/>
+            </w:pPr>
+          </w:p>
+        </w:tc>
+      </w:tr>
+      <w:tr>
+        <w:tc>
+          <w:tcPr>
+            <w:cnfStyle w:val="001000000000" w:firstRow="0" w:lastRow="0" w:firstColumn="1" w:lastColumn="0" w:oddVBand="0" w:evenVBand="0" w:oddHBand="0" w:evenHBand="0" w:firstRowFirstColumn="0" w:firstRowLastColumn="0" w:lastRowFirstColumn="0" w:lastRowLastColumn="0"/>
+            <w:tcW w:w="441" w:type="dxa"/>
+          </w:tcPr>
+          <w:p>
+            <w:pPr>
+              <w:rPr>
+                <w:b w:val="0"/>
+              </w:rPr>
+            </w:pPr>
+            <w:r>
+              <w:rPr>
+                <w:b w:val="0"/>
+              </w:rPr>
+              <w:t>16</w:t>
+            </w:r>
+          </w:p>
+        </w:tc>
+        <w:tc>
+          <w:tcPr>
+            <w:tcW w:w="4958" w:type="dxa"/>
+          </w:tcPr>
+          <w:p>
+            <w:pPr>
+              <w:cnfStyle w:val="000000000000" w:firstRow="0" w:lastRow="0" w:firstColumn="0" w:lastColumn="0" w:oddVBand="0" w:evenVBand="0" w:oddHBand="0" w:evenHBand="0" w:firstRowFirstColumn="0" w:firstRowLastColumn="0" w:lastRowFirstColumn="0" w:lastRowLastColumn="0"/>
+            </w:pPr>
+            <w:proofErr w:type="spellStart"/>
+            <w:r>
+              <w:t>Resulting</w:t>
+            </w:r>
+            <w:proofErr w:type="spellEnd"/>
+            <w:r>
+              <w:t xml:space="preserve"> of 15, do the locations </w:t>
+            </w:r>
+            <w:proofErr w:type="spellStart"/>
+            <w:r>
+              <w:t>added</w:t>
+            </w:r>
+            <w:proofErr w:type="spellEnd"/>
+            <w:r>
+              <w:t xml:space="preserve"> show in one of the </w:t>
+            </w:r>
+            <w:proofErr w:type="spellStart"/>
+            <w:r>
+              <w:t>list</w:t>
+            </w:r>
+            <w:proofErr w:type="spellEnd"/>
+            <w:r>
+              <w:t xml:space="preserve"> </w:t>
+            </w:r>
+            <w:proofErr w:type="spellStart"/>
+            <w:r>
+              <w:t>below</w:t>
+            </w:r>
+            <w:proofErr w:type="spellEnd"/>
+            <w:r>
+              <w:t> ?</w:t>
+            </w:r>
+          </w:p>
+        </w:tc>
+        <w:tc>
+          <w:tcPr>
+            <w:tcW w:w="992" w:type="dxa"/>
+          </w:tcPr>
+          <w:p>
+            <w:pPr>
+              <w:cnfStyle w:val="000000000000" w:firstRow="0" w:lastRow="0" w:firstColumn="0" w:lastColumn="0" w:oddVBand="0" w:evenVBand="0" w:oddHBand="0" w:evenHBand="0" w:firstRowFirstColumn="0" w:firstRowLastColumn="0" w:lastRowFirstColumn="0" w:lastRowLastColumn="0"/>
+            </w:pPr>
+          </w:p>
+        </w:tc>
+        <w:tc>
+          <w:tcPr>
+            <w:tcW w:w="4411" w:type="dxa"/>
+          </w:tcPr>
+          <w:p>
+            <w:pPr>
+              <w:cnfStyle w:val="000000000000" w:firstRow="0" w:lastRow="0" w:firstColumn="0" w:lastColumn="0" w:oddVBand="0" w:evenVBand="0" w:oddHBand="0" w:evenHBand="0" w:firstRowFirstColumn="0" w:firstRowLastColumn="0" w:lastRowFirstColumn="0" w:lastRowLastColumn="0"/>
+            </w:pPr>
+          </w:p>
+        </w:tc>
+      </w:tr>
+      <w:tr>
+        <w:trPr>
+          <w:cnfStyle w:val="000000100000" w:firstRow="0" w:lastRow="0" w:firstColumn="0" w:lastColumn="0" w:oddVBand="0" w:evenVBand="0" w:oddHBand="1" w:evenHBand="0" w:firstRowFirstColumn="0" w:firstRowLastColumn="0" w:lastRowFirstColumn="0" w:lastRowLastColumn="0"/>
+        </w:trPr>
+        <w:tc>
+          <w:tcPr>
+            <w:cnfStyle w:val="001000000000" w:firstRow="0" w:lastRow="0" w:firstColumn="1" w:lastColumn="0" w:oddVBand="0" w:evenVBand="0" w:oddHBand="0" w:evenHBand="0" w:firstRowFirstColumn="0" w:firstRowLastColumn="0" w:lastRowFirstColumn="0" w:lastRowLastColumn="0"/>
+            <w:tcW w:w="441" w:type="dxa"/>
+          </w:tcPr>
+          <w:p>
+            <w:pPr>
+              <w:rPr>
+                <w:b w:val="0"/>
+              </w:rPr>
+            </w:pPr>
+            <w:r>
+              <w:rPr>
+                <w:b w:val="0"/>
+              </w:rPr>
+              <w:t>17</w:t>
+            </w:r>
+          </w:p>
+        </w:tc>
+        <w:tc>
+          <w:tcPr>
+            <w:tcW w:w="4958" w:type="dxa"/>
+          </w:tcPr>
+          <w:p>
+            <w:pPr>
+              <w:cnfStyle w:val="000000100000" w:firstRow="0" w:lastRow="0" w:firstColumn="0" w:lastColumn="0" w:oddVBand="0" w:evenVBand="0" w:oddHBand="1" w:evenHBand="0" w:firstRowFirstColumn="0" w:firstRowLastColumn="0" w:lastRowFirstColumn="0" w:lastRowLastColumn="0"/>
+            </w:pPr>
+            <w:proofErr w:type="spellStart"/>
+            <w:r>
+              <w:t>Delete</w:t>
+            </w:r>
+            <w:proofErr w:type="spellEnd"/>
+            <w:r>
+              <w:t xml:space="preserve"> a </w:t>
+            </w:r>
+            <w:r>
+              <w:t>location</w:t>
+            </w:r>
+            <w:r>
+              <w:t xml:space="preserve"> </w:t>
+            </w:r>
+            <w:proofErr w:type="spellStart"/>
+            <w:r>
+              <w:t>from</w:t>
+            </w:r>
+            <w:proofErr w:type="spellEnd"/>
+            <w:r>
+              <w:t xml:space="preserve"> the </w:t>
+            </w:r>
+            <w:proofErr w:type="spellStart"/>
+            <w:r>
+              <w:t>list</w:t>
+            </w:r>
+            <w:proofErr w:type="spellEnd"/>
+            <w:r>
+              <w:t xml:space="preserve"> of </w:t>
+            </w:r>
+            <w:r>
+              <w:t>locations</w:t>
+            </w:r>
+            <w:r>
+              <w:t xml:space="preserve"> </w:t>
+            </w:r>
+            <w:proofErr w:type="spellStart"/>
+            <w:r>
+              <w:t>with</w:t>
+            </w:r>
+            <w:proofErr w:type="spellEnd"/>
+            <w:r>
+              <w:t xml:space="preserve"> the </w:t>
+            </w:r>
+            <w:proofErr w:type="spellStart"/>
+            <w:r>
+              <w:t>contextual</w:t>
+            </w:r>
+            <w:proofErr w:type="spellEnd"/>
+            <w:r>
+              <w:t xml:space="preserve"> menu (right-click a </w:t>
+            </w:r>
+            <w:r>
+              <w:t>location</w:t>
+            </w:r>
+            <w:r>
+              <w:t>)</w:t>
+            </w:r>
+          </w:p>
+        </w:tc>
+        <w:tc>
+          <w:tcPr>
+            <w:tcW w:w="992" w:type="dxa"/>
+          </w:tcPr>
+          <w:p>
+            <w:pPr>
+              <w:cnfStyle w:val="000000100000" w:firstRow="0" w:lastRow="0" w:firstColumn="0" w:lastColumn="0" w:oddVBand="0" w:evenVBand="0" w:oddHBand="1" w:evenHBand="0" w:firstRowFirstColumn="0" w:firstRowLastColumn="0" w:lastRowFirstColumn="0" w:lastRowLastColumn="0"/>
+            </w:pPr>
+          </w:p>
+        </w:tc>
+        <w:tc>
+          <w:tcPr>
+            <w:tcW w:w="4411" w:type="dxa"/>
+          </w:tcPr>
+          <w:p>
+            <w:pPr>
+              <w:cnfStyle w:val="000000100000" w:firstRow="0" w:lastRow="0" w:firstColumn="0" w:lastColumn="0" w:oddVBand="0" w:evenVBand="0" w:oddHBand="1" w:evenHBand="0" w:firstRowFirstColumn="0" w:firstRowLastColumn="0" w:lastRowFirstColumn="0" w:lastRowLastColumn="0"/>
+            </w:pPr>
+          </w:p>
+        </w:tc>
+      </w:tr>
+      <w:tr>
+        <w:tc>
+          <w:tcPr>
+            <w:cnfStyle w:val="001000000000" w:firstRow="0" w:lastRow="0" w:firstColumn="1" w:lastColumn="0" w:oddVBand="0" w:evenVBand="0" w:oddHBand="0" w:evenHBand="0" w:firstRowFirstColumn="0" w:firstRowLastColumn="0" w:lastRowFirstColumn="0" w:lastRowLastColumn="0"/>
+            <w:tcW w:w="441" w:type="dxa"/>
+          </w:tcPr>
+          <w:p>
+            <w:pPr>
+              <w:rPr>
+                <w:b w:val="0"/>
+              </w:rPr>
+            </w:pPr>
+            <w:r>
+              <w:rPr>
+                <w:b w:val="0"/>
+              </w:rPr>
+              <w:t>18</w:t>
+            </w:r>
+          </w:p>
+        </w:tc>
+        <w:tc>
+          <w:tcPr>
+            <w:tcW w:w="4958" w:type="dxa"/>
+          </w:tcPr>
+          <w:p>
+            <w:pPr>
+              <w:cnfStyle w:val="000000000000" w:firstRow="0" w:lastRow="0" w:firstColumn="0" w:lastColumn="0" w:oddVBand="0" w:evenVBand="0" w:oddHBand="0" w:evenHBand="0" w:firstRowFirstColumn="0" w:firstRowLastColumn="0" w:lastRowFirstColumn="0" w:lastRowLastColumn="0"/>
+            </w:pPr>
+            <w:proofErr w:type="spellStart"/>
+            <w:r>
+              <w:t>Load</w:t>
+            </w:r>
+            <w:proofErr w:type="spellEnd"/>
+            <w:r>
+              <w:t xml:space="preserve"> the </w:t>
+            </w:r>
+            <w:proofErr w:type="spellStart"/>
+            <w:r>
+              <w:t>edition</w:t>
+            </w:r>
+            <w:proofErr w:type="spellEnd"/>
+            <w:r>
+              <w:t xml:space="preserve"> </w:t>
+            </w:r>
+            <w:proofErr w:type="spellStart"/>
+            <w:r>
+              <w:t>view</w:t>
+            </w:r>
+            <w:proofErr w:type="spellEnd"/>
+            <w:r>
+              <w:t xml:space="preserve"> of a </w:t>
+            </w:r>
+            <w:r>
+              <w:t>location</w:t>
+            </w:r>
+            <w:r>
+              <w:t xml:space="preserve"> </w:t>
+            </w:r>
+            <w:proofErr w:type="spellStart"/>
+            <w:r>
+              <w:t>with</w:t>
+            </w:r>
+            <w:proofErr w:type="spellEnd"/>
+            <w:r>
+              <w:t xml:space="preserve"> the </w:t>
+            </w:r>
+            <w:proofErr w:type="spellStart"/>
+            <w:r>
+              <w:lastRenderedPageBreak/>
+              <w:t>contextual</w:t>
+            </w:r>
+            <w:proofErr w:type="spellEnd"/>
+            <w:r>
+              <w:t xml:space="preserve"> menu (right-click a </w:t>
+            </w:r>
+            <w:r>
+              <w:t>location</w:t>
+            </w:r>
+            <w:r>
+              <w:t>)</w:t>
+            </w:r>
+          </w:p>
+        </w:tc>
+        <w:tc>
+          <w:tcPr>
+            <w:tcW w:w="992" w:type="dxa"/>
+          </w:tcPr>
+          <w:p>
+            <w:pPr>
+              <w:cnfStyle w:val="000000000000" w:firstRow="0" w:lastRow="0" w:firstColumn="0" w:lastColumn="0" w:oddVBand="0" w:evenVBand="0" w:oddHBand="0" w:evenHBand="0" w:firstRowFirstColumn="0" w:firstRowLastColumn="0" w:lastRowFirstColumn="0" w:lastRowLastColumn="0"/>
+            </w:pPr>
+          </w:p>
+        </w:tc>
+        <w:tc>
+          <w:tcPr>
+            <w:tcW w:w="4411" w:type="dxa"/>
+          </w:tcPr>
+          <w:p>
+            <w:pPr>
+              <w:cnfStyle w:val="000000000000" w:firstRow="0" w:lastRow="0" w:firstColumn="0" w:lastColumn="0" w:oddVBand="0" w:evenVBand="0" w:oddHBand="0" w:evenHBand="0" w:firstRowFirstColumn="0" w:firstRowLastColumn="0" w:lastRowFirstColumn="0" w:lastRowLastColumn="0"/>
+            </w:pPr>
+          </w:p>
+        </w:tc>
+      </w:tr>
+      <w:tr>
+        <w:trPr>
+          <w:cnfStyle w:val="000000100000" w:firstRow="0" w:lastRow="0" w:firstColumn="0" w:lastColumn="0" w:oddVBand="0" w:evenVBand="0" w:oddHBand="1" w:evenHBand="0" w:firstRowFirstColumn="0" w:firstRowLastColumn="0" w:lastRowFirstColumn="0" w:lastRowLastColumn="0"/>
+        </w:trPr>
+        <w:tc>
+          <w:tcPr>
+            <w:cnfStyle w:val="001000000000" w:firstRow="0" w:lastRow="0" w:firstColumn="1" w:lastColumn="0" w:oddVBand="0" w:evenVBand="0" w:oddHBand="0" w:evenHBand="0" w:firstRowFirstColumn="0" w:firstRowLastColumn="0" w:lastRowFirstColumn="0" w:lastRowLastColumn="0"/>
+            <w:tcW w:w="441" w:type="dxa"/>
+          </w:tcPr>
+          <w:p>
+            <w:pPr>
+              <w:rPr>
+                <w:b w:val="0"/>
+              </w:rPr>
+            </w:pPr>
+            <w:r>
+              <w:rPr>
+                <w:b w:val="0"/>
+              </w:rPr>
+              <w:lastRenderedPageBreak/>
+              <w:t>19</w:t>
+            </w:r>
+          </w:p>
+        </w:tc>
+        <w:tc>
+          <w:tcPr>
+            <w:tcW w:w="4958" w:type="dxa"/>
+          </w:tcPr>
+          <w:p>
+            <w:pPr>
+              <w:cnfStyle w:val="000000100000" w:firstRow="0" w:lastRow="0" w:firstColumn="0" w:lastColumn="0" w:oddVBand="0" w:evenVBand="0" w:oddHBand="1" w:evenHBand="0" w:firstRowFirstColumn="0" w:firstRowLastColumn="0" w:lastRowFirstColumn="0" w:lastRowLastColumn="0"/>
+            </w:pPr>
+            <w:r>
+              <w:t xml:space="preserve">Edit the </w:t>
+            </w:r>
+            <w:r>
+              <w:t>location</w:t>
+            </w:r>
+            <w:r>
+              <w:t xml:space="preserve"> </w:t>
+            </w:r>
+            <w:proofErr w:type="spellStart"/>
+            <w:r>
+              <w:t>name</w:t>
+            </w:r>
+            <w:proofErr w:type="spellEnd"/>
+            <w:r>
+              <w:t xml:space="preserve"> a</w:t>
+            </w:r>
+            <w:r>
+              <w:t xml:space="preserve">nd </w:t>
+            </w:r>
+            <w:proofErr w:type="spellStart"/>
+            <w:r>
+              <w:t>save</w:t>
+            </w:r>
+            <w:proofErr w:type="spellEnd"/>
+            <w:r>
+              <w:t xml:space="preserve"> modifications made </w:t>
+            </w:r>
+            <w:r>
+              <w:t xml:space="preserve">via the </w:t>
+            </w:r>
+            <w:proofErr w:type="spellStart"/>
+            <w:r>
+              <w:t>edition</w:t>
+            </w:r>
+            <w:proofErr w:type="spellEnd"/>
+            <w:r>
+              <w:t xml:space="preserve"> </w:t>
+            </w:r>
+            <w:proofErr w:type="spellStart"/>
+            <w:r>
+              <w:t>form</w:t>
+            </w:r>
+            <w:proofErr w:type="spellEnd"/>
+          </w:p>
+        </w:tc>
+        <w:tc>
+          <w:tcPr>
+            <w:tcW w:w="992" w:type="dxa"/>
+          </w:tcPr>
+          <w:p>
+            <w:pPr>
+              <w:cnfStyle w:val="000000100000" w:firstRow="0" w:lastRow="0" w:firstColumn="0" w:lastColumn="0" w:oddVBand="0" w:evenVBand="0" w:oddHBand="1" w:evenHBand="0" w:firstRowFirstColumn="0" w:firstRowLastColumn="0" w:lastRowFirstColumn="0" w:lastRowLastColumn="0"/>
+            </w:pPr>
+          </w:p>
+        </w:tc>
+        <w:tc>
+          <w:tcPr>
+            <w:tcW w:w="4411" w:type="dxa"/>
+          </w:tcPr>
+          <w:p>
+            <w:pPr>
+              <w:cnfStyle w:val="000000100000" w:firstRow="0" w:lastRow="0" w:firstColumn="0" w:lastColumn="0" w:oddVBand="0" w:evenVBand="0" w:oddHBand="1" w:evenHBand="0" w:firstRowFirstColumn="0" w:firstRowLastColumn="0" w:lastRowFirstColumn="0" w:lastRowLastColumn="0"/>
+            </w:pPr>
+          </w:p>
+        </w:tc>
+      </w:tr>
+      <w:tr>
+        <w:tc>
+          <w:tcPr>
+            <w:cnfStyle w:val="001000000000" w:firstRow="0" w:lastRow="0" w:firstColumn="1" w:lastColumn="0" w:oddVBand="0" w:evenVBand="0" w:oddHBand="0" w:evenHBand="0" w:firstRowFirstColumn="0" w:firstRowLastColumn="0" w:lastRowFirstColumn="0" w:lastRowLastColumn="0"/>
+            <w:tcW w:w="441" w:type="dxa"/>
+          </w:tcPr>
+          <w:p>
+            <w:pPr>
+              <w:rPr>
+                <w:b w:val="0"/>
+              </w:rPr>
+            </w:pPr>
+            <w:r>
+              <w:rPr>
+                <w:b w:val="0"/>
+              </w:rPr>
+              <w:t>20</w:t>
+            </w:r>
+          </w:p>
+        </w:tc>
+        <w:tc>
+          <w:tcPr>
+            <w:tcW w:w="4958" w:type="dxa"/>
+          </w:tcPr>
+          <w:p>
+            <w:pPr>
+              <w:cnfStyle w:val="000000000000" w:firstRow="0" w:lastRow="0" w:firstColumn="0" w:lastColumn="0" w:oddVBand="0" w:evenVBand="0" w:oddHBand="0" w:evenHBand="0" w:firstRowFirstColumn="0" w:firstRowLastColumn="0" w:lastRowFirstColumn="0" w:lastRowLastColumn="0"/>
+            </w:pPr>
+            <w:r>
+              <w:t xml:space="preserve">Is the </w:t>
+            </w:r>
+            <w:r>
+              <w:t>location</w:t>
+            </w:r>
+            <w:r>
+              <w:t xml:space="preserve"> </w:t>
+            </w:r>
+            <w:proofErr w:type="spellStart"/>
+            <w:r>
+              <w:t>name</w:t>
+            </w:r>
+            <w:proofErr w:type="spellEnd"/>
+            <w:r>
+              <w:t xml:space="preserve"> of the </w:t>
+            </w:r>
+            <w:proofErr w:type="spellStart"/>
+            <w:r>
+              <w:t>edited</w:t>
+            </w:r>
+            <w:proofErr w:type="spellEnd"/>
+            <w:r>
+              <w:t xml:space="preserve"> </w:t>
+            </w:r>
+            <w:r>
+              <w:t>location</w:t>
+            </w:r>
+            <w:r>
+              <w:t xml:space="preserve"> </w:t>
+            </w:r>
+            <w:proofErr w:type="spellStart"/>
+            <w:r>
+              <w:t>correctly</w:t>
+            </w:r>
+            <w:proofErr w:type="spellEnd"/>
+            <w:r>
+              <w:t xml:space="preserve"> </w:t>
+            </w:r>
+            <w:proofErr w:type="spellStart"/>
+            <w:r>
+              <w:t>displayed</w:t>
+            </w:r>
+            <w:proofErr w:type="spellEnd"/>
+            <w:r>
+              <w:t xml:space="preserve"> in the </w:t>
+            </w:r>
+            <w:r>
+              <w:t>location</w:t>
+            </w:r>
+            <w:r>
+              <w:t xml:space="preserve"> </w:t>
+            </w:r>
+            <w:proofErr w:type="spellStart"/>
+            <w:r>
+              <w:t>list</w:t>
+            </w:r>
+            <w:proofErr w:type="spellEnd"/>
+            <w:r>
+              <w:t> ?</w:t>
+            </w:r>
+          </w:p>
+        </w:tc>
+        <w:tc>
+          <w:tcPr>
+            <w:tcW w:w="992" w:type="dxa"/>
+          </w:tcPr>
+          <w:p>
+            <w:pPr>
+              <w:cnfStyle w:val="000000000000" w:firstRow="0" w:lastRow="0" w:firstColumn="0" w:lastColumn="0" w:oddVBand="0" w:evenVBand="0" w:oddHBand="0" w:evenHBand="0" w:firstRowFirstColumn="0" w:firstRowLastColumn="0" w:lastRowFirstColumn="0" w:lastRowLastColumn="0"/>
+            </w:pPr>
+          </w:p>
+        </w:tc>
+        <w:tc>
+          <w:tcPr>
+            <w:tcW w:w="4411" w:type="dxa"/>
+          </w:tcPr>
+          <w:p>
+            <w:pPr>
+              <w:cnfStyle w:val="000000000000" w:firstRow="0" w:lastRow="0" w:firstColumn="0" w:lastColumn="0" w:oddVBand="0" w:evenVBand="0" w:oddHBand="0" w:evenHBand="0" w:firstRowFirstColumn="0" w:firstRowLastColumn="0" w:lastRowFirstColumn="0" w:lastRowLastColumn="0"/>
+            </w:pPr>
+          </w:p>
+        </w:tc>
+      </w:tr>
+      <w:tr>
+        <w:trPr>
+          <w:cnfStyle w:val="000000100000" w:firstRow="0" w:lastRow="0" w:firstColumn="0" w:lastColumn="0" w:oddVBand="0" w:evenVBand="0" w:oddHBand="1" w:evenHBand="0" w:firstRowFirstColumn="0" w:firstRowLastColumn="0" w:lastRowFirstColumn="0" w:lastRowLastColumn="0"/>
+        </w:trPr>
+        <w:tc>
+          <w:tcPr>
+            <w:cnfStyle w:val="001000000000" w:firstRow="0" w:lastRow="0" w:firstColumn="1" w:lastColumn="0" w:oddVBand="0" w:evenVBand="0" w:oddHBand="0" w:evenHBand="0" w:firstRowFirstColumn="0" w:firstRowLastColumn="0" w:lastRowFirstColumn="0" w:lastRowLastColumn="0"/>
+            <w:tcW w:w="441" w:type="dxa"/>
+          </w:tcPr>
+          <w:p>
+            <w:pPr>
+              <w:rPr>
+                <w:b w:val="0"/>
+              </w:rPr>
+            </w:pPr>
+            <w:r>
+              <w:rPr>
+                <w:b w:val="0"/>
+              </w:rPr>
+              <w:t>21</w:t>
+            </w:r>
+          </w:p>
+        </w:tc>
+        <w:tc>
+          <w:tcPr>
+            <w:tcW w:w="4958" w:type="dxa"/>
+          </w:tcPr>
+          <w:p>
+            <w:pPr>
+              <w:cnfStyle w:val="000000100000" w:firstRow="0" w:lastRow="0" w:firstColumn="0" w:lastColumn="0" w:oddVBand="0" w:evenVBand="0" w:oddHBand="1" w:evenHBand="0" w:firstRowFirstColumn="0" w:firstRowLastColumn="0" w:lastRowFirstColumn="0" w:lastRowLastColumn="0"/>
+            </w:pPr>
+            <w:r>
+              <w:t xml:space="preserve">Move a </w:t>
+            </w:r>
+            <w:proofErr w:type="spellStart"/>
+            <w:r>
+              <w:t>project</w:t>
+            </w:r>
+            <w:proofErr w:type="spellEnd"/>
+            <w:r>
+              <w:t xml:space="preserve"> to the active </w:t>
+            </w:r>
+            <w:proofErr w:type="spellStart"/>
+            <w:r>
+              <w:t>list</w:t>
+            </w:r>
+            <w:proofErr w:type="spellEnd"/>
+          </w:p>
+        </w:tc>
+        <w:tc>
+          <w:tcPr>
+            <w:tcW w:w="992" w:type="dxa"/>
+          </w:tcPr>
+          <w:p>
+            <w:pPr>
+              <w:cnfStyle w:val="000000100000" w:firstRow="0" w:lastRow="0" w:firstColumn="0" w:lastColumn="0" w:oddVBand="0" w:evenVBand="0" w:oddHBand="1" w:evenHBand="0" w:firstRowFirstColumn="0" w:firstRowLastColumn="0" w:lastRowFirstColumn="0" w:lastRowLastColumn="0"/>
+            </w:pPr>
+          </w:p>
+        </w:tc>
+        <w:tc>
+          <w:tcPr>
+            <w:tcW w:w="4411" w:type="dxa"/>
+          </w:tcPr>
+          <w:p>
+            <w:pPr>
+              <w:cnfStyle w:val="000000100000" w:firstRow="0" w:lastRow="0" w:firstColumn="0" w:lastColumn="0" w:oddVBand="0" w:evenVBand="0" w:oddHBand="1" w:evenHBand="0" w:firstRowFirstColumn="0" w:firstRowLastColumn="0" w:lastRowFirstColumn="0" w:lastRowLastColumn="0"/>
+            </w:pPr>
+          </w:p>
+        </w:tc>
+      </w:tr>
+      <w:tr>
+        <w:tc>
+          <w:tcPr>
+            <w:cnfStyle w:val="001000000000" w:firstRow="0" w:lastRow="0" w:firstColumn="1" w:lastColumn="0" w:oddVBand="0" w:evenVBand="0" w:oddHBand="0" w:evenHBand="0" w:firstRowFirstColumn="0" w:firstRowLastColumn="0" w:lastRowFirstColumn="0" w:lastRowLastColumn="0"/>
+            <w:tcW w:w="441" w:type="dxa"/>
+          </w:tcPr>
+          <w:p>
+            <w:pPr>
+              <w:rPr>
+                <w:b w:val="0"/>
+              </w:rPr>
+            </w:pPr>
+            <w:r>
+              <w:rPr>
+                <w:b w:val="0"/>
+              </w:rPr>
+              <w:t>22</w:t>
+            </w:r>
+          </w:p>
+        </w:tc>
+        <w:tc>
+          <w:tcPr>
+            <w:tcW w:w="4958" w:type="dxa"/>
+          </w:tcPr>
+          <w:p>
+            <w:pPr>
+              <w:cnfStyle w:val="000000000000" w:firstRow="0" w:lastRow="0" w:firstColumn="0" w:lastColumn="0" w:oddVBand="0" w:evenVBand="0" w:oddHBand="0" w:evenHBand="0" w:firstRowFirstColumn="0" w:firstRowLastColumn="0" w:lastRowFirstColumn="0" w:lastRowLastColumn="0"/>
+            </w:pPr>
+            <w:r>
+              <w:t xml:space="preserve">Move </w:t>
+            </w:r>
+            <w:proofErr w:type="spellStart"/>
+            <w:r>
+              <w:t>several</w:t>
+            </w:r>
+            <w:proofErr w:type="spellEnd"/>
+            <w:r>
+              <w:t xml:space="preserve"> </w:t>
+            </w:r>
+            <w:proofErr w:type="spellStart"/>
+            <w:r>
+              <w:t>projects</w:t>
+            </w:r>
+            <w:proofErr w:type="spellEnd"/>
+            <w:r>
+              <w:t xml:space="preserve"> to the active </w:t>
+            </w:r>
+            <w:proofErr w:type="spellStart"/>
+            <w:r>
+              <w:t>list</w:t>
+            </w:r>
+            <w:proofErr w:type="spellEnd"/>
+          </w:p>
+        </w:tc>
+        <w:tc>
+          <w:tcPr>
+            <w:tcW w:w="992" w:type="dxa"/>
+          </w:tcPr>
+          <w:p>
+            <w:pPr>
+              <w:cnfStyle w:val="000000000000" w:firstRow="0" w:lastRow="0" w:firstColumn="0" w:lastColumn="0" w:oddVBand="0" w:evenVBand="0" w:oddHBand="0" w:evenHBand="0" w:firstRowFirstColumn="0" w:firstRowLastColumn="0" w:lastRowFirstColumn="0" w:lastRowLastColumn="0"/>
+            </w:pPr>
+          </w:p>
+        </w:tc>
+        <w:tc>
+          <w:tcPr>
+            <w:tcW w:w="4411" w:type="dxa"/>
+          </w:tcPr>
+          <w:p>
+            <w:pPr>
+              <w:cnfStyle w:val="000000000000" w:firstRow="0" w:lastRow="0" w:firstColumn="0" w:lastColumn="0" w:oddVBand="0" w:evenVBand="0" w:oddHBand="0" w:evenHBand="0" w:firstRowFirstColumn="0" w:firstRowLastColumn="0" w:lastRowFirstColumn="0" w:lastRowLastColumn="0"/>
+            </w:pPr>
+          </w:p>
+        </w:tc>
+      </w:tr>
+      <w:tr>
+        <w:trPr>
+          <w:cnfStyle w:val="000000100000" w:firstRow="0" w:lastRow="0" w:firstColumn="0" w:lastColumn="0" w:oddVBand="0" w:evenVBand="0" w:oddHBand="1" w:evenHBand="0" w:firstRowFirstColumn="0" w:firstRowLastColumn="0" w:lastRowFirstColumn="0" w:lastRowLastColumn="0"/>
+        </w:trPr>
+        <w:tc>
+          <w:tcPr>
+            <w:cnfStyle w:val="001000000000" w:firstRow="0" w:lastRow="0" w:firstColumn="1" w:lastColumn="0" w:oddVBand="0" w:evenVBand="0" w:oddHBand="0" w:evenHBand="0" w:firstRowFirstColumn="0" w:firstRowLastColumn="0" w:lastRowFirstColumn="0" w:lastRowLastColumn="0"/>
+            <w:tcW w:w="441" w:type="dxa"/>
+          </w:tcPr>
+          <w:p>
+            <w:pPr>
+              <w:rPr>
+                <w:b w:val="0"/>
+              </w:rPr>
+            </w:pPr>
+            <w:r>
+              <w:rPr>
+                <w:b w:val="0"/>
+              </w:rPr>
+              <w:t>23</w:t>
+            </w:r>
+          </w:p>
+        </w:tc>
+        <w:tc>
+          <w:tcPr>
+            <w:tcW w:w="4958" w:type="dxa"/>
+          </w:tcPr>
+          <w:p>
+            <w:pPr>
+              <w:cnfStyle w:val="000000100000" w:firstRow="0" w:lastRow="0" w:firstColumn="0" w:lastColumn="0" w:oddVBand="0" w:evenVBand="0" w:oddHBand="1" w:evenHBand="0" w:firstRowFirstColumn="0" w:firstRowLastColumn="0" w:lastRowFirstColumn="0" w:lastRowLastColumn="0"/>
+            </w:pPr>
+            <w:r>
+              <w:t xml:space="preserve">Move a </w:t>
+            </w:r>
+            <w:proofErr w:type="spellStart"/>
+            <w:r>
+              <w:t>project</w:t>
+            </w:r>
+            <w:proofErr w:type="spellEnd"/>
+            <w:r>
+              <w:t xml:space="preserve"> to the inactive </w:t>
+            </w:r>
+            <w:proofErr w:type="spellStart"/>
+            <w:r>
+              <w:t>list</w:t>
+            </w:r>
+            <w:proofErr w:type="spellEnd"/>
+          </w:p>
+        </w:tc>
+        <w:tc>
+          <w:tcPr>
+            <w:tcW w:w="992" w:type="dxa"/>
+          </w:tcPr>
+          <w:p>
+            <w:pPr>
+              <w:cnfStyle w:val="000000100000" w:firstRow="0" w:lastRow="0" w:firstColumn="0" w:lastColumn="0" w:oddVBand="0" w:evenVBand="0" w:oddHBand="1" w:evenHBand="0" w:firstRowFirstColumn="0" w:firstRowLastColumn="0" w:lastRowFirstColumn="0" w:lastRowLastColumn="0"/>
+            </w:pPr>
+          </w:p>
+        </w:tc>
+        <w:tc>
+          <w:tcPr>
+            <w:tcW w:w="4411" w:type="dxa"/>
+          </w:tcPr>
+          <w:p>
+            <w:pPr>
+              <w:cnfStyle w:val="000000100000" w:firstRow="0" w:lastRow="0" w:firstColumn="0" w:lastColumn="0" w:oddVBand="0" w:evenVBand="0" w:oddHBand="1" w:evenHBand="0" w:firstRowFirstColumn="0" w:firstRowLastColumn="0" w:lastRowFirstColumn="0" w:lastRowLastColumn="0"/>
+            </w:pPr>
+          </w:p>
+        </w:tc>
+      </w:tr>
+      <w:tr>
+        <w:tc>
+          <w:tcPr>
+            <w:cnfStyle w:val="001000000000" w:firstRow="0" w:lastRow="0" w:firstColumn="1" w:lastColumn="0" w:oddVBand="0" w:evenVBand="0" w:oddHBand="0" w:evenHBand="0" w:firstRowFirstColumn="0" w:firstRowLastColumn="0" w:lastRowFirstColumn="0" w:lastRowLastColumn="0"/>
+            <w:tcW w:w="441" w:type="dxa"/>
+          </w:tcPr>
+          <w:p>
+            <w:pPr>
+              <w:rPr>
+                <w:b w:val="0"/>
+              </w:rPr>
+            </w:pPr>
+            <w:r>
+              <w:rPr>
+                <w:b w:val="0"/>
+              </w:rPr>
+              <w:t>24</w:t>
+            </w:r>
+            <w:bookmarkStart w:id="89" w:name="_GoBack"/>
+            <w:bookmarkEnd w:id="89"/>
+          </w:p>
+        </w:tc>
+        <w:tc>
+          <w:tcPr>
+            <w:tcW w:w="4958" w:type="dxa"/>
+          </w:tcPr>
+          <w:p>
+            <w:pPr>
+              <w:cnfStyle w:val="000000000000" w:firstRow="0" w:lastRow="0" w:firstColumn="0" w:lastColumn="0" w:oddVBand="0" w:evenVBand="0" w:oddHBand="0" w:evenHBand="0" w:firstRowFirstColumn="0" w:firstRowLastColumn="0" w:lastRowFirstColumn="0" w:lastRowLastColumn="0"/>
+            </w:pPr>
+            <w:r>
+              <w:t xml:space="preserve">Move </w:t>
+            </w:r>
+            <w:proofErr w:type="spellStart"/>
+            <w:r>
+              <w:t>several</w:t>
+            </w:r>
+            <w:proofErr w:type="spellEnd"/>
+            <w:r>
+              <w:t xml:space="preserve"> </w:t>
+            </w:r>
+            <w:proofErr w:type="spellStart"/>
+            <w:r>
+              <w:t>projects</w:t>
+            </w:r>
+            <w:proofErr w:type="spellEnd"/>
+            <w:r>
+              <w:t xml:space="preserve"> to the inactive </w:t>
+            </w:r>
+            <w:proofErr w:type="spellStart"/>
+            <w:r>
+              <w:t>list</w:t>
+            </w:r>
+            <w:proofErr w:type="spellEnd"/>
+          </w:p>
+        </w:tc>
+        <w:tc>
+          <w:tcPr>
+            <w:tcW w:w="992" w:type="dxa"/>
+          </w:tcPr>
+          <w:p>
+            <w:pPr>
+              <w:cnfStyle w:val="000000000000" w:firstRow="0" w:lastRow="0" w:firstColumn="0" w:lastColumn="0" w:oddVBand="0" w:evenVBand="0" w:oddHBand="0" w:evenHBand="0" w:firstRowFirstColumn="0" w:firstRowLastColumn="0" w:lastRowFirstColumn="0" w:lastRowLastColumn="0"/>
+            </w:pPr>
+          </w:p>
+        </w:tc>
+        <w:tc>
+          <w:tcPr>
+            <w:tcW w:w="4411" w:type="dxa"/>
+          </w:tcPr>
+          <w:p>
+            <w:pPr>
+              <w:cnfStyle w:val="000000000000" w:firstRow="0" w:lastRow="0" w:firstColumn="0" w:lastColumn="0" w:oddVBand="0" w:evenVBand="0" w:oddHBand="0" w:evenHBand="0" w:firstRowFirstColumn="0" w:firstRowLastColumn="0" w:lastRowFirstColumn="0" w:lastRowLastColumn="0"/>
             </w:pPr>
           </w:p>
         </w:tc>
@@ -11061,7 +12091,7 @@
 
 <file path=word/comments.xml><?xml version="1.0" encoding="utf-8"?>
 <w:comments xmlns:wpc="http://schemas.microsoft.com/office/word/2010/wordprocessingCanvas" xmlns:mo="http://schemas.microsoft.com/office/mac/office/2008/main" xmlns:mc="http://schemas.openxmlformats.org/markup-compatibility/2006" xmlns:mv="urn:schemas-microsoft-com:mac:vml" xmlns:o="urn:schemas-microsoft-com:office:office" xmlns:r="http://schemas.openxmlformats.org/officeDocument/2006/relationships" xmlns:m="http://schemas.openxmlformats.org/officeDocument/2006/math" xmlns:v="urn:schemas-microsoft-com:vml" xmlns:wp14="http://schemas.microsoft.com/office/word/2010/wordprocessingDrawing" xmlns:wp="http://schemas.openxmlformats.org/drawingml/2006/wordprocessingDrawing" xmlns:w10="urn:schemas-microsoft-com:office:word" xmlns:w="http://schemas.openxmlformats.org/wordprocessingml/2006/main" xmlns:w14="http://schemas.microsoft.com/office/word/2010/wordml" xmlns:wpg="http://schemas.microsoft.com/office/word/2010/wordprocessingGroup" xmlns:wpi="http://schemas.microsoft.com/office/word/2010/wordprocessingInk" xmlns:wne="http://schemas.microsoft.com/office/word/2006/wordml" xmlns:wps="http://schemas.microsoft.com/office/word/2010/wordprocessingShape" mc:Ignorable="w14 wp14">
-  <w:comment w:id="31" w:author="Jeremie Litzler-ext" w:date="2014-09-09T11:20:00Z" w:initials="JL">
+  <w:comment w:id="30" w:author="Jeremie Litzler-ext" w:date="2014-09-09T11:20:00Z" w:initials="JL">
     <w:p>
       <w:pPr>
         <w:pStyle w:val="CommentText"/>
@@ -11091,7 +12121,7 @@
       <w:proofErr w:type="gramEnd"/>
     </w:p>
   </w:comment>
-  <w:comment w:id="43" w:author="Jeremie Litzler" w:date="2014-09-10T06:26:00Z" w:initials="JL">
+  <w:comment w:id="42" w:author="Jeremie Litzler" w:date="2014-09-10T06:26:00Z" w:initials="JL">
     <w:p>
       <w:pPr>
         <w:pStyle w:val="CommentText"/>
@@ -11113,7 +12143,7 @@
       </w:r>
     </w:p>
   </w:comment>
-  <w:comment w:id="77" w:author="Jérémie L." w:date="2014-05-17T16:17:00Z" w:initials="">
+  <w:comment w:id="76" w:author="Jérémie L." w:date="2014-05-17T16:17:00Z" w:initials="">
     <w:p>
       <w:pPr>
         <w:spacing w:line="240" w:lineRule="auto"/>
@@ -11186,7 +12216,7 @@
       </w:r>
     </w:p>
   </w:comment>
-  <w:comment w:id="78" w:author="Jérémie Litzler" w:date="2014-05-17T16:17:00Z" w:initials="">
+  <w:comment w:id="77" w:author="Jérémie Litzler" w:date="2014-05-17T16:17:00Z" w:initials="">
     <w:p>
       <w:pPr>
         <w:spacing w:line="240" w:lineRule="auto"/>
@@ -11205,7 +12235,7 @@
       </w:r>
     </w:p>
   </w:comment>
-  <w:comment w:id="79" w:author="Jérémie L." w:date="2014-05-17T16:17:00Z" w:initials="">
+  <w:comment w:id="78" w:author="Jérémie L." w:date="2014-05-17T16:17:00Z" w:initials="">
     <w:p>
       <w:pPr>
         <w:spacing w:line="240" w:lineRule="auto"/>
@@ -11224,7 +12254,7 @@
       </w:r>
     </w:p>
   </w:comment>
-  <w:comment w:id="80" w:author="Jérémie Litzler" w:date="2014-05-15T17:44:00Z" w:initials="">
+  <w:comment w:id="79" w:author="Jérémie Litzler" w:date="2014-05-15T17:44:00Z" w:initials="">
     <w:p>
       <w:pPr>
         <w:spacing w:line="240" w:lineRule="auto"/>
@@ -11280,7 +12310,7 @@
       </w:r>
     </w:p>
   </w:comment>
-  <w:comment w:id="81" w:author="Jérémie Litzler" w:date="2014-05-17T16:17:00Z" w:initials="">
+  <w:comment w:id="80" w:author="Jérémie Litzler" w:date="2014-05-17T16:17:00Z" w:initials="">
     <w:p>
       <w:pPr>
         <w:spacing w:line="240" w:lineRule="auto"/>
@@ -11325,7 +12355,7 @@
       </w:r>
     </w:p>
   </w:comment>
-  <w:comment w:id="82" w:author="Jérémie L." w:date="2014-05-17T16:17:00Z" w:initials="">
+  <w:comment w:id="81" w:author="Jérémie L." w:date="2014-05-17T16:17:00Z" w:initials="">
     <w:p>
       <w:pPr>
         <w:spacing w:line="240" w:lineRule="auto"/>
@@ -11372,7 +12402,7 @@
       <w:proofErr w:type="spellEnd"/>
     </w:p>
   </w:comment>
-  <w:comment w:id="83" w:author="Jérémie Litzler" w:date="2014-05-17T16:17:00Z" w:initials="">
+  <w:comment w:id="82" w:author="Jérémie Litzler" w:date="2014-05-17T16:17:00Z" w:initials="">
     <w:p>
       <w:pPr>
         <w:spacing w:line="240" w:lineRule="auto"/>
@@ -11409,7 +12439,7 @@
       </w:r>
     </w:p>
   </w:comment>
-  <w:comment w:id="84" w:author="Jérémie L." w:date="2014-05-17T16:17:00Z" w:initials="">
+  <w:comment w:id="83" w:author="Jérémie L." w:date="2014-05-17T16:17:00Z" w:initials="">
     <w:p>
       <w:pPr>
         <w:spacing w:line="240" w:lineRule="auto"/>
@@ -11428,7 +12458,7 @@
       </w:r>
     </w:p>
   </w:comment>
-  <w:comment w:id="85" w:author="Jérémie Litzler" w:date="2014-05-17T16:17:00Z" w:initials="">
+  <w:comment w:id="84" w:author="Jérémie Litzler" w:date="2014-05-17T16:17:00Z" w:initials="">
     <w:p>
       <w:pPr>
         <w:spacing w:line="240" w:lineRule="auto"/>
@@ -11491,7 +12521,7 @@
       </w:r>
     </w:p>
   </w:comment>
-  <w:comment w:id="86" w:author="Jérémie Litzler" w:date="2014-05-17T16:17:00Z" w:initials="">
+  <w:comment w:id="85" w:author="Jérémie Litzler" w:date="2014-05-17T16:17:00Z" w:initials="">
     <w:p>
       <w:pPr>
         <w:spacing w:line="240" w:lineRule="auto"/>
@@ -11687,7 +12717,7 @@
           <w:rPr>
             <w:noProof/>
           </w:rPr>
-          <w:t>9</w:t>
+          <w:t>10</w:t>
         </w:r>
         <w:r>
           <w:rPr>

</xml_diff>

<commit_message>
Tweaks for Brian's work
</commit_message>
<xml_diff>
--- a/Working Docs/Specifications.docx
+++ b/Working Docs/Specifications.docx
@@ -1,6 +1,6 @@
 
 <file path=word/document.xml><?xml version="1.0" encoding="utf-8"?>
-<w:document xmlns:mo="http://schemas.microsoft.com/office/mac/office/2008/main" xmlns:ve="http://schemas.openxmlformats.org/markup-compatibility/2006" xmlns:mv="urn:schemas-microsoft-com:mac:vml" xmlns:o="urn:schemas-microsoft-com:office:office" xmlns:r="http://schemas.openxmlformats.org/officeDocument/2006/relationships" xmlns:m="http://schemas.openxmlformats.org/officeDocument/2006/math" xmlns:v="urn:schemas-microsoft-com:vml" xmlns:wp="http://schemas.openxmlformats.org/drawingml/2006/wordprocessingDrawing" xmlns:w10="urn:schemas-microsoft-com:office:word" xmlns:w="http://schemas.openxmlformats.org/wordprocessingml/2006/main" xmlns:wne="http://schemas.microsoft.com/office/word/2006/wordml">
+<w:document xmlns:wpc="http://schemas.microsoft.com/office/word/2010/wordprocessingCanvas" xmlns:mo="http://schemas.microsoft.com/office/mac/office/2008/main" xmlns:mc="http://schemas.openxmlformats.org/markup-compatibility/2006" xmlns:mv="urn:schemas-microsoft-com:mac:vml" xmlns:o="urn:schemas-microsoft-com:office:office" xmlns:r="http://schemas.openxmlformats.org/officeDocument/2006/relationships" xmlns:m="http://schemas.openxmlformats.org/officeDocument/2006/math" xmlns:v="urn:schemas-microsoft-com:vml" xmlns:wp14="http://schemas.microsoft.com/office/word/2010/wordprocessingDrawing" xmlns:wp="http://schemas.openxmlformats.org/drawingml/2006/wordprocessingDrawing" xmlns:w10="urn:schemas-microsoft-com:office:word" xmlns:w="http://schemas.openxmlformats.org/wordprocessingml/2006/main" xmlns:w14="http://schemas.microsoft.com/office/word/2010/wordml" xmlns:wpg="http://schemas.microsoft.com/office/word/2010/wordprocessingGroup" xmlns:wpi="http://schemas.microsoft.com/office/word/2010/wordprocessingInk" xmlns:wne="http://schemas.microsoft.com/office/word/2006/wordml" xmlns:wps="http://schemas.microsoft.com/office/word/2010/wordprocessingShape" mc:Ignorable="w14 wp14">
   <w:background w:color="FFFFFF"/>
   <w:body>
     <w:p>
@@ -2241,7 +2241,7 @@
         </w:rPr>
         <w:t xml:space="preserve">: </w:t>
       </w:r>
-      <w:hyperlink r:id="rId7">
+      <w:hyperlink r:id="rId8">
         <w:r>
           <w:rPr>
             <w:color w:val="1155CC"/>
@@ -2297,6 +2297,7 @@
           <w:u w:val="single"/>
           <w:lang w:val="en-US"/>
         </w:rPr>
+        <w:lastRenderedPageBreak/>
         <w:t>password</w:t>
       </w:r>
       <w:proofErr w:type="gramEnd"/>
@@ -2899,7 +2900,7 @@
         </w:rPr>
         <w:t xml:space="preserve">Failed to connect to 192.30.252.130: Permission denied while accessing </w:t>
       </w:r>
-      <w:hyperlink r:id="rId8" w:history="1">
+      <w:hyperlink r:id="rId9" w:history="1">
         <w:r>
           <w:rPr>
             <w:rStyle w:val="Hyperlink"/>
@@ -2970,7 +2971,7 @@
         </w:rPr>
         <w:t xml:space="preserve"> </w:t>
       </w:r>
-      <w:hyperlink r:id="rId9">
+      <w:hyperlink r:id="rId10">
         <w:r>
           <w:rPr>
             <w:b/>
@@ -3017,7 +3018,15 @@
       </w:r>
       <w:proofErr w:type="spellStart"/>
       <w:r>
-        <w:t>FieldWorkAssistantMVC\.htaccess</w:t>
+        <w:t>FieldWorkAssistantMVC</w:t>
+      </w:r>
+      <w:proofErr w:type="spellEnd"/>
+      <w:r>
+        <w:t>\.</w:t>
+      </w:r>
+      <w:proofErr w:type="spellStart"/>
+      <w:r>
+        <w:t>htaccess</w:t>
       </w:r>
       <w:proofErr w:type="spellEnd"/>
     </w:p>
@@ -3034,7 +3043,15 @@
       </w:r>
       <w:proofErr w:type="spellStart"/>
       <w:r>
-        <w:t>FieldWorkAssistantMVC\Applications\autoload.php</w:t>
+        <w:t>FieldWorkAssistantMVC</w:t>
+      </w:r>
+      <w:proofErr w:type="spellEnd"/>
+      <w:r>
+        <w:t>\Applications\</w:t>
+      </w:r>
+      <w:proofErr w:type="spellStart"/>
+      <w:r>
+        <w:t>autoload.php</w:t>
       </w:r>
       <w:proofErr w:type="spellEnd"/>
     </w:p>
@@ -3068,9 +3085,43 @@
         <w:rPr>
           <w:lang w:val="en-US"/>
         </w:rPr>
-        <w:t>FieldWorkAssistantMVC\Applications\PMTool\Config\appsettings.xml</w:t>
+        <w:t>FieldWorkAssistantMVC</w:t>
       </w:r>
       <w:proofErr w:type="spellEnd"/>
+      <w:r>
+        <w:rPr>
+          <w:lang w:val="en-US"/>
+        </w:rPr>
+        <w:t>\Applications\</w:t>
+      </w:r>
+      <w:proofErr w:type="spellStart"/>
+      <w:r>
+        <w:rPr>
+          <w:lang w:val="en-US"/>
+        </w:rPr>
+        <w:t>PMTool</w:t>
+      </w:r>
+      <w:proofErr w:type="spellEnd"/>
+      <w:r>
+        <w:rPr>
+          <w:lang w:val="en-US"/>
+        </w:rPr>
+        <w:t>\</w:t>
+      </w:r>
+      <w:proofErr w:type="spellStart"/>
+      <w:r>
+        <w:rPr>
+          <w:lang w:val="en-US"/>
+        </w:rPr>
+        <w:t>Config</w:t>
+      </w:r>
+      <w:proofErr w:type="spellEnd"/>
+      <w:r>
+        <w:rPr>
+          <w:lang w:val="en-US"/>
+        </w:rPr>
+        <w:t>\appsettings.xml</w:t>
+      </w:r>
     </w:p>
     <w:p>
       <w:pPr>
@@ -3102,7 +3153,14 @@
         <w:rPr>
           <w:lang w:val="en-US"/>
         </w:rPr>
-        <w:t>js/app/services/</w:t>
+        <w:t>js</w:t>
+      </w:r>
+      <w:proofErr w:type="spellEnd"/>
+      <w:r>
+        <w:rPr>
+          <w:lang w:val="en-US"/>
+        </w:rPr>
+        <w:t>/app/services/</w:t>
       </w:r>
       <w:r>
         <w:rPr>
@@ -3116,7 +3174,6 @@
         </w:rPr>
         <w:t>.js</w:t>
       </w:r>
-      <w:proofErr w:type="spellEnd"/>
     </w:p>
     <w:p>
       <w:pPr>
@@ -3281,6 +3338,7 @@
           <w:sz w:val="18"/>
           <w:lang w:val="en-US"/>
         </w:rPr>
+        <w:lastRenderedPageBreak/>
         <w:t xml:space="preserve">  &lt;</w:t>
       </w:r>
       <w:proofErr w:type="gramStart"/>
@@ -4465,7 +4523,14 @@
         <w:rPr>
           <w:lang w:val="en-US"/>
         </w:rPr>
-        <w:t>View 2 lists of projects, active and inactive. The user can move them from a list to another by selecting the target(s) and clicking “</w:t>
+        <w:t xml:space="preserve">View 2 lists of projects, active and inactive. The user can move them from a list to another by selecting the </w:t>
+      </w:r>
+      <w:r>
+        <w:rPr>
+          <w:lang w:val="en-US"/>
+        </w:rPr>
+        <w:lastRenderedPageBreak/>
+        <w:t>target(s) and clicking “</w:t>
       </w:r>
       <w:r>
         <w:rPr>
@@ -5350,6 +5415,7 @@
       <w:bookmarkEnd w:id="49"/>
       <w:proofErr w:type="spellStart"/>
       <w:r>
+        <w:lastRenderedPageBreak/>
         <w:t>Analytes</w:t>
       </w:r>
       <w:bookmarkEnd w:id="50"/>
@@ -5747,44 +5813,27 @@
     </w:p>
     <w:p>
       <w:pPr>
-        <w:pStyle w:val="Heading1"/>
+        <w:rPr>
+          <w:b/>
+          <w:sz w:val="36"/>
+          <w:lang w:val="en-US"/>
+        </w:rPr>
       </w:pPr>
       <w:bookmarkStart w:id="71" w:name="h.s4lmtq2uwckr" w:colFirst="0" w:colLast="0"/>
       <w:bookmarkStart w:id="72" w:name="h.k4cf17dkrjxm" w:colFirst="0" w:colLast="0"/>
       <w:bookmarkStart w:id="73" w:name="_Toc273335433"/>
       <w:bookmarkEnd w:id="71"/>
       <w:bookmarkEnd w:id="72"/>
+      <w:r>
+        <w:br w:type="page"/>
+      </w:r>
     </w:p>
     <w:p>
       <w:pPr>
         <w:pStyle w:val="Heading1"/>
       </w:pPr>
-    </w:p>
-    <w:p>
-      <w:pPr>
-        <w:pStyle w:val="Heading1"/>
-      </w:pPr>
-    </w:p>
-    <w:p>
-      <w:pPr>
-        <w:pStyle w:val="Heading1"/>
-      </w:pPr>
-    </w:p>
-    <w:p>
-      <w:pPr>
-        <w:pStyle w:val="Heading1"/>
-      </w:pPr>
-    </w:p>
-    <w:p>
-      <w:pPr>
-        <w:pStyle w:val="Heading1"/>
-      </w:pPr>
-    </w:p>
-    <w:p>
-      <w:pPr>
-        <w:pStyle w:val="Heading1"/>
-      </w:pPr>
-      <w:r>
+      <w:r>
+        <w:lastRenderedPageBreak/>
         <w:t>Database</w:t>
       </w:r>
       <w:bookmarkEnd w:id="73"/>
@@ -5870,7 +5919,7 @@
           <w:insideV w:val="single" w:sz="8" w:space="0" w:color="000000"/>
         </w:tblBorders>
         <w:tblLayout w:type="fixed"/>
-        <w:tblLook w:val="0600"/>
+        <w:tblLook w:val="0600" w:firstRow="0" w:lastRow="0" w:firstColumn="0" w:lastColumn="0" w:noHBand="1" w:noVBand="1"/>
       </w:tblPr>
       <w:tblGrid>
         <w:gridCol w:w="5553"/>
@@ -7077,6 +7126,67 @@
               <w:t>6)</w:t>
             </w:r>
           </w:p>
+          <w:p>
+            <w:pPr>
+              <w:numPr>
+                <w:ilvl w:val="1"/>
+                <w:numId w:val="2"/>
+              </w:numPr>
+              <w:ind w:hanging="359"/>
+            </w:pPr>
+            <w:bookmarkStart w:id="76" w:name="_GoBack"/>
+            <w:commentRangeStart w:id="77"/>
+            <w:proofErr w:type="spellStart"/>
+            <w:r>
+              <w:rPr>
+                <w:b/>
+                <w:color w:val="FF0000"/>
+              </w:rPr>
+              <w:t>client_id</w:t>
+            </w:r>
+            <w:proofErr w:type="spellEnd"/>
+            <w:r>
+              <w:rPr>
+                <w:b/>
+                <w:color w:val="FF0000"/>
+              </w:rPr>
+              <w:t xml:space="preserve"> : </w:t>
+            </w:r>
+            <w:proofErr w:type="spellStart"/>
+            <w:proofErr w:type="gramStart"/>
+            <w:r>
+              <w:rPr>
+                <w:b/>
+                <w:color w:val="FF0000"/>
+              </w:rPr>
+              <w:t>int</w:t>
+            </w:r>
+            <w:proofErr w:type="spellEnd"/>
+            <w:r>
+              <w:rPr>
+                <w:b/>
+                <w:color w:val="FF0000"/>
+              </w:rPr>
+              <w:t>(</w:t>
+            </w:r>
+            <w:proofErr w:type="gramEnd"/>
+            <w:r>
+              <w:rPr>
+                <w:b/>
+                <w:color w:val="FF0000"/>
+              </w:rPr>
+              <w:t>11)</w:t>
+            </w:r>
+            <w:commentRangeEnd w:id="77"/>
+            <w:r>
+              <w:rPr>
+                <w:b/>
+                <w:color w:val="FF0000"/>
+              </w:rPr>
+              <w:commentReference w:id="77"/>
+            </w:r>
+            <w:bookmarkEnd w:id="76"/>
+          </w:p>
         </w:tc>
       </w:tr>
       <w:tr>
@@ -7459,6 +7569,7 @@
             </w:pPr>
             <w:proofErr w:type="spellStart"/>
             <w:r>
+              <w:lastRenderedPageBreak/>
               <w:t>facility_sector</w:t>
             </w:r>
             <w:proofErr w:type="spellEnd"/>
@@ -7567,6 +7678,7 @@
               <w:ind w:hanging="359"/>
             </w:pPr>
             <w:r>
+              <w:lastRenderedPageBreak/>
               <w:t>client</w:t>
             </w:r>
           </w:p>
@@ -7802,6 +7914,7 @@
               <w:rPr>
                 <w:b/>
               </w:rPr>
+              <w:lastRenderedPageBreak/>
               <w:t>FOR LATER:</w:t>
             </w:r>
           </w:p>
@@ -8618,6 +8731,7 @@
             </w:pPr>
             <w:proofErr w:type="spellStart"/>
             <w:r>
+              <w:lastRenderedPageBreak/>
               <w:t>result</w:t>
             </w:r>
             <w:proofErr w:type="spellEnd"/>
@@ -9016,7 +9130,7 @@
           <w:insideV w:val="single" w:sz="8" w:space="0" w:color="000000"/>
         </w:tblBorders>
         <w:tblLayout w:type="fixed"/>
-        <w:tblLook w:val="0600"/>
+        <w:tblLook w:val="0600" w:firstRow="0" w:lastRow="0" w:firstColumn="0" w:lastColumn="0" w:noHBand="1" w:noVBand="1"/>
       </w:tblPr>
       <w:tblGrid>
         <w:gridCol w:w="2776"/>
@@ -10183,13 +10297,13 @@
       <w:pPr>
         <w:pStyle w:val="Heading2"/>
       </w:pPr>
-      <w:bookmarkStart w:id="76" w:name="h.19eswzx92qhq" w:colFirst="0" w:colLast="0"/>
-      <w:bookmarkStart w:id="77" w:name="_Toc273335435"/>
-      <w:bookmarkEnd w:id="76"/>
+      <w:bookmarkStart w:id="78" w:name="h.19eswzx92qhq" w:colFirst="0" w:colLast="0"/>
+      <w:bookmarkStart w:id="79" w:name="_Toc273335435"/>
+      <w:bookmarkEnd w:id="78"/>
       <w:r>
         <w:t>Diagram</w:t>
       </w:r>
-      <w:bookmarkEnd w:id="77"/>
+      <w:bookmarkEnd w:id="79"/>
     </w:p>
     <w:p>
       <w:pPr>
@@ -10198,7 +10312,7 @@
           <w:lang w:val="en-US"/>
         </w:rPr>
       </w:pPr>
-      <w:hyperlink r:id="rId11">
+      <w:hyperlink r:id="rId12">
         <w:r>
           <w:rPr>
             <w:color w:val="1155CC"/>
@@ -10213,10 +10327,11 @@
       <w:pPr>
         <w:pStyle w:val="Heading1"/>
         <w:sectPr>
-          <w:headerReference w:type="default" r:id="rId12"/>
-          <w:footerReference w:type="default" r:id="rId13"/>
+          <w:headerReference w:type="default" r:id="rId13"/>
+          <w:footerReference w:type="default" r:id="rId14"/>
           <w:pgSz w:w="12240" w:h="15840"/>
-          <w:pgMar w:top="567" w:right="567" w:bottom="567" w:left="567" w:gutter="0"/>
+          <w:pgMar w:top="567" w:right="567" w:bottom="567" w:left="567" w:header="720" w:footer="720" w:gutter="0"/>
+          <w:cols w:space="720"/>
         </w:sectPr>
       </w:pPr>
     </w:p>
@@ -10224,11 +10339,12 @@
       <w:pPr>
         <w:pStyle w:val="Heading1"/>
       </w:pPr>
-      <w:bookmarkStart w:id="78" w:name="_Toc273335436"/>
-      <w:r>
+      <w:bookmarkStart w:id="80" w:name="_Toc273335436"/>
+      <w:r>
+        <w:lastRenderedPageBreak/>
         <w:t>Unit testing</w:t>
       </w:r>
-      <w:bookmarkEnd w:id="78"/>
+      <w:bookmarkEnd w:id="80"/>
     </w:p>
     <w:p>
       <w:r>
@@ -10267,7 +10383,7 @@
           <w:insideH w:val="single" w:sz="8" w:space="0" w:color="4BACC6" w:themeColor="accent5"/>
           <w:insideV w:val="single" w:sz="8" w:space="0" w:color="4BACC6" w:themeColor="accent5"/>
         </w:tblBorders>
-        <w:tblLook w:val="04A0"/>
+        <w:tblLook w:val="04A0" w:firstRow="1" w:lastRow="0" w:firstColumn="1" w:lastColumn="0" w:noHBand="0" w:noVBand="1"/>
       </w:tblPr>
       <w:tblGrid>
         <w:gridCol w:w="441"/>
@@ -10277,11 +10393,11 @@
       </w:tblGrid>
       <w:tr>
         <w:trPr>
-          <w:cnfStyle w:val="100000000000"/>
+          <w:cnfStyle w:val="100000000000" w:firstRow="1" w:lastRow="0" w:firstColumn="0" w:lastColumn="0" w:oddVBand="0" w:evenVBand="0" w:oddHBand="0" w:evenHBand="0" w:firstRowFirstColumn="0" w:firstRowLastColumn="0" w:lastRowFirstColumn="0" w:lastRowLastColumn="0"/>
         </w:trPr>
         <w:tc>
           <w:tcPr>
-            <w:cnfStyle w:val="001000000000"/>
+            <w:cnfStyle w:val="001000000000" w:firstRow="0" w:lastRow="0" w:firstColumn="1" w:lastColumn="0" w:oddVBand="0" w:evenVBand="0" w:oddHBand="0" w:evenHBand="0" w:firstRowFirstColumn="0" w:firstRowLastColumn="0" w:lastRowFirstColumn="0" w:lastRowLastColumn="0"/>
             <w:tcW w:w="441" w:type="dxa"/>
           </w:tcPr>
           <w:p>
@@ -10298,7 +10414,7 @@
           </w:tcPr>
           <w:p>
             <w:pPr>
-              <w:cnfStyle w:val="100000000000"/>
+              <w:cnfStyle w:val="100000000000" w:firstRow="1" w:lastRow="0" w:firstColumn="0" w:lastColumn="0" w:oddVBand="0" w:evenVBand="0" w:oddHBand="0" w:evenHBand="0" w:firstRowFirstColumn="0" w:firstRowLastColumn="0" w:lastRowFirstColumn="0" w:lastRowLastColumn="0"/>
               <w:rPr>
                 <w:b w:val="0"/>
               </w:rPr>
@@ -10317,7 +10433,7 @@
           </w:tcPr>
           <w:p>
             <w:pPr>
-              <w:cnfStyle w:val="100000000000"/>
+              <w:cnfStyle w:val="100000000000" w:firstRow="1" w:lastRow="0" w:firstColumn="0" w:lastColumn="0" w:oddVBand="0" w:evenVBand="0" w:oddHBand="0" w:evenHBand="0" w:firstRowFirstColumn="0" w:firstRowLastColumn="0" w:lastRowFirstColumn="0" w:lastRowLastColumn="0"/>
               <w:rPr>
                 <w:b w:val="0"/>
               </w:rPr>
@@ -10344,7 +10460,7 @@
           </w:tcPr>
           <w:p>
             <w:pPr>
-              <w:cnfStyle w:val="100000000000"/>
+              <w:cnfStyle w:val="100000000000" w:firstRow="1" w:lastRow="0" w:firstColumn="0" w:lastColumn="0" w:oddVBand="0" w:evenVBand="0" w:oddHBand="0" w:evenHBand="0" w:firstRowFirstColumn="0" w:firstRowLastColumn="0" w:lastRowFirstColumn="0" w:lastRowLastColumn="0"/>
               <w:rPr>
                 <w:b w:val="0"/>
               </w:rPr>
@@ -10360,11 +10476,11 @@
       </w:tr>
       <w:tr>
         <w:trPr>
-          <w:cnfStyle w:val="000000100000"/>
+          <w:cnfStyle w:val="000000100000" w:firstRow="0" w:lastRow="0" w:firstColumn="0" w:lastColumn="0" w:oddVBand="0" w:evenVBand="0" w:oddHBand="1" w:evenHBand="0" w:firstRowFirstColumn="0" w:firstRowLastColumn="0" w:lastRowFirstColumn="0" w:lastRowLastColumn="0"/>
         </w:trPr>
         <w:tc>
           <w:tcPr>
-            <w:cnfStyle w:val="001000000000"/>
+            <w:cnfStyle w:val="001000000000" w:firstRow="0" w:lastRow="0" w:firstColumn="1" w:lastColumn="0" w:oddVBand="0" w:evenVBand="0" w:oddHBand="0" w:evenHBand="0" w:firstRowFirstColumn="0" w:firstRowLastColumn="0" w:lastRowFirstColumn="0" w:lastRowLastColumn="0"/>
             <w:tcW w:w="441" w:type="dxa"/>
             <w:tcBorders>
               <w:top w:val="none" w:sz="0" w:space="0" w:color="auto"/>
@@ -10396,7 +10512,7 @@
           </w:tcPr>
           <w:p>
             <w:pPr>
-              <w:cnfStyle w:val="000000100000"/>
+              <w:cnfStyle w:val="000000100000" w:firstRow="0" w:lastRow="0" w:firstColumn="0" w:lastColumn="0" w:oddVBand="0" w:evenVBand="0" w:oddHBand="1" w:evenHBand="0" w:firstRowFirstColumn="0" w:firstRowLastColumn="0" w:lastRowFirstColumn="0" w:lastRowLastColumn="0"/>
             </w:pPr>
             <w:r>
               <w:t>Login as « test / test »</w:t>
@@ -10413,7 +10529,7 @@
           </w:tcPr>
           <w:p>
             <w:pPr>
-              <w:cnfStyle w:val="000000100000"/>
+              <w:cnfStyle w:val="000000100000" w:firstRow="0" w:lastRow="0" w:firstColumn="0" w:lastColumn="0" w:oddVBand="0" w:evenVBand="0" w:oddHBand="1" w:evenHBand="0" w:firstRowFirstColumn="0" w:firstRowLastColumn="0" w:lastRowFirstColumn="0" w:lastRowLastColumn="0"/>
             </w:pPr>
           </w:p>
         </w:tc>
@@ -10428,7 +10544,7 @@
           </w:tcPr>
           <w:p>
             <w:pPr>
-              <w:cnfStyle w:val="000000100000"/>
+              <w:cnfStyle w:val="000000100000" w:firstRow="0" w:lastRow="0" w:firstColumn="0" w:lastColumn="0" w:oddVBand="0" w:evenVBand="0" w:oddHBand="1" w:evenHBand="0" w:firstRowFirstColumn="0" w:firstRowLastColumn="0" w:lastRowFirstColumn="0" w:lastRowLastColumn="0"/>
             </w:pPr>
           </w:p>
         </w:tc>
@@ -10436,7 +10552,7 @@
       <w:tr>
         <w:tc>
           <w:tcPr>
-            <w:cnfStyle w:val="001000000000"/>
+            <w:cnfStyle w:val="001000000000" w:firstRow="0" w:lastRow="0" w:firstColumn="1" w:lastColumn="0" w:oddVBand="0" w:evenVBand="0" w:oddHBand="0" w:evenHBand="0" w:firstRowFirstColumn="0" w:firstRowLastColumn="0" w:lastRowFirstColumn="0" w:lastRowLastColumn="0"/>
             <w:tcW w:w="441" w:type="dxa"/>
           </w:tcPr>
           <w:p>
@@ -10459,7 +10575,7 @@
           </w:tcPr>
           <w:p>
             <w:pPr>
-              <w:cnfStyle w:val="000000000000"/>
+              <w:cnfStyle w:val="000000000000" w:firstRow="0" w:lastRow="0" w:firstColumn="0" w:lastColumn="0" w:oddVBand="0" w:evenVBand="0" w:oddHBand="0" w:evenHBand="0" w:firstRowFirstColumn="0" w:firstRowLastColumn="0" w:lastRowFirstColumn="0" w:lastRowLastColumn="0"/>
             </w:pPr>
             <w:r>
               <w:t xml:space="preserve">If </w:t>
@@ -10528,7 +10644,7 @@
           </w:tcPr>
           <w:p>
             <w:pPr>
-              <w:cnfStyle w:val="000000000000"/>
+              <w:cnfStyle w:val="000000000000" w:firstRow="0" w:lastRow="0" w:firstColumn="0" w:lastColumn="0" w:oddVBand="0" w:evenVBand="0" w:oddHBand="0" w:evenHBand="0" w:firstRowFirstColumn="0" w:firstRowLastColumn="0" w:lastRowFirstColumn="0" w:lastRowLastColumn="0"/>
             </w:pPr>
           </w:p>
         </w:tc>
@@ -10538,18 +10654,18 @@
           </w:tcPr>
           <w:p>
             <w:pPr>
-              <w:cnfStyle w:val="000000000000"/>
+              <w:cnfStyle w:val="000000000000" w:firstRow="0" w:lastRow="0" w:firstColumn="0" w:lastColumn="0" w:oddVBand="0" w:evenVBand="0" w:oddHBand="0" w:evenHBand="0" w:firstRowFirstColumn="0" w:firstRowLastColumn="0" w:lastRowFirstColumn="0" w:lastRowLastColumn="0"/>
             </w:pPr>
           </w:p>
         </w:tc>
       </w:tr>
       <w:tr>
         <w:trPr>
-          <w:cnfStyle w:val="000000100000"/>
+          <w:cnfStyle w:val="000000100000" w:firstRow="0" w:lastRow="0" w:firstColumn="0" w:lastColumn="0" w:oddVBand="0" w:evenVBand="0" w:oddHBand="1" w:evenHBand="0" w:firstRowFirstColumn="0" w:firstRowLastColumn="0" w:lastRowFirstColumn="0" w:lastRowLastColumn="0"/>
         </w:trPr>
         <w:tc>
           <w:tcPr>
-            <w:cnfStyle w:val="001000000000"/>
+            <w:cnfStyle w:val="001000000000" w:firstRow="0" w:lastRow="0" w:firstColumn="1" w:lastColumn="0" w:oddVBand="0" w:evenVBand="0" w:oddHBand="0" w:evenHBand="0" w:firstRowFirstColumn="0" w:firstRowLastColumn="0" w:lastRowFirstColumn="0" w:lastRowLastColumn="0"/>
             <w:tcW w:w="441" w:type="dxa"/>
             <w:tcBorders>
               <w:top w:val="none" w:sz="0" w:space="0" w:color="auto"/>
@@ -10581,7 +10697,7 @@
           </w:tcPr>
           <w:p>
             <w:pPr>
-              <w:cnfStyle w:val="000000100000"/>
+              <w:cnfStyle w:val="000000100000" w:firstRow="0" w:lastRow="0" w:firstColumn="0" w:lastColumn="0" w:oddVBand="0" w:evenVBand="0" w:oddHBand="1" w:evenHBand="0" w:firstRowFirstColumn="0" w:firstRowLastColumn="0" w:lastRowFirstColumn="0" w:lastRowLastColumn="0"/>
             </w:pPr>
             <w:r>
               <w:t xml:space="preserve">If </w:t>
@@ -10654,7 +10770,7 @@
           </w:tcPr>
           <w:p>
             <w:pPr>
-              <w:cnfStyle w:val="000000100000"/>
+              <w:cnfStyle w:val="000000100000" w:firstRow="0" w:lastRow="0" w:firstColumn="0" w:lastColumn="0" w:oddVBand="0" w:evenVBand="0" w:oddHBand="1" w:evenHBand="0" w:firstRowFirstColumn="0" w:firstRowLastColumn="0" w:lastRowFirstColumn="0" w:lastRowLastColumn="0"/>
             </w:pPr>
           </w:p>
         </w:tc>
@@ -10669,7 +10785,7 @@
           </w:tcPr>
           <w:p>
             <w:pPr>
-              <w:cnfStyle w:val="000000100000"/>
+              <w:cnfStyle w:val="000000100000" w:firstRow="0" w:lastRow="0" w:firstColumn="0" w:lastColumn="0" w:oddVBand="0" w:evenVBand="0" w:oddHBand="1" w:evenHBand="0" w:firstRowFirstColumn="0" w:firstRowLastColumn="0" w:lastRowFirstColumn="0" w:lastRowLastColumn="0"/>
             </w:pPr>
           </w:p>
         </w:tc>
@@ -10677,7 +10793,7 @@
       <w:tr>
         <w:tc>
           <w:tcPr>
-            <w:cnfStyle w:val="001000000000"/>
+            <w:cnfStyle w:val="001000000000" w:firstRow="0" w:lastRow="0" w:firstColumn="1" w:lastColumn="0" w:oddVBand="0" w:evenVBand="0" w:oddHBand="0" w:evenHBand="0" w:firstRowFirstColumn="0" w:firstRowLastColumn="0" w:lastRowFirstColumn="0" w:lastRowLastColumn="0"/>
             <w:tcW w:w="441" w:type="dxa"/>
           </w:tcPr>
           <w:p>
@@ -10700,7 +10816,7 @@
           </w:tcPr>
           <w:p>
             <w:pPr>
-              <w:cnfStyle w:val="000000000000"/>
+              <w:cnfStyle w:val="000000000000" w:firstRow="0" w:lastRow="0" w:firstColumn="0" w:lastColumn="0" w:oddVBand="0" w:evenVBand="0" w:oddHBand="0" w:evenHBand="0" w:firstRowFirstColumn="0" w:firstRowLastColumn="0" w:lastRowFirstColumn="0" w:lastRowLastColumn="0"/>
             </w:pPr>
             <w:r>
               <w:t>Click « </w:t>
@@ -10777,7 +10893,7 @@
           </w:tcPr>
           <w:p>
             <w:pPr>
-              <w:cnfStyle w:val="000000000000"/>
+              <w:cnfStyle w:val="000000000000" w:firstRow="0" w:lastRow="0" w:firstColumn="0" w:lastColumn="0" w:oddVBand="0" w:evenVBand="0" w:oddHBand="0" w:evenHBand="0" w:firstRowFirstColumn="0" w:firstRowLastColumn="0" w:lastRowFirstColumn="0" w:lastRowLastColumn="0"/>
             </w:pPr>
           </w:p>
         </w:tc>
@@ -10787,18 +10903,18 @@
           </w:tcPr>
           <w:p>
             <w:pPr>
-              <w:cnfStyle w:val="000000000000"/>
+              <w:cnfStyle w:val="000000000000" w:firstRow="0" w:lastRow="0" w:firstColumn="0" w:lastColumn="0" w:oddVBand="0" w:evenVBand="0" w:oddHBand="0" w:evenHBand="0" w:firstRowFirstColumn="0" w:firstRowLastColumn="0" w:lastRowFirstColumn="0" w:lastRowLastColumn="0"/>
             </w:pPr>
           </w:p>
         </w:tc>
       </w:tr>
       <w:tr>
         <w:trPr>
-          <w:cnfStyle w:val="000000100000"/>
+          <w:cnfStyle w:val="000000100000" w:firstRow="0" w:lastRow="0" w:firstColumn="0" w:lastColumn="0" w:oddVBand="0" w:evenVBand="0" w:oddHBand="1" w:evenHBand="0" w:firstRowFirstColumn="0" w:firstRowLastColumn="0" w:lastRowFirstColumn="0" w:lastRowLastColumn="0"/>
         </w:trPr>
         <w:tc>
           <w:tcPr>
-            <w:cnfStyle w:val="001000000000"/>
+            <w:cnfStyle w:val="001000000000" w:firstRow="0" w:lastRow="0" w:firstColumn="1" w:lastColumn="0" w:oddVBand="0" w:evenVBand="0" w:oddHBand="0" w:evenHBand="0" w:firstRowFirstColumn="0" w:firstRowLastColumn="0" w:lastRowFirstColumn="0" w:lastRowLastColumn="0"/>
             <w:tcW w:w="441" w:type="dxa"/>
             <w:tcBorders>
               <w:top w:val="none" w:sz="0" w:space="0" w:color="auto"/>
@@ -10830,7 +10946,7 @@
           </w:tcPr>
           <w:p>
             <w:pPr>
-              <w:cnfStyle w:val="000000100000"/>
+              <w:cnfStyle w:val="000000100000" w:firstRow="0" w:lastRow="0" w:firstColumn="0" w:lastColumn="0" w:oddVBand="0" w:evenVBand="0" w:oddHBand="1" w:evenHBand="0" w:firstRowFirstColumn="0" w:firstRowLastColumn="0" w:lastRowFirstColumn="0" w:lastRowLastColumn="0"/>
             </w:pPr>
             <w:proofErr w:type="spellStart"/>
             <w:r>
@@ -10908,7 +11024,7 @@
           </w:tcPr>
           <w:p>
             <w:pPr>
-              <w:cnfStyle w:val="000000100000"/>
+              <w:cnfStyle w:val="000000100000" w:firstRow="0" w:lastRow="0" w:firstColumn="0" w:lastColumn="0" w:oddVBand="0" w:evenVBand="0" w:oddHBand="1" w:evenHBand="0" w:firstRowFirstColumn="0" w:firstRowLastColumn="0" w:lastRowFirstColumn="0" w:lastRowLastColumn="0"/>
             </w:pPr>
           </w:p>
         </w:tc>
@@ -10923,7 +11039,7 @@
           </w:tcPr>
           <w:p>
             <w:pPr>
-              <w:cnfStyle w:val="000000100000"/>
+              <w:cnfStyle w:val="000000100000" w:firstRow="0" w:lastRow="0" w:firstColumn="0" w:lastColumn="0" w:oddVBand="0" w:evenVBand="0" w:oddHBand="1" w:evenHBand="0" w:firstRowFirstColumn="0" w:firstRowLastColumn="0" w:lastRowFirstColumn="0" w:lastRowLastColumn="0"/>
             </w:pPr>
           </w:p>
         </w:tc>
@@ -10931,7 +11047,7 @@
       <w:tr>
         <w:tc>
           <w:tcPr>
-            <w:cnfStyle w:val="001000000000"/>
+            <w:cnfStyle w:val="001000000000" w:firstRow="0" w:lastRow="0" w:firstColumn="1" w:lastColumn="0" w:oddVBand="0" w:evenVBand="0" w:oddHBand="0" w:evenHBand="0" w:firstRowFirstColumn="0" w:firstRowLastColumn="0" w:lastRowFirstColumn="0" w:lastRowLastColumn="0"/>
             <w:tcW w:w="441" w:type="dxa"/>
           </w:tcPr>
           <w:p>
@@ -10954,7 +11070,7 @@
           </w:tcPr>
           <w:p>
             <w:pPr>
-              <w:cnfStyle w:val="000000000000"/>
+              <w:cnfStyle w:val="000000000000" w:firstRow="0" w:lastRow="0" w:firstColumn="0" w:lastColumn="0" w:oddVBand="0" w:evenVBand="0" w:oddHBand="0" w:evenHBand="0" w:firstRowFirstColumn="0" w:firstRowLastColumn="0" w:lastRowFirstColumn="0" w:lastRowLastColumn="0"/>
             </w:pPr>
             <w:proofErr w:type="spellStart"/>
             <w:r>
@@ -11002,15 +11118,7 @@
             </w:r>
             <w:proofErr w:type="spellEnd"/>
             <w:r>
-              <w:t xml:space="preserve"> menu (</w:t>
-            </w:r>
-            <w:proofErr w:type="spellStart"/>
-            <w:r>
-              <w:t>right-click</w:t>
-            </w:r>
-            <w:proofErr w:type="spellEnd"/>
-            <w:r>
-              <w:t xml:space="preserve"> a </w:t>
+              <w:t xml:space="preserve"> menu (right-click a </w:t>
             </w:r>
             <w:proofErr w:type="spellStart"/>
             <w:r>
@@ -11028,7 +11136,7 @@
           </w:tcPr>
           <w:p>
             <w:pPr>
-              <w:cnfStyle w:val="000000000000"/>
+              <w:cnfStyle w:val="000000000000" w:firstRow="0" w:lastRow="0" w:firstColumn="0" w:lastColumn="0" w:oddVBand="0" w:evenVBand="0" w:oddHBand="0" w:evenHBand="0" w:firstRowFirstColumn="0" w:firstRowLastColumn="0" w:lastRowFirstColumn="0" w:lastRowLastColumn="0"/>
             </w:pPr>
           </w:p>
         </w:tc>
@@ -11038,18 +11146,18 @@
           </w:tcPr>
           <w:p>
             <w:pPr>
-              <w:cnfStyle w:val="000000000000"/>
+              <w:cnfStyle w:val="000000000000" w:firstRow="0" w:lastRow="0" w:firstColumn="0" w:lastColumn="0" w:oddVBand="0" w:evenVBand="0" w:oddHBand="0" w:evenHBand="0" w:firstRowFirstColumn="0" w:firstRowLastColumn="0" w:lastRowFirstColumn="0" w:lastRowLastColumn="0"/>
             </w:pPr>
           </w:p>
         </w:tc>
       </w:tr>
       <w:tr>
         <w:trPr>
-          <w:cnfStyle w:val="000000100000"/>
+          <w:cnfStyle w:val="000000100000" w:firstRow="0" w:lastRow="0" w:firstColumn="0" w:lastColumn="0" w:oddVBand="0" w:evenVBand="0" w:oddHBand="1" w:evenHBand="0" w:firstRowFirstColumn="0" w:firstRowLastColumn="0" w:lastRowFirstColumn="0" w:lastRowLastColumn="0"/>
         </w:trPr>
         <w:tc>
           <w:tcPr>
-            <w:cnfStyle w:val="001000000000"/>
+            <w:cnfStyle w:val="001000000000" w:firstRow="0" w:lastRow="0" w:firstColumn="1" w:lastColumn="0" w:oddVBand="0" w:evenVBand="0" w:oddHBand="0" w:evenHBand="0" w:firstRowFirstColumn="0" w:firstRowLastColumn="0" w:lastRowFirstColumn="0" w:lastRowLastColumn="0"/>
             <w:tcW w:w="441" w:type="dxa"/>
             <w:tcBorders>
               <w:top w:val="none" w:sz="0" w:space="0" w:color="auto"/>
@@ -11081,7 +11189,7 @@
           </w:tcPr>
           <w:p>
             <w:pPr>
-              <w:cnfStyle w:val="000000100000"/>
+              <w:cnfStyle w:val="000000100000" w:firstRow="0" w:lastRow="0" w:firstColumn="0" w:lastColumn="0" w:oddVBand="0" w:evenVBand="0" w:oddHBand="1" w:evenHBand="0" w:firstRowFirstColumn="0" w:firstRowLastColumn="0" w:lastRowFirstColumn="0" w:lastRowLastColumn="0"/>
             </w:pPr>
             <w:r>
               <w:t xml:space="preserve">Edit the </w:t>
@@ -11135,7 +11243,7 @@
           </w:tcPr>
           <w:p>
             <w:pPr>
-              <w:cnfStyle w:val="000000100000"/>
+              <w:cnfStyle w:val="000000100000" w:firstRow="0" w:lastRow="0" w:firstColumn="0" w:lastColumn="0" w:oddVBand="0" w:evenVBand="0" w:oddHBand="1" w:evenHBand="0" w:firstRowFirstColumn="0" w:firstRowLastColumn="0" w:lastRowFirstColumn="0" w:lastRowLastColumn="0"/>
             </w:pPr>
           </w:p>
         </w:tc>
@@ -11150,7 +11258,7 @@
           </w:tcPr>
           <w:p>
             <w:pPr>
-              <w:cnfStyle w:val="000000100000"/>
+              <w:cnfStyle w:val="000000100000" w:firstRow="0" w:lastRow="0" w:firstColumn="0" w:lastColumn="0" w:oddVBand="0" w:evenVBand="0" w:oddHBand="1" w:evenHBand="0" w:firstRowFirstColumn="0" w:firstRowLastColumn="0" w:lastRowFirstColumn="0" w:lastRowLastColumn="0"/>
             </w:pPr>
           </w:p>
         </w:tc>
@@ -11158,7 +11266,7 @@
       <w:tr>
         <w:tc>
           <w:tcPr>
-            <w:cnfStyle w:val="001000000000"/>
+            <w:cnfStyle w:val="001000000000" w:firstRow="0" w:lastRow="0" w:firstColumn="1" w:lastColumn="0" w:oddVBand="0" w:evenVBand="0" w:oddHBand="0" w:evenHBand="0" w:firstRowFirstColumn="0" w:firstRowLastColumn="0" w:lastRowFirstColumn="0" w:lastRowLastColumn="0"/>
             <w:tcW w:w="441" w:type="dxa"/>
           </w:tcPr>
           <w:p>
@@ -11181,7 +11289,7 @@
           </w:tcPr>
           <w:p>
             <w:pPr>
-              <w:cnfStyle w:val="000000000000"/>
+              <w:cnfStyle w:val="000000000000" w:firstRow="0" w:lastRow="0" w:firstColumn="0" w:lastColumn="0" w:oddVBand="0" w:evenVBand="0" w:oddHBand="0" w:evenHBand="0" w:firstRowFirstColumn="0" w:firstRowLastColumn="0" w:lastRowFirstColumn="0" w:lastRowLastColumn="0"/>
             </w:pPr>
             <w:r>
               <w:t xml:space="preserve">Is the </w:t>
@@ -11258,7 +11366,7 @@
           </w:tcPr>
           <w:p>
             <w:pPr>
-              <w:cnfStyle w:val="000000000000"/>
+              <w:cnfStyle w:val="000000000000" w:firstRow="0" w:lastRow="0" w:firstColumn="0" w:lastColumn="0" w:oddVBand="0" w:evenVBand="0" w:oddHBand="0" w:evenHBand="0" w:firstRowFirstColumn="0" w:firstRowLastColumn="0" w:lastRowFirstColumn="0" w:lastRowLastColumn="0"/>
             </w:pPr>
           </w:p>
         </w:tc>
@@ -11268,18 +11376,18 @@
           </w:tcPr>
           <w:p>
             <w:pPr>
-              <w:cnfStyle w:val="000000000000"/>
+              <w:cnfStyle w:val="000000000000" w:firstRow="0" w:lastRow="0" w:firstColumn="0" w:lastColumn="0" w:oddVBand="0" w:evenVBand="0" w:oddHBand="0" w:evenHBand="0" w:firstRowFirstColumn="0" w:firstRowLastColumn="0" w:lastRowFirstColumn="0" w:lastRowLastColumn="0"/>
             </w:pPr>
           </w:p>
         </w:tc>
       </w:tr>
       <w:tr>
         <w:trPr>
-          <w:cnfStyle w:val="000000100000"/>
+          <w:cnfStyle w:val="000000100000" w:firstRow="0" w:lastRow="0" w:firstColumn="0" w:lastColumn="0" w:oddVBand="0" w:evenVBand="0" w:oddHBand="1" w:evenHBand="0" w:firstRowFirstColumn="0" w:firstRowLastColumn="0" w:lastRowFirstColumn="0" w:lastRowLastColumn="0"/>
         </w:trPr>
         <w:tc>
           <w:tcPr>
-            <w:cnfStyle w:val="001000000000"/>
+            <w:cnfStyle w:val="001000000000" w:firstRow="0" w:lastRow="0" w:firstColumn="1" w:lastColumn="0" w:oddVBand="0" w:evenVBand="0" w:oddHBand="0" w:evenHBand="0" w:firstRowFirstColumn="0" w:firstRowLastColumn="0" w:lastRowFirstColumn="0" w:lastRowLastColumn="0"/>
             <w:tcW w:w="441" w:type="dxa"/>
             <w:tcBorders>
               <w:top w:val="none" w:sz="0" w:space="0" w:color="auto"/>
@@ -11311,7 +11419,7 @@
           </w:tcPr>
           <w:p>
             <w:pPr>
-              <w:cnfStyle w:val="000000100000"/>
+              <w:cnfStyle w:val="000000100000" w:firstRow="0" w:lastRow="0" w:firstColumn="0" w:lastColumn="0" w:oddVBand="0" w:evenVBand="0" w:oddHBand="1" w:evenHBand="0" w:firstRowFirstColumn="0" w:firstRowLastColumn="0" w:lastRowFirstColumn="0" w:lastRowLastColumn="0"/>
             </w:pPr>
             <w:r>
               <w:t xml:space="preserve">Move a </w:t>
@@ -11341,7 +11449,7 @@
           </w:tcPr>
           <w:p>
             <w:pPr>
-              <w:cnfStyle w:val="000000100000"/>
+              <w:cnfStyle w:val="000000100000" w:firstRow="0" w:lastRow="0" w:firstColumn="0" w:lastColumn="0" w:oddVBand="0" w:evenVBand="0" w:oddHBand="1" w:evenHBand="0" w:firstRowFirstColumn="0" w:firstRowLastColumn="0" w:lastRowFirstColumn="0" w:lastRowLastColumn="0"/>
             </w:pPr>
           </w:p>
         </w:tc>
@@ -11356,7 +11464,7 @@
           </w:tcPr>
           <w:p>
             <w:pPr>
-              <w:cnfStyle w:val="000000100000"/>
+              <w:cnfStyle w:val="000000100000" w:firstRow="0" w:lastRow="0" w:firstColumn="0" w:lastColumn="0" w:oddVBand="0" w:evenVBand="0" w:oddHBand="1" w:evenHBand="0" w:firstRowFirstColumn="0" w:firstRowLastColumn="0" w:lastRowFirstColumn="0" w:lastRowLastColumn="0"/>
             </w:pPr>
           </w:p>
         </w:tc>
@@ -11364,7 +11472,7 @@
       <w:tr>
         <w:tc>
           <w:tcPr>
-            <w:cnfStyle w:val="001000000000"/>
+            <w:cnfStyle w:val="001000000000" w:firstRow="0" w:lastRow="0" w:firstColumn="1" w:lastColumn="0" w:oddVBand="0" w:evenVBand="0" w:oddHBand="0" w:evenHBand="0" w:firstRowFirstColumn="0" w:firstRowLastColumn="0" w:lastRowFirstColumn="0" w:lastRowLastColumn="0"/>
             <w:tcW w:w="441" w:type="dxa"/>
           </w:tcPr>
           <w:p>
@@ -11387,7 +11495,7 @@
           </w:tcPr>
           <w:p>
             <w:pPr>
-              <w:cnfStyle w:val="000000000000"/>
+              <w:cnfStyle w:val="000000000000" w:firstRow="0" w:lastRow="0" w:firstColumn="0" w:lastColumn="0" w:oddVBand="0" w:evenVBand="0" w:oddHBand="0" w:evenHBand="0" w:firstRowFirstColumn="0" w:firstRowLastColumn="0" w:lastRowFirstColumn="0" w:lastRowLastColumn="0"/>
             </w:pPr>
             <w:r>
               <w:t xml:space="preserve">Move </w:t>
@@ -11421,7 +11529,7 @@
           </w:tcPr>
           <w:p>
             <w:pPr>
-              <w:cnfStyle w:val="000000000000"/>
+              <w:cnfStyle w:val="000000000000" w:firstRow="0" w:lastRow="0" w:firstColumn="0" w:lastColumn="0" w:oddVBand="0" w:evenVBand="0" w:oddHBand="0" w:evenHBand="0" w:firstRowFirstColumn="0" w:firstRowLastColumn="0" w:lastRowFirstColumn="0" w:lastRowLastColumn="0"/>
             </w:pPr>
           </w:p>
         </w:tc>
@@ -11431,18 +11539,18 @@
           </w:tcPr>
           <w:p>
             <w:pPr>
-              <w:cnfStyle w:val="000000000000"/>
+              <w:cnfStyle w:val="000000000000" w:firstRow="0" w:lastRow="0" w:firstColumn="0" w:lastColumn="0" w:oddVBand="0" w:evenVBand="0" w:oddHBand="0" w:evenHBand="0" w:firstRowFirstColumn="0" w:firstRowLastColumn="0" w:lastRowFirstColumn="0" w:lastRowLastColumn="0"/>
             </w:pPr>
           </w:p>
         </w:tc>
       </w:tr>
       <w:tr>
         <w:trPr>
-          <w:cnfStyle w:val="000000100000"/>
+          <w:cnfStyle w:val="000000100000" w:firstRow="0" w:lastRow="0" w:firstColumn="0" w:lastColumn="0" w:oddVBand="0" w:evenVBand="0" w:oddHBand="1" w:evenHBand="0" w:firstRowFirstColumn="0" w:firstRowLastColumn="0" w:lastRowFirstColumn="0" w:lastRowLastColumn="0"/>
         </w:trPr>
         <w:tc>
           <w:tcPr>
-            <w:cnfStyle w:val="001000000000"/>
+            <w:cnfStyle w:val="001000000000" w:firstRow="0" w:lastRow="0" w:firstColumn="1" w:lastColumn="0" w:oddVBand="0" w:evenVBand="0" w:oddHBand="0" w:evenHBand="0" w:firstRowFirstColumn="0" w:firstRowLastColumn="0" w:lastRowFirstColumn="0" w:lastRowLastColumn="0"/>
             <w:tcW w:w="441" w:type="dxa"/>
             <w:tcBorders>
               <w:top w:val="none" w:sz="0" w:space="0" w:color="auto"/>
@@ -11474,7 +11582,7 @@
           </w:tcPr>
           <w:p>
             <w:pPr>
-              <w:cnfStyle w:val="000000100000"/>
+              <w:cnfStyle w:val="000000100000" w:firstRow="0" w:lastRow="0" w:firstColumn="0" w:lastColumn="0" w:oddVBand="0" w:evenVBand="0" w:oddHBand="1" w:evenHBand="0" w:firstRowFirstColumn="0" w:firstRowLastColumn="0" w:lastRowFirstColumn="0" w:lastRowLastColumn="0"/>
             </w:pPr>
             <w:r>
               <w:t xml:space="preserve">Move a </w:t>
@@ -11504,7 +11612,7 @@
           </w:tcPr>
           <w:p>
             <w:pPr>
-              <w:cnfStyle w:val="000000100000"/>
+              <w:cnfStyle w:val="000000100000" w:firstRow="0" w:lastRow="0" w:firstColumn="0" w:lastColumn="0" w:oddVBand="0" w:evenVBand="0" w:oddHBand="1" w:evenHBand="0" w:firstRowFirstColumn="0" w:firstRowLastColumn="0" w:lastRowFirstColumn="0" w:lastRowLastColumn="0"/>
             </w:pPr>
           </w:p>
         </w:tc>
@@ -11519,7 +11627,7 @@
           </w:tcPr>
           <w:p>
             <w:pPr>
-              <w:cnfStyle w:val="000000100000"/>
+              <w:cnfStyle w:val="000000100000" w:firstRow="0" w:lastRow="0" w:firstColumn="0" w:lastColumn="0" w:oddVBand="0" w:evenVBand="0" w:oddHBand="1" w:evenHBand="0" w:firstRowFirstColumn="0" w:firstRowLastColumn="0" w:lastRowFirstColumn="0" w:lastRowLastColumn="0"/>
             </w:pPr>
           </w:p>
         </w:tc>
@@ -11527,7 +11635,7 @@
       <w:tr>
         <w:tc>
           <w:tcPr>
-            <w:cnfStyle w:val="001000000000"/>
+            <w:cnfStyle w:val="001000000000" w:firstRow="0" w:lastRow="0" w:firstColumn="1" w:lastColumn="0" w:oddVBand="0" w:evenVBand="0" w:oddHBand="0" w:evenHBand="0" w:firstRowFirstColumn="0" w:firstRowLastColumn="0" w:lastRowFirstColumn="0" w:lastRowLastColumn="0"/>
             <w:tcW w:w="441" w:type="dxa"/>
           </w:tcPr>
           <w:p>
@@ -11550,7 +11658,7 @@
           </w:tcPr>
           <w:p>
             <w:pPr>
-              <w:cnfStyle w:val="000000000000"/>
+              <w:cnfStyle w:val="000000000000" w:firstRow="0" w:lastRow="0" w:firstColumn="0" w:lastColumn="0" w:oddVBand="0" w:evenVBand="0" w:oddHBand="0" w:evenHBand="0" w:firstRowFirstColumn="0" w:firstRowLastColumn="0" w:lastRowFirstColumn="0" w:lastRowLastColumn="0"/>
             </w:pPr>
             <w:r>
               <w:t xml:space="preserve">Move </w:t>
@@ -11584,7 +11692,7 @@
           </w:tcPr>
           <w:p>
             <w:pPr>
-              <w:cnfStyle w:val="000000000000"/>
+              <w:cnfStyle w:val="000000000000" w:firstRow="0" w:lastRow="0" w:firstColumn="0" w:lastColumn="0" w:oddVBand="0" w:evenVBand="0" w:oddHBand="0" w:evenHBand="0" w:firstRowFirstColumn="0" w:firstRowLastColumn="0" w:lastRowFirstColumn="0" w:lastRowLastColumn="0"/>
             </w:pPr>
           </w:p>
         </w:tc>
@@ -11594,18 +11702,18 @@
           </w:tcPr>
           <w:p>
             <w:pPr>
-              <w:cnfStyle w:val="000000000000"/>
+              <w:cnfStyle w:val="000000000000" w:firstRow="0" w:lastRow="0" w:firstColumn="0" w:lastColumn="0" w:oddVBand="0" w:evenVBand="0" w:oddHBand="0" w:evenHBand="0" w:firstRowFirstColumn="0" w:firstRowLastColumn="0" w:lastRowFirstColumn="0" w:lastRowLastColumn="0"/>
             </w:pPr>
           </w:p>
         </w:tc>
       </w:tr>
       <w:tr>
         <w:trPr>
-          <w:cnfStyle w:val="000000100000"/>
+          <w:cnfStyle w:val="000000100000" w:firstRow="0" w:lastRow="0" w:firstColumn="0" w:lastColumn="0" w:oddVBand="0" w:evenVBand="0" w:oddHBand="1" w:evenHBand="0" w:firstRowFirstColumn="0" w:firstRowLastColumn="0" w:lastRowFirstColumn="0" w:lastRowLastColumn="0"/>
         </w:trPr>
         <w:tc>
           <w:tcPr>
-            <w:cnfStyle w:val="001000000000"/>
+            <w:cnfStyle w:val="001000000000" w:firstRow="0" w:lastRow="0" w:firstColumn="1" w:lastColumn="0" w:oddVBand="0" w:evenVBand="0" w:oddHBand="0" w:evenHBand="0" w:firstRowFirstColumn="0" w:firstRowLastColumn="0" w:lastRowFirstColumn="0" w:lastRowLastColumn="0"/>
             <w:tcW w:w="441" w:type="dxa"/>
             <w:tcBorders>
               <w:top w:val="none" w:sz="0" w:space="0" w:color="auto"/>
@@ -11637,7 +11745,7 @@
           </w:tcPr>
           <w:p>
             <w:pPr>
-              <w:cnfStyle w:val="000000100000"/>
+              <w:cnfStyle w:val="000000100000" w:firstRow="0" w:lastRow="0" w:firstColumn="0" w:lastColumn="0" w:oddVBand="0" w:evenVBand="0" w:oddHBand="1" w:evenHBand="0" w:firstRowFirstColumn="0" w:firstRowLastColumn="0" w:lastRowFirstColumn="0" w:lastRowLastColumn="0"/>
             </w:pPr>
             <w:r>
               <w:t xml:space="preserve">Show the locations of a </w:t>
@@ -11664,15 +11772,7 @@
             </w:r>
             <w:proofErr w:type="spellEnd"/>
             <w:r>
-              <w:t xml:space="preserve"> menu (</w:t>
-            </w:r>
-            <w:proofErr w:type="spellStart"/>
-            <w:r>
-              <w:t>right-click</w:t>
-            </w:r>
-            <w:proofErr w:type="spellEnd"/>
-            <w:r>
-              <w:t xml:space="preserve"> a </w:t>
+              <w:t xml:space="preserve"> menu (right-click a </w:t>
             </w:r>
             <w:proofErr w:type="spellStart"/>
             <w:r>
@@ -11694,7 +11794,7 @@
           </w:tcPr>
           <w:p>
             <w:pPr>
-              <w:cnfStyle w:val="000000100000"/>
+              <w:cnfStyle w:val="000000100000" w:firstRow="0" w:lastRow="0" w:firstColumn="0" w:lastColumn="0" w:oddVBand="0" w:evenVBand="0" w:oddHBand="1" w:evenHBand="0" w:firstRowFirstColumn="0" w:firstRowLastColumn="0" w:lastRowFirstColumn="0" w:lastRowLastColumn="0"/>
             </w:pPr>
           </w:p>
         </w:tc>
@@ -11709,7 +11809,7 @@
           </w:tcPr>
           <w:p>
             <w:pPr>
-              <w:cnfStyle w:val="000000100000"/>
+              <w:cnfStyle w:val="000000100000" w:firstRow="0" w:lastRow="0" w:firstColumn="0" w:lastColumn="0" w:oddVBand="0" w:evenVBand="0" w:oddHBand="1" w:evenHBand="0" w:firstRowFirstColumn="0" w:firstRowLastColumn="0" w:lastRowFirstColumn="0" w:lastRowLastColumn="0"/>
             </w:pPr>
           </w:p>
         </w:tc>
@@ -11717,7 +11817,7 @@
       <w:tr>
         <w:tc>
           <w:tcPr>
-            <w:cnfStyle w:val="001000000000"/>
+            <w:cnfStyle w:val="001000000000" w:firstRow="0" w:lastRow="0" w:firstColumn="1" w:lastColumn="0" w:oddVBand="0" w:evenVBand="0" w:oddHBand="0" w:evenHBand="0" w:firstRowFirstColumn="0" w:firstRowLastColumn="0" w:lastRowFirstColumn="0" w:lastRowLastColumn="0"/>
             <w:tcW w:w="441" w:type="dxa"/>
           </w:tcPr>
           <w:p>
@@ -11740,7 +11840,7 @@
           </w:tcPr>
           <w:p>
             <w:pPr>
-              <w:cnfStyle w:val="000000000000"/>
+              <w:cnfStyle w:val="000000000000" w:firstRow="0" w:lastRow="0" w:firstColumn="0" w:lastColumn="0" w:oddVBand="0" w:evenVBand="0" w:oddHBand="0" w:evenHBand="0" w:firstRowFirstColumn="0" w:firstRowLastColumn="0" w:lastRowFirstColumn="0" w:lastRowLastColumn="0"/>
             </w:pPr>
             <w:r>
               <w:t xml:space="preserve">Is the locations </w:t>
@@ -11777,7 +11877,7 @@
           </w:tcPr>
           <w:p>
             <w:pPr>
-              <w:cnfStyle w:val="000000000000"/>
+              <w:cnfStyle w:val="000000000000" w:firstRow="0" w:lastRow="0" w:firstColumn="0" w:lastColumn="0" w:oddVBand="0" w:evenVBand="0" w:oddHBand="0" w:evenHBand="0" w:firstRowFirstColumn="0" w:firstRowLastColumn="0" w:lastRowFirstColumn="0" w:lastRowLastColumn="0"/>
             </w:pPr>
           </w:p>
         </w:tc>
@@ -11787,18 +11887,18 @@
           </w:tcPr>
           <w:p>
             <w:pPr>
-              <w:cnfStyle w:val="000000000000"/>
+              <w:cnfStyle w:val="000000000000" w:firstRow="0" w:lastRow="0" w:firstColumn="0" w:lastColumn="0" w:oddVBand="0" w:evenVBand="0" w:oddHBand="0" w:evenHBand="0" w:firstRowFirstColumn="0" w:firstRowLastColumn="0" w:lastRowFirstColumn="0" w:lastRowLastColumn="0"/>
             </w:pPr>
           </w:p>
         </w:tc>
       </w:tr>
       <w:tr>
         <w:trPr>
-          <w:cnfStyle w:val="000000100000"/>
+          <w:cnfStyle w:val="000000100000" w:firstRow="0" w:lastRow="0" w:firstColumn="0" w:lastColumn="0" w:oddVBand="0" w:evenVBand="0" w:oddHBand="1" w:evenHBand="0" w:firstRowFirstColumn="0" w:firstRowLastColumn="0" w:lastRowFirstColumn="0" w:lastRowLastColumn="0"/>
         </w:trPr>
         <w:tc>
           <w:tcPr>
-            <w:cnfStyle w:val="001000000000"/>
+            <w:cnfStyle w:val="001000000000" w:firstRow="0" w:lastRow="0" w:firstColumn="1" w:lastColumn="0" w:oddVBand="0" w:evenVBand="0" w:oddHBand="0" w:evenHBand="0" w:firstRowFirstColumn="0" w:firstRowLastColumn="0" w:lastRowFirstColumn="0" w:lastRowLastColumn="0"/>
             <w:tcW w:w="441" w:type="dxa"/>
             <w:tcBorders>
               <w:top w:val="none" w:sz="0" w:space="0" w:color="auto"/>
@@ -11830,7 +11930,7 @@
           </w:tcPr>
           <w:p>
             <w:pPr>
-              <w:cnfStyle w:val="000000100000"/>
+              <w:cnfStyle w:val="000000100000" w:firstRow="0" w:lastRow="0" w:firstColumn="0" w:lastColumn="0" w:oddVBand="0" w:evenVBand="0" w:oddHBand="1" w:evenHBand="0" w:firstRowFirstColumn="0" w:firstRowLastColumn="0" w:lastRowFirstColumn="0" w:lastRowLastColumn="0"/>
             </w:pPr>
             <w:proofErr w:type="spellStart"/>
             <w:r>
@@ -11898,7 +11998,7 @@
           </w:tcPr>
           <w:p>
             <w:pPr>
-              <w:cnfStyle w:val="000000100000"/>
+              <w:cnfStyle w:val="000000100000" w:firstRow="0" w:lastRow="0" w:firstColumn="0" w:lastColumn="0" w:oddVBand="0" w:evenVBand="0" w:oddHBand="1" w:evenHBand="0" w:firstRowFirstColumn="0" w:firstRowLastColumn="0" w:lastRowFirstColumn="0" w:lastRowLastColumn="0"/>
             </w:pPr>
           </w:p>
         </w:tc>
@@ -11913,7 +12013,7 @@
           </w:tcPr>
           <w:p>
             <w:pPr>
-              <w:cnfStyle w:val="000000100000"/>
+              <w:cnfStyle w:val="000000100000" w:firstRow="0" w:lastRow="0" w:firstColumn="0" w:lastColumn="0" w:oddVBand="0" w:evenVBand="0" w:oddHBand="1" w:evenHBand="0" w:firstRowFirstColumn="0" w:firstRowLastColumn="0" w:lastRowFirstColumn="0" w:lastRowLastColumn="0"/>
             </w:pPr>
           </w:p>
         </w:tc>
@@ -11921,7 +12021,7 @@
       <w:tr>
         <w:tc>
           <w:tcPr>
-            <w:cnfStyle w:val="001000000000"/>
+            <w:cnfStyle w:val="001000000000" w:firstRow="0" w:lastRow="0" w:firstColumn="1" w:lastColumn="0" w:oddVBand="0" w:evenVBand="0" w:oddHBand="0" w:evenHBand="0" w:firstRowFirstColumn="0" w:firstRowLastColumn="0" w:lastRowFirstColumn="0" w:lastRowLastColumn="0"/>
             <w:tcW w:w="441" w:type="dxa"/>
           </w:tcPr>
           <w:p>
@@ -11944,7 +12044,7 @@
           </w:tcPr>
           <w:p>
             <w:pPr>
-              <w:cnfStyle w:val="000000000000"/>
+              <w:cnfStyle w:val="000000000000" w:firstRow="0" w:lastRow="0" w:firstColumn="0" w:lastColumn="0" w:oddVBand="0" w:evenVBand="0" w:oddHBand="0" w:evenHBand="0" w:firstRowFirstColumn="0" w:firstRowLastColumn="0" w:lastRowFirstColumn="0" w:lastRowLastColumn="0"/>
             </w:pPr>
             <w:proofErr w:type="spellStart"/>
             <w:r>
@@ -11986,7 +12086,7 @@
           </w:tcPr>
           <w:p>
             <w:pPr>
-              <w:cnfStyle w:val="000000000000"/>
+              <w:cnfStyle w:val="000000000000" w:firstRow="0" w:lastRow="0" w:firstColumn="0" w:lastColumn="0" w:oddVBand="0" w:evenVBand="0" w:oddHBand="0" w:evenHBand="0" w:firstRowFirstColumn="0" w:firstRowLastColumn="0" w:lastRowFirstColumn="0" w:lastRowLastColumn="0"/>
             </w:pPr>
           </w:p>
         </w:tc>
@@ -11996,18 +12096,18 @@
           </w:tcPr>
           <w:p>
             <w:pPr>
-              <w:cnfStyle w:val="000000000000"/>
+              <w:cnfStyle w:val="000000000000" w:firstRow="0" w:lastRow="0" w:firstColumn="0" w:lastColumn="0" w:oddVBand="0" w:evenVBand="0" w:oddHBand="0" w:evenHBand="0" w:firstRowFirstColumn="0" w:firstRowLastColumn="0" w:lastRowFirstColumn="0" w:lastRowLastColumn="0"/>
             </w:pPr>
           </w:p>
         </w:tc>
       </w:tr>
       <w:tr>
         <w:trPr>
-          <w:cnfStyle w:val="000000100000"/>
+          <w:cnfStyle w:val="000000100000" w:firstRow="0" w:lastRow="0" w:firstColumn="0" w:lastColumn="0" w:oddVBand="0" w:evenVBand="0" w:oddHBand="1" w:evenHBand="0" w:firstRowFirstColumn="0" w:firstRowLastColumn="0" w:lastRowFirstColumn="0" w:lastRowLastColumn="0"/>
         </w:trPr>
         <w:tc>
           <w:tcPr>
-            <w:cnfStyle w:val="001000000000"/>
+            <w:cnfStyle w:val="001000000000" w:firstRow="0" w:lastRow="0" w:firstColumn="1" w:lastColumn="0" w:oddVBand="0" w:evenVBand="0" w:oddHBand="0" w:evenHBand="0" w:firstRowFirstColumn="0" w:firstRowLastColumn="0" w:lastRowFirstColumn="0" w:lastRowLastColumn="0"/>
             <w:tcW w:w="441" w:type="dxa"/>
           </w:tcPr>
           <w:p>
@@ -12030,7 +12130,7 @@
           </w:tcPr>
           <w:p>
             <w:pPr>
-              <w:cnfStyle w:val="000000100000"/>
+              <w:cnfStyle w:val="000000100000" w:firstRow="0" w:lastRow="0" w:firstColumn="0" w:lastColumn="0" w:oddVBand="0" w:evenVBand="0" w:oddHBand="1" w:evenHBand="0" w:firstRowFirstColumn="0" w:firstRowLastColumn="0" w:lastRowFirstColumn="0" w:lastRowLastColumn="0"/>
             </w:pPr>
             <w:proofErr w:type="spellStart"/>
             <w:r>
@@ -12098,7 +12198,7 @@
           </w:tcPr>
           <w:p>
             <w:pPr>
-              <w:cnfStyle w:val="000000100000"/>
+              <w:cnfStyle w:val="000000100000" w:firstRow="0" w:lastRow="0" w:firstColumn="0" w:lastColumn="0" w:oddVBand="0" w:evenVBand="0" w:oddHBand="1" w:evenHBand="0" w:firstRowFirstColumn="0" w:firstRowLastColumn="0" w:lastRowFirstColumn="0" w:lastRowLastColumn="0"/>
             </w:pPr>
           </w:p>
         </w:tc>
@@ -12108,7 +12208,7 @@
           </w:tcPr>
           <w:p>
             <w:pPr>
-              <w:cnfStyle w:val="000000100000"/>
+              <w:cnfStyle w:val="000000100000" w:firstRow="0" w:lastRow="0" w:firstColumn="0" w:lastColumn="0" w:oddVBand="0" w:evenVBand="0" w:oddHBand="1" w:evenHBand="0" w:firstRowFirstColumn="0" w:firstRowLastColumn="0" w:lastRowFirstColumn="0" w:lastRowLastColumn="0"/>
             </w:pPr>
           </w:p>
         </w:tc>
@@ -12116,7 +12216,7 @@
       <w:tr>
         <w:tc>
           <w:tcPr>
-            <w:cnfStyle w:val="001000000000"/>
+            <w:cnfStyle w:val="001000000000" w:firstRow="0" w:lastRow="0" w:firstColumn="1" w:lastColumn="0" w:oddVBand="0" w:evenVBand="0" w:oddHBand="0" w:evenHBand="0" w:firstRowFirstColumn="0" w:firstRowLastColumn="0" w:lastRowFirstColumn="0" w:lastRowLastColumn="0"/>
             <w:tcW w:w="441" w:type="dxa"/>
           </w:tcPr>
           <w:p>
@@ -12139,7 +12239,7 @@
           </w:tcPr>
           <w:p>
             <w:pPr>
-              <w:cnfStyle w:val="000000000000"/>
+              <w:cnfStyle w:val="000000000000" w:firstRow="0" w:lastRow="0" w:firstColumn="0" w:lastColumn="0" w:oddVBand="0" w:evenVBand="0" w:oddHBand="0" w:evenHBand="0" w:firstRowFirstColumn="0" w:firstRowLastColumn="0" w:lastRowFirstColumn="0" w:lastRowLastColumn="0"/>
             </w:pPr>
             <w:proofErr w:type="spellStart"/>
             <w:r>
@@ -12181,6 +12281,7 @@
             </w:r>
             <w:proofErr w:type="spellStart"/>
             <w:r>
+              <w:lastRenderedPageBreak/>
               <w:t>contextual</w:t>
             </w:r>
             <w:proofErr w:type="spellEnd"/>
@@ -12201,7 +12302,7 @@
           </w:tcPr>
           <w:p>
             <w:pPr>
-              <w:cnfStyle w:val="000000000000"/>
+              <w:cnfStyle w:val="000000000000" w:firstRow="0" w:lastRow="0" w:firstColumn="0" w:lastColumn="0" w:oddVBand="0" w:evenVBand="0" w:oddHBand="0" w:evenHBand="0" w:firstRowFirstColumn="0" w:firstRowLastColumn="0" w:lastRowFirstColumn="0" w:lastRowLastColumn="0"/>
             </w:pPr>
           </w:p>
         </w:tc>
@@ -12211,18 +12312,18 @@
           </w:tcPr>
           <w:p>
             <w:pPr>
-              <w:cnfStyle w:val="000000000000"/>
+              <w:cnfStyle w:val="000000000000" w:firstRow="0" w:lastRow="0" w:firstColumn="0" w:lastColumn="0" w:oddVBand="0" w:evenVBand="0" w:oddHBand="0" w:evenHBand="0" w:firstRowFirstColumn="0" w:firstRowLastColumn="0" w:lastRowFirstColumn="0" w:lastRowLastColumn="0"/>
             </w:pPr>
           </w:p>
         </w:tc>
       </w:tr>
       <w:tr>
         <w:trPr>
-          <w:cnfStyle w:val="000000100000"/>
+          <w:cnfStyle w:val="000000100000" w:firstRow="0" w:lastRow="0" w:firstColumn="0" w:lastColumn="0" w:oddVBand="0" w:evenVBand="0" w:oddHBand="1" w:evenHBand="0" w:firstRowFirstColumn="0" w:firstRowLastColumn="0" w:lastRowFirstColumn="0" w:lastRowLastColumn="0"/>
         </w:trPr>
         <w:tc>
           <w:tcPr>
-            <w:cnfStyle w:val="001000000000"/>
+            <w:cnfStyle w:val="001000000000" w:firstRow="0" w:lastRow="0" w:firstColumn="1" w:lastColumn="0" w:oddVBand="0" w:evenVBand="0" w:oddHBand="0" w:evenHBand="0" w:firstRowFirstColumn="0" w:firstRowLastColumn="0" w:lastRowFirstColumn="0" w:lastRowLastColumn="0"/>
             <w:tcW w:w="441" w:type="dxa"/>
           </w:tcPr>
           <w:p>
@@ -12235,6 +12336,7 @@
               <w:rPr>
                 <w:b w:val="0"/>
               </w:rPr>
+              <w:lastRenderedPageBreak/>
               <w:t>19</w:t>
             </w:r>
           </w:p>
@@ -12245,7 +12347,7 @@
           </w:tcPr>
           <w:p>
             <w:pPr>
-              <w:cnfStyle w:val="000000100000"/>
+              <w:cnfStyle w:val="000000100000" w:firstRow="0" w:lastRow="0" w:firstColumn="0" w:lastColumn="0" w:oddVBand="0" w:evenVBand="0" w:oddHBand="1" w:evenHBand="0" w:firstRowFirstColumn="0" w:firstRowLastColumn="0" w:lastRowFirstColumn="0" w:lastRowLastColumn="0"/>
             </w:pPr>
             <w:r>
               <w:t xml:space="preserve">Edit the </w:t>
@@ -12299,7 +12401,7 @@
           </w:tcPr>
           <w:p>
             <w:pPr>
-              <w:cnfStyle w:val="000000100000"/>
+              <w:cnfStyle w:val="000000100000" w:firstRow="0" w:lastRow="0" w:firstColumn="0" w:lastColumn="0" w:oddVBand="0" w:evenVBand="0" w:oddHBand="1" w:evenHBand="0" w:firstRowFirstColumn="0" w:firstRowLastColumn="0" w:lastRowFirstColumn="0" w:lastRowLastColumn="0"/>
             </w:pPr>
           </w:p>
         </w:tc>
@@ -12309,7 +12411,7 @@
           </w:tcPr>
           <w:p>
             <w:pPr>
-              <w:cnfStyle w:val="000000100000"/>
+              <w:cnfStyle w:val="000000100000" w:firstRow="0" w:lastRow="0" w:firstColumn="0" w:lastColumn="0" w:oddVBand="0" w:evenVBand="0" w:oddHBand="1" w:evenHBand="0" w:firstRowFirstColumn="0" w:firstRowLastColumn="0" w:lastRowFirstColumn="0" w:lastRowLastColumn="0"/>
             </w:pPr>
           </w:p>
         </w:tc>
@@ -12317,7 +12419,7 @@
       <w:tr>
         <w:tc>
           <w:tcPr>
-            <w:cnfStyle w:val="001000000000"/>
+            <w:cnfStyle w:val="001000000000" w:firstRow="0" w:lastRow="0" w:firstColumn="1" w:lastColumn="0" w:oddVBand="0" w:evenVBand="0" w:oddHBand="0" w:evenHBand="0" w:firstRowFirstColumn="0" w:firstRowLastColumn="0" w:lastRowFirstColumn="0" w:lastRowLastColumn="0"/>
             <w:tcW w:w="441" w:type="dxa"/>
           </w:tcPr>
           <w:p>
@@ -12340,7 +12442,7 @@
           </w:tcPr>
           <w:p>
             <w:pPr>
-              <w:cnfStyle w:val="000000000000"/>
+              <w:cnfStyle w:val="000000000000" w:firstRow="0" w:lastRow="0" w:firstColumn="0" w:lastColumn="0" w:oddVBand="0" w:evenVBand="0" w:oddHBand="0" w:evenHBand="0" w:firstRowFirstColumn="0" w:firstRowLastColumn="0" w:lastRowFirstColumn="0" w:lastRowLastColumn="0"/>
             </w:pPr>
             <w:r>
               <w:t xml:space="preserve">Is the </w:t>
@@ -12411,7 +12513,7 @@
           </w:tcPr>
           <w:p>
             <w:pPr>
-              <w:cnfStyle w:val="000000000000"/>
+              <w:cnfStyle w:val="000000000000" w:firstRow="0" w:lastRow="0" w:firstColumn="0" w:lastColumn="0" w:oddVBand="0" w:evenVBand="0" w:oddHBand="0" w:evenHBand="0" w:firstRowFirstColumn="0" w:firstRowLastColumn="0" w:lastRowFirstColumn="0" w:lastRowLastColumn="0"/>
             </w:pPr>
           </w:p>
         </w:tc>
@@ -12421,18 +12523,18 @@
           </w:tcPr>
           <w:p>
             <w:pPr>
-              <w:cnfStyle w:val="000000000000"/>
+              <w:cnfStyle w:val="000000000000" w:firstRow="0" w:lastRow="0" w:firstColumn="0" w:lastColumn="0" w:oddVBand="0" w:evenVBand="0" w:oddHBand="0" w:evenHBand="0" w:firstRowFirstColumn="0" w:firstRowLastColumn="0" w:lastRowFirstColumn="0" w:lastRowLastColumn="0"/>
             </w:pPr>
           </w:p>
         </w:tc>
       </w:tr>
       <w:tr>
         <w:trPr>
-          <w:cnfStyle w:val="000000100000"/>
+          <w:cnfStyle w:val="000000100000" w:firstRow="0" w:lastRow="0" w:firstColumn="0" w:lastColumn="0" w:oddVBand="0" w:evenVBand="0" w:oddHBand="1" w:evenHBand="0" w:firstRowFirstColumn="0" w:firstRowLastColumn="0" w:lastRowFirstColumn="0" w:lastRowLastColumn="0"/>
         </w:trPr>
         <w:tc>
           <w:tcPr>
-            <w:cnfStyle w:val="001000000000"/>
+            <w:cnfStyle w:val="001000000000" w:firstRow="0" w:lastRow="0" w:firstColumn="1" w:lastColumn="0" w:oddVBand="0" w:evenVBand="0" w:oddHBand="0" w:evenHBand="0" w:firstRowFirstColumn="0" w:firstRowLastColumn="0" w:lastRowFirstColumn="0" w:lastRowLastColumn="0"/>
             <w:tcW w:w="441" w:type="dxa"/>
           </w:tcPr>
           <w:p>
@@ -12455,7 +12557,7 @@
           </w:tcPr>
           <w:p>
             <w:pPr>
-              <w:cnfStyle w:val="000000100000"/>
+              <w:cnfStyle w:val="000000100000" w:firstRow="0" w:lastRow="0" w:firstColumn="0" w:lastColumn="0" w:oddVBand="0" w:evenVBand="0" w:oddHBand="1" w:evenHBand="0" w:firstRowFirstColumn="0" w:firstRowLastColumn="0" w:lastRowFirstColumn="0" w:lastRowLastColumn="0"/>
             </w:pPr>
             <w:r>
               <w:t xml:space="preserve">Move a </w:t>
@@ -12481,7 +12583,7 @@
           </w:tcPr>
           <w:p>
             <w:pPr>
-              <w:cnfStyle w:val="000000100000"/>
+              <w:cnfStyle w:val="000000100000" w:firstRow="0" w:lastRow="0" w:firstColumn="0" w:lastColumn="0" w:oddVBand="0" w:evenVBand="0" w:oddHBand="1" w:evenHBand="0" w:firstRowFirstColumn="0" w:firstRowLastColumn="0" w:lastRowFirstColumn="0" w:lastRowLastColumn="0"/>
             </w:pPr>
           </w:p>
         </w:tc>
@@ -12491,7 +12593,7 @@
           </w:tcPr>
           <w:p>
             <w:pPr>
-              <w:cnfStyle w:val="000000100000"/>
+              <w:cnfStyle w:val="000000100000" w:firstRow="0" w:lastRow="0" w:firstColumn="0" w:lastColumn="0" w:oddVBand="0" w:evenVBand="0" w:oddHBand="1" w:evenHBand="0" w:firstRowFirstColumn="0" w:firstRowLastColumn="0" w:lastRowFirstColumn="0" w:lastRowLastColumn="0"/>
             </w:pPr>
           </w:p>
         </w:tc>
@@ -12499,7 +12601,7 @@
       <w:tr>
         <w:tc>
           <w:tcPr>
-            <w:cnfStyle w:val="001000000000"/>
+            <w:cnfStyle w:val="001000000000" w:firstRow="0" w:lastRow="0" w:firstColumn="1" w:lastColumn="0" w:oddVBand="0" w:evenVBand="0" w:oddHBand="0" w:evenHBand="0" w:firstRowFirstColumn="0" w:firstRowLastColumn="0" w:lastRowFirstColumn="0" w:lastRowLastColumn="0"/>
             <w:tcW w:w="441" w:type="dxa"/>
           </w:tcPr>
           <w:p>
@@ -12522,7 +12624,7 @@
           </w:tcPr>
           <w:p>
             <w:pPr>
-              <w:cnfStyle w:val="000000000000"/>
+              <w:cnfStyle w:val="000000000000" w:firstRow="0" w:lastRow="0" w:firstColumn="0" w:lastColumn="0" w:oddVBand="0" w:evenVBand="0" w:oddHBand="0" w:evenHBand="0" w:firstRowFirstColumn="0" w:firstRowLastColumn="0" w:lastRowFirstColumn="0" w:lastRowLastColumn="0"/>
             </w:pPr>
             <w:r>
               <w:t xml:space="preserve">Move </w:t>
@@ -12556,7 +12658,7 @@
           </w:tcPr>
           <w:p>
             <w:pPr>
-              <w:cnfStyle w:val="000000000000"/>
+              <w:cnfStyle w:val="000000000000" w:firstRow="0" w:lastRow="0" w:firstColumn="0" w:lastColumn="0" w:oddVBand="0" w:evenVBand="0" w:oddHBand="0" w:evenHBand="0" w:firstRowFirstColumn="0" w:firstRowLastColumn="0" w:lastRowFirstColumn="0" w:lastRowLastColumn="0"/>
             </w:pPr>
           </w:p>
         </w:tc>
@@ -12566,18 +12668,18 @@
           </w:tcPr>
           <w:p>
             <w:pPr>
-              <w:cnfStyle w:val="000000000000"/>
+              <w:cnfStyle w:val="000000000000" w:firstRow="0" w:lastRow="0" w:firstColumn="0" w:lastColumn="0" w:oddVBand="0" w:evenVBand="0" w:oddHBand="0" w:evenHBand="0" w:firstRowFirstColumn="0" w:firstRowLastColumn="0" w:lastRowFirstColumn="0" w:lastRowLastColumn="0"/>
             </w:pPr>
           </w:p>
         </w:tc>
       </w:tr>
       <w:tr>
         <w:trPr>
-          <w:cnfStyle w:val="000000100000"/>
+          <w:cnfStyle w:val="000000100000" w:firstRow="0" w:lastRow="0" w:firstColumn="0" w:lastColumn="0" w:oddVBand="0" w:evenVBand="0" w:oddHBand="1" w:evenHBand="0" w:firstRowFirstColumn="0" w:firstRowLastColumn="0" w:lastRowFirstColumn="0" w:lastRowLastColumn="0"/>
         </w:trPr>
         <w:tc>
           <w:tcPr>
-            <w:cnfStyle w:val="001000000000"/>
+            <w:cnfStyle w:val="001000000000" w:firstRow="0" w:lastRow="0" w:firstColumn="1" w:lastColumn="0" w:oddVBand="0" w:evenVBand="0" w:oddHBand="0" w:evenHBand="0" w:firstRowFirstColumn="0" w:firstRowLastColumn="0" w:lastRowFirstColumn="0" w:lastRowLastColumn="0"/>
             <w:tcW w:w="441" w:type="dxa"/>
           </w:tcPr>
           <w:p>
@@ -12600,7 +12702,7 @@
           </w:tcPr>
           <w:p>
             <w:pPr>
-              <w:cnfStyle w:val="000000100000"/>
+              <w:cnfStyle w:val="000000100000" w:firstRow="0" w:lastRow="0" w:firstColumn="0" w:lastColumn="0" w:oddVBand="0" w:evenVBand="0" w:oddHBand="1" w:evenHBand="0" w:firstRowFirstColumn="0" w:firstRowLastColumn="0" w:lastRowFirstColumn="0" w:lastRowLastColumn="0"/>
             </w:pPr>
             <w:r>
               <w:t xml:space="preserve">Move a </w:t>
@@ -12626,7 +12728,7 @@
           </w:tcPr>
           <w:p>
             <w:pPr>
-              <w:cnfStyle w:val="000000100000"/>
+              <w:cnfStyle w:val="000000100000" w:firstRow="0" w:lastRow="0" w:firstColumn="0" w:lastColumn="0" w:oddVBand="0" w:evenVBand="0" w:oddHBand="1" w:evenHBand="0" w:firstRowFirstColumn="0" w:firstRowLastColumn="0" w:lastRowFirstColumn="0" w:lastRowLastColumn="0"/>
             </w:pPr>
           </w:p>
         </w:tc>
@@ -12636,7 +12738,7 @@
           </w:tcPr>
           <w:p>
             <w:pPr>
-              <w:cnfStyle w:val="000000100000"/>
+              <w:cnfStyle w:val="000000100000" w:firstRow="0" w:lastRow="0" w:firstColumn="0" w:lastColumn="0" w:oddVBand="0" w:evenVBand="0" w:oddHBand="1" w:evenHBand="0" w:firstRowFirstColumn="0" w:firstRowLastColumn="0" w:lastRowFirstColumn="0" w:lastRowLastColumn="0"/>
             </w:pPr>
           </w:p>
         </w:tc>
@@ -12644,7 +12746,7 @@
       <w:tr>
         <w:tc>
           <w:tcPr>
-            <w:cnfStyle w:val="001000000000"/>
+            <w:cnfStyle w:val="001000000000" w:firstRow="0" w:lastRow="0" w:firstColumn="1" w:lastColumn="0" w:oddVBand="0" w:evenVBand="0" w:oddHBand="0" w:evenHBand="0" w:firstRowFirstColumn="0" w:firstRowLastColumn="0" w:lastRowFirstColumn="0" w:lastRowLastColumn="0"/>
             <w:tcW w:w="441" w:type="dxa"/>
           </w:tcPr>
           <w:p>
@@ -12659,8 +12761,6 @@
               </w:rPr>
               <w:t>24</w:t>
             </w:r>
-            <w:bookmarkStart w:id="79" w:name="_GoBack"/>
-            <w:bookmarkEnd w:id="79"/>
           </w:p>
         </w:tc>
         <w:tc>
@@ -12669,7 +12769,7 @@
           </w:tcPr>
           <w:p>
             <w:pPr>
-              <w:cnfStyle w:val="000000000000"/>
+              <w:cnfStyle w:val="000000000000" w:firstRow="0" w:lastRow="0" w:firstColumn="0" w:lastColumn="0" w:oddVBand="0" w:evenVBand="0" w:oddHBand="0" w:evenHBand="0" w:firstRowFirstColumn="0" w:firstRowLastColumn="0" w:lastRowFirstColumn="0" w:lastRowLastColumn="0"/>
             </w:pPr>
             <w:r>
               <w:t xml:space="preserve">Move </w:t>
@@ -12703,7 +12803,7 @@
           </w:tcPr>
           <w:p>
             <w:pPr>
-              <w:cnfStyle w:val="000000000000"/>
+              <w:cnfStyle w:val="000000000000" w:firstRow="0" w:lastRow="0" w:firstColumn="0" w:lastColumn="0" w:oddVBand="0" w:evenVBand="0" w:oddHBand="0" w:evenHBand="0" w:firstRowFirstColumn="0" w:firstRowLastColumn="0" w:lastRowFirstColumn="0" w:lastRowLastColumn="0"/>
             </w:pPr>
           </w:p>
         </w:tc>
@@ -12713,7 +12813,7 @@
           </w:tcPr>
           <w:p>
             <w:pPr>
-              <w:cnfStyle w:val="000000000000"/>
+              <w:cnfStyle w:val="000000000000" w:firstRow="0" w:lastRow="0" w:firstColumn="0" w:lastColumn="0" w:oddVBand="0" w:evenVBand="0" w:oddHBand="0" w:evenHBand="0" w:firstRowFirstColumn="0" w:firstRowLastColumn="0" w:lastRowFirstColumn="0" w:lastRowLastColumn="0"/>
             </w:pPr>
           </w:p>
         </w:tc>
@@ -12734,14 +12834,15 @@
     </w:p>
     <w:sectPr>
       <w:pgSz w:w="15840" w:h="12240" w:orient="landscape"/>
-      <w:pgMar w:top="567" w:right="567" w:bottom="567" w:left="567" w:gutter="0"/>
+      <w:pgMar w:top="567" w:right="567" w:bottom="567" w:left="567" w:header="720" w:footer="720" w:gutter="0"/>
+      <w:cols w:space="720"/>
     </w:sectPr>
   </w:body>
 </w:document>
 </file>
 
 <file path=word/comments.xml><?xml version="1.0" encoding="utf-8"?>
-<w:comments xmlns:mo="http://schemas.microsoft.com/office/mac/office/2008/main" xmlns:ve="http://schemas.openxmlformats.org/markup-compatibility/2006" xmlns:mv="urn:schemas-microsoft-com:mac:vml" xmlns:o="urn:schemas-microsoft-com:office:office" xmlns:r="http://schemas.openxmlformats.org/officeDocument/2006/relationships" xmlns:m="http://schemas.openxmlformats.org/officeDocument/2006/math" xmlns:v="urn:schemas-microsoft-com:vml" xmlns:wp="http://schemas.openxmlformats.org/drawingml/2006/wordprocessingDrawing" xmlns:w10="urn:schemas-microsoft-com:office:word" xmlns:w="http://schemas.openxmlformats.org/wordprocessingml/2006/main" xmlns:wne="http://schemas.microsoft.com/office/word/2006/wordml">
+<w:comments xmlns:wpc="http://schemas.microsoft.com/office/word/2010/wordprocessingCanvas" xmlns:mo="http://schemas.microsoft.com/office/mac/office/2008/main" xmlns:mc="http://schemas.openxmlformats.org/markup-compatibility/2006" xmlns:mv="urn:schemas-microsoft-com:mac:vml" xmlns:o="urn:schemas-microsoft-com:office:office" xmlns:r="http://schemas.openxmlformats.org/officeDocument/2006/relationships" xmlns:m="http://schemas.openxmlformats.org/officeDocument/2006/math" xmlns:v="urn:schemas-microsoft-com:vml" xmlns:wp14="http://schemas.microsoft.com/office/word/2010/wordprocessingDrawing" xmlns:wp="http://schemas.openxmlformats.org/drawingml/2006/wordprocessingDrawing" xmlns:w10="urn:schemas-microsoft-com:office:word" xmlns:w="http://schemas.openxmlformats.org/wordprocessingml/2006/main" xmlns:w14="http://schemas.microsoft.com/office/word/2010/wordml" xmlns:wpg="http://schemas.microsoft.com/office/word/2010/wordprocessingGroup" xmlns:wpi="http://schemas.microsoft.com/office/word/2010/wordprocessingInk" xmlns:wne="http://schemas.microsoft.com/office/word/2006/wordml" xmlns:wps="http://schemas.microsoft.com/office/word/2010/wordprocessingShape" mc:Ignorable="w14 wp14">
   <w:comment w:id="30" w:author="Jeremie Litzler-ext" w:date="2014-09-09T11:20:00Z" w:initials="JL">
     <w:p>
       <w:pPr>
@@ -12791,6 +12892,221 @@
           <w:lang w:val="en-US"/>
         </w:rPr>
         <w:t>Add a simple one for now. Let someone else take care of finalizing it</w:t>
+      </w:r>
+    </w:p>
+  </w:comment>
+  <w:comment w:id="77" w:author="Jeremie Litzler" w:date="2014-10-03T06:37:00Z" w:initials="JL">
+    <w:p>
+      <w:pPr>
+        <w:pStyle w:val="CommentText"/>
+      </w:pPr>
+      <w:r>
+        <w:rPr>
+          <w:rStyle w:val="CommentReference"/>
+        </w:rPr>
+        <w:annotationRef/>
+      </w:r>
+      <w:r>
+        <w:rPr>
+          <w:color w:val="auto"/>
+        </w:rPr>
+        <w:t xml:space="preserve">I </w:t>
+      </w:r>
+      <w:proofErr w:type="spellStart"/>
+      <w:r>
+        <w:rPr>
+          <w:color w:val="auto"/>
+        </w:rPr>
+        <w:t>think</w:t>
+      </w:r>
+      <w:proofErr w:type="spellEnd"/>
+      <w:r>
+        <w:rPr>
+          <w:color w:val="auto"/>
+        </w:rPr>
+        <w:t xml:space="preserve"> </w:t>
+      </w:r>
+      <w:proofErr w:type="spellStart"/>
+      <w:r>
+        <w:rPr>
+          <w:color w:val="auto"/>
+        </w:rPr>
+        <w:t>we</w:t>
+      </w:r>
+      <w:proofErr w:type="spellEnd"/>
+      <w:r>
+        <w:rPr>
+          <w:color w:val="auto"/>
+        </w:rPr>
+        <w:t xml:space="preserve"> </w:t>
+      </w:r>
+      <w:proofErr w:type="spellStart"/>
+      <w:r>
+        <w:rPr>
+          <w:color w:val="auto"/>
+        </w:rPr>
+        <w:t>will</w:t>
+      </w:r>
+      <w:proofErr w:type="spellEnd"/>
+      <w:r>
+        <w:rPr>
+          <w:color w:val="auto"/>
+        </w:rPr>
+        <w:t xml:space="preserve"> </w:t>
+      </w:r>
+      <w:proofErr w:type="spellStart"/>
+      <w:r>
+        <w:rPr>
+          <w:color w:val="auto"/>
+        </w:rPr>
+        <w:t>need</w:t>
+      </w:r>
+      <w:proofErr w:type="spellEnd"/>
+      <w:r>
+        <w:rPr>
+          <w:color w:val="auto"/>
+        </w:rPr>
+        <w:t xml:space="preserve"> a </w:t>
+      </w:r>
+      <w:proofErr w:type="spellStart"/>
+      <w:r>
+        <w:rPr>
+          <w:color w:val="auto"/>
+        </w:rPr>
+        <w:t>link</w:t>
+      </w:r>
+      <w:proofErr w:type="spellEnd"/>
+      <w:r>
+        <w:rPr>
+          <w:color w:val="auto"/>
+        </w:rPr>
+        <w:t xml:space="preserve"> </w:t>
+      </w:r>
+      <w:proofErr w:type="spellStart"/>
+      <w:r>
+        <w:rPr>
+          <w:color w:val="auto"/>
+        </w:rPr>
+        <w:t>between</w:t>
+      </w:r>
+      <w:proofErr w:type="spellEnd"/>
+      <w:r>
+        <w:rPr>
+          <w:color w:val="auto"/>
+        </w:rPr>
+        <w:t xml:space="preserve"> </w:t>
+      </w:r>
+      <w:proofErr w:type="spellStart"/>
+      <w:r>
+        <w:rPr>
+          <w:color w:val="auto"/>
+        </w:rPr>
+        <w:t>project</w:t>
+      </w:r>
+      <w:proofErr w:type="spellEnd"/>
+      <w:r>
+        <w:rPr>
+          <w:color w:val="auto"/>
+        </w:rPr>
+        <w:t xml:space="preserve"> and client </w:t>
+      </w:r>
+      <w:proofErr w:type="spellStart"/>
+      <w:r>
+        <w:rPr>
+          <w:color w:val="auto"/>
+        </w:rPr>
+        <w:t>because</w:t>
+      </w:r>
+      <w:proofErr w:type="spellEnd"/>
+      <w:r>
+        <w:rPr>
+          <w:color w:val="auto"/>
+        </w:rPr>
+        <w:t xml:space="preserve"> a client </w:t>
+      </w:r>
+      <w:proofErr w:type="spellStart"/>
+      <w:r>
+        <w:rPr>
+          <w:color w:val="auto"/>
+        </w:rPr>
+        <w:t>can</w:t>
+      </w:r>
+      <w:proofErr w:type="spellEnd"/>
+      <w:r>
+        <w:rPr>
+          <w:color w:val="auto"/>
+        </w:rPr>
+        <w:t xml:space="preserve"> </w:t>
+      </w:r>
+      <w:proofErr w:type="spellStart"/>
+      <w:r>
+        <w:rPr>
+          <w:color w:val="auto"/>
+        </w:rPr>
+        <w:t>ask</w:t>
+      </w:r>
+      <w:proofErr w:type="spellEnd"/>
+      <w:r>
+        <w:rPr>
+          <w:color w:val="auto"/>
+        </w:rPr>
+        <w:t xml:space="preserve"> for </w:t>
+      </w:r>
+      <w:proofErr w:type="spellStart"/>
+      <w:r>
+        <w:rPr>
+          <w:color w:val="auto"/>
+        </w:rPr>
+        <w:t>many</w:t>
+      </w:r>
+      <w:proofErr w:type="spellEnd"/>
+      <w:r>
+        <w:rPr>
+          <w:color w:val="auto"/>
+        </w:rPr>
+        <w:t xml:space="preserve"> </w:t>
+      </w:r>
+      <w:proofErr w:type="spellStart"/>
+      <w:r>
+        <w:rPr>
+          <w:color w:val="auto"/>
+        </w:rPr>
+        <w:t>projects</w:t>
+      </w:r>
+      <w:proofErr w:type="spellEnd"/>
+      <w:r>
+        <w:rPr>
+          <w:color w:val="auto"/>
+        </w:rPr>
+        <w:t xml:space="preserve">, </w:t>
+      </w:r>
+      <w:proofErr w:type="spellStart"/>
+      <w:r>
+        <w:rPr>
+          <w:color w:val="auto"/>
+        </w:rPr>
+        <w:t>doesn’t</w:t>
+      </w:r>
+      <w:proofErr w:type="spellEnd"/>
+      <w:r>
+        <w:rPr>
+          <w:color w:val="auto"/>
+        </w:rPr>
+        <w:t xml:space="preserve"> </w:t>
+      </w:r>
+      <w:proofErr w:type="spellStart"/>
+      <w:r>
+        <w:rPr>
+          <w:color w:val="auto"/>
+        </w:rPr>
+        <w:t>he</w:t>
+      </w:r>
+      <w:proofErr w:type="spellEnd"/>
+      <w:r>
+        <w:rPr>
+          <w:color w:val="auto"/>
+        </w:rPr>
+        <w:t> ?</w:t>
       </w:r>
     </w:p>
   </w:comment>
@@ -12798,7 +13114,7 @@
 </file>
 
 <file path=word/endnotes.xml><?xml version="1.0" encoding="utf-8"?>
-<w:endnotes xmlns:mo="http://schemas.microsoft.com/office/mac/office/2008/main" xmlns:ve="http://schemas.openxmlformats.org/markup-compatibility/2006" xmlns:mv="urn:schemas-microsoft-com:mac:vml" xmlns:o="urn:schemas-microsoft-com:office:office" xmlns:r="http://schemas.openxmlformats.org/officeDocument/2006/relationships" xmlns:m="http://schemas.openxmlformats.org/officeDocument/2006/math" xmlns:v="urn:schemas-microsoft-com:vml" xmlns:wp="http://schemas.openxmlformats.org/drawingml/2006/wordprocessingDrawing" xmlns:w10="urn:schemas-microsoft-com:office:word" xmlns:w="http://schemas.openxmlformats.org/wordprocessingml/2006/main" xmlns:wne="http://schemas.microsoft.com/office/word/2006/wordml">
+<w:endnotes xmlns:wpc="http://schemas.microsoft.com/office/word/2010/wordprocessingCanvas" xmlns:mo="http://schemas.microsoft.com/office/mac/office/2008/main" xmlns:mc="http://schemas.openxmlformats.org/markup-compatibility/2006" xmlns:mv="urn:schemas-microsoft-com:mac:vml" xmlns:o="urn:schemas-microsoft-com:office:office" xmlns:r="http://schemas.openxmlformats.org/officeDocument/2006/relationships" xmlns:m="http://schemas.openxmlformats.org/officeDocument/2006/math" xmlns:v="urn:schemas-microsoft-com:vml" xmlns:wp14="http://schemas.microsoft.com/office/word/2010/wordprocessingDrawing" xmlns:wp="http://schemas.openxmlformats.org/drawingml/2006/wordprocessingDrawing" xmlns:w10="urn:schemas-microsoft-com:office:word" xmlns:w="http://schemas.openxmlformats.org/wordprocessingml/2006/main" xmlns:w14="http://schemas.microsoft.com/office/word/2010/wordml" xmlns:wpg="http://schemas.microsoft.com/office/word/2010/wordprocessingGroup" xmlns:wpi="http://schemas.microsoft.com/office/word/2010/wordprocessingInk" xmlns:wne="http://schemas.microsoft.com/office/word/2006/wordml" xmlns:wps="http://schemas.microsoft.com/office/word/2010/wordprocessingShape" mc:Ignorable="w14 wp14">
   <w:endnote w:type="separator" w:id="-1">
     <w:p>
       <w:pPr>
@@ -12823,7 +13139,7 @@
 </file>
 
 <file path=word/footer1.xml><?xml version="1.0" encoding="utf-8"?>
-<w:ftr xmlns:mo="http://schemas.microsoft.com/office/mac/office/2008/main" xmlns:ve="http://schemas.openxmlformats.org/markup-compatibility/2006" xmlns:mv="urn:schemas-microsoft-com:mac:vml" xmlns:o="urn:schemas-microsoft-com:office:office" xmlns:r="http://schemas.openxmlformats.org/officeDocument/2006/relationships" xmlns:m="http://schemas.openxmlformats.org/officeDocument/2006/math" xmlns:v="urn:schemas-microsoft-com:vml" xmlns:wp="http://schemas.openxmlformats.org/drawingml/2006/wordprocessingDrawing" xmlns:w10="urn:schemas-microsoft-com:office:word" xmlns:w="http://schemas.openxmlformats.org/wordprocessingml/2006/main" xmlns:wne="http://schemas.microsoft.com/office/word/2006/wordml">
+<w:ftr xmlns:wpc="http://schemas.microsoft.com/office/word/2010/wordprocessingCanvas" xmlns:mo="http://schemas.microsoft.com/office/mac/office/2008/main" xmlns:mc="http://schemas.openxmlformats.org/markup-compatibility/2006" xmlns:mv="urn:schemas-microsoft-com:mac:vml" xmlns:o="urn:schemas-microsoft-com:office:office" xmlns:r="http://schemas.openxmlformats.org/officeDocument/2006/relationships" xmlns:m="http://schemas.openxmlformats.org/officeDocument/2006/math" xmlns:v="urn:schemas-microsoft-com:vml" xmlns:wp14="http://schemas.microsoft.com/office/word/2010/wordprocessingDrawing" xmlns:wp="http://schemas.openxmlformats.org/drawingml/2006/wordprocessingDrawing" xmlns:w10="urn:schemas-microsoft-com:office:word" xmlns:w="http://schemas.openxmlformats.org/wordprocessingml/2006/main" xmlns:w14="http://schemas.microsoft.com/office/word/2010/wordml" xmlns:wpg="http://schemas.microsoft.com/office/word/2010/wordprocessingGroup" xmlns:wpi="http://schemas.microsoft.com/office/word/2010/wordprocessingInk" xmlns:wne="http://schemas.microsoft.com/office/word/2006/wordml" xmlns:wps="http://schemas.microsoft.com/office/word/2010/wordprocessingShape" mc:Ignorable="w14 wp14">
   <w:sdt>
     <w:sdtPr>
       <w:id w:val="299196851"/>
@@ -12847,14 +13163,27 @@
           </w:pBdr>
           <w:jc w:val="right"/>
         </w:pPr>
-        <w:fldSimple w:instr=" PAGE   \* MERGEFORMAT ">
-          <w:r>
-            <w:rPr>
-              <w:noProof/>
-            </w:rPr>
-            <w:t>8</w:t>
-          </w:r>
-        </w:fldSimple>
+        <w:r>
+          <w:fldChar w:fldCharType="begin"/>
+        </w:r>
+        <w:r>
+          <w:instrText xml:space="preserve"> PAGE   \* MERGEFORMAT </w:instrText>
+        </w:r>
+        <w:r>
+          <w:fldChar w:fldCharType="separate"/>
+        </w:r>
+        <w:r>
+          <w:rPr>
+            <w:noProof/>
+          </w:rPr>
+          <w:t>7</w:t>
+        </w:r>
+        <w:r>
+          <w:rPr>
+            <w:noProof/>
+          </w:rPr>
+          <w:fldChar w:fldCharType="end"/>
+        </w:r>
         <w:r>
           <w:t xml:space="preserve"> | </w:t>
         </w:r>
@@ -12877,7 +13206,7 @@
 </file>
 
 <file path=word/footnotes.xml><?xml version="1.0" encoding="utf-8"?>
-<w:footnotes xmlns:mo="http://schemas.microsoft.com/office/mac/office/2008/main" xmlns:ve="http://schemas.openxmlformats.org/markup-compatibility/2006" xmlns:mv="urn:schemas-microsoft-com:mac:vml" xmlns:o="urn:schemas-microsoft-com:office:office" xmlns:r="http://schemas.openxmlformats.org/officeDocument/2006/relationships" xmlns:m="http://schemas.openxmlformats.org/officeDocument/2006/math" xmlns:v="urn:schemas-microsoft-com:vml" xmlns:wp="http://schemas.openxmlformats.org/drawingml/2006/wordprocessingDrawing" xmlns:w10="urn:schemas-microsoft-com:office:word" xmlns:w="http://schemas.openxmlformats.org/wordprocessingml/2006/main" xmlns:wne="http://schemas.microsoft.com/office/word/2006/wordml">
+<w:footnotes xmlns:wpc="http://schemas.microsoft.com/office/word/2010/wordprocessingCanvas" xmlns:mo="http://schemas.microsoft.com/office/mac/office/2008/main" xmlns:mc="http://schemas.openxmlformats.org/markup-compatibility/2006" xmlns:mv="urn:schemas-microsoft-com:mac:vml" xmlns:o="urn:schemas-microsoft-com:office:office" xmlns:r="http://schemas.openxmlformats.org/officeDocument/2006/relationships" xmlns:m="http://schemas.openxmlformats.org/officeDocument/2006/math" xmlns:v="urn:schemas-microsoft-com:vml" xmlns:wp14="http://schemas.microsoft.com/office/word/2010/wordprocessingDrawing" xmlns:wp="http://schemas.openxmlformats.org/drawingml/2006/wordprocessingDrawing" xmlns:w10="urn:schemas-microsoft-com:office:word" xmlns:w="http://schemas.openxmlformats.org/wordprocessingml/2006/main" xmlns:w14="http://schemas.microsoft.com/office/word/2010/wordml" xmlns:wpg="http://schemas.microsoft.com/office/word/2010/wordprocessingGroup" xmlns:wpi="http://schemas.microsoft.com/office/word/2010/wordprocessingInk" xmlns:wne="http://schemas.microsoft.com/office/word/2006/wordml" xmlns:wps="http://schemas.microsoft.com/office/word/2010/wordprocessingShape" mc:Ignorable="w14 wp14">
   <w:footnote w:type="separator" w:id="-1">
     <w:p>
       <w:pPr>
@@ -12902,7 +13231,7 @@
 </file>
 
 <file path=word/header1.xml><?xml version="1.0" encoding="utf-8"?>
-<w:hdr xmlns:mo="http://schemas.microsoft.com/office/mac/office/2008/main" xmlns:ve="http://schemas.openxmlformats.org/markup-compatibility/2006" xmlns:mv="urn:schemas-microsoft-com:mac:vml" xmlns:o="urn:schemas-microsoft-com:office:office" xmlns:r="http://schemas.openxmlformats.org/officeDocument/2006/relationships" xmlns:m="http://schemas.openxmlformats.org/officeDocument/2006/math" xmlns:v="urn:schemas-microsoft-com:vml" xmlns:wp="http://schemas.openxmlformats.org/drawingml/2006/wordprocessingDrawing" xmlns:w10="urn:schemas-microsoft-com:office:word" xmlns:w="http://schemas.openxmlformats.org/wordprocessingml/2006/main" xmlns:wne="http://schemas.microsoft.com/office/word/2006/wordml">
+<w:hdr xmlns:wpc="http://schemas.microsoft.com/office/word/2010/wordprocessingCanvas" xmlns:mo="http://schemas.microsoft.com/office/mac/office/2008/main" xmlns:mc="http://schemas.openxmlformats.org/markup-compatibility/2006" xmlns:mv="urn:schemas-microsoft-com:mac:vml" xmlns:o="urn:schemas-microsoft-com:office:office" xmlns:r="http://schemas.openxmlformats.org/officeDocument/2006/relationships" xmlns:m="http://schemas.openxmlformats.org/officeDocument/2006/math" xmlns:v="urn:schemas-microsoft-com:vml" xmlns:wp14="http://schemas.microsoft.com/office/word/2010/wordprocessingDrawing" xmlns:wp="http://schemas.openxmlformats.org/drawingml/2006/wordprocessingDrawing" xmlns:w10="urn:schemas-microsoft-com:office:word" xmlns:w="http://schemas.openxmlformats.org/wordprocessingml/2006/main" xmlns:w14="http://schemas.microsoft.com/office/word/2010/wordml" xmlns:wpg="http://schemas.microsoft.com/office/word/2010/wordprocessingGroup" xmlns:wpi="http://schemas.microsoft.com/office/word/2010/wordprocessingInk" xmlns:wne="http://schemas.microsoft.com/office/word/2006/wordml" xmlns:wps="http://schemas.microsoft.com/office/word/2010/wordprocessingShape" mc:Ignorable="w14 wp14">
   <w:p>
     <w:pPr>
       <w:contextualSpacing w:val="0"/>
@@ -12912,7 +13241,7 @@
 </file>
 
 <file path=word/numbering.xml><?xml version="1.0" encoding="utf-8"?>
-<w:numbering xmlns:mo="http://schemas.microsoft.com/office/mac/office/2008/main" xmlns:ve="http://schemas.openxmlformats.org/markup-compatibility/2006" xmlns:mv="urn:schemas-microsoft-com:mac:vml" xmlns:o="urn:schemas-microsoft-com:office:office" xmlns:r="http://schemas.openxmlformats.org/officeDocument/2006/relationships" xmlns:m="http://schemas.openxmlformats.org/officeDocument/2006/math" xmlns:v="urn:schemas-microsoft-com:vml" xmlns:wp="http://schemas.openxmlformats.org/drawingml/2006/wordprocessingDrawing" xmlns:w10="urn:schemas-microsoft-com:office:word" xmlns:w="http://schemas.openxmlformats.org/wordprocessingml/2006/main" xmlns:wne="http://schemas.microsoft.com/office/word/2006/wordml">
+<w:numbering xmlns:wpc="http://schemas.microsoft.com/office/word/2010/wordprocessingCanvas" xmlns:mo="http://schemas.microsoft.com/office/mac/office/2008/main" xmlns:mc="http://schemas.openxmlformats.org/markup-compatibility/2006" xmlns:mv="urn:schemas-microsoft-com:mac:vml" xmlns:o="urn:schemas-microsoft-com:office:office" xmlns:r="http://schemas.openxmlformats.org/officeDocument/2006/relationships" xmlns:m="http://schemas.openxmlformats.org/officeDocument/2006/math" xmlns:v="urn:schemas-microsoft-com:vml" xmlns:wp14="http://schemas.microsoft.com/office/word/2010/wordprocessingDrawing" xmlns:wp="http://schemas.openxmlformats.org/drawingml/2006/wordprocessingDrawing" xmlns:w10="urn:schemas-microsoft-com:office:word" xmlns:w="http://schemas.openxmlformats.org/wordprocessingml/2006/main" xmlns:w14="http://schemas.microsoft.com/office/word/2010/wordml" xmlns:wpg="http://schemas.microsoft.com/office/word/2010/wordprocessingGroup" xmlns:wpi="http://schemas.microsoft.com/office/word/2010/wordprocessingInk" xmlns:wne="http://schemas.microsoft.com/office/word/2006/wordml" xmlns:wps="http://schemas.microsoft.com/office/word/2010/wordprocessingShape" mc:Ignorable="w14 wp14">
   <w:abstractNum w:abstractNumId="0">
     <w:nsid w:val="16865641"/>
     <w:multiLevelType w:val="multilevel"/>
@@ -14312,7 +14641,7 @@
 </file>
 
 <file path=word/styles.xml><?xml version="1.0" encoding="utf-8"?>
-<w:styles xmlns:r="http://schemas.openxmlformats.org/officeDocument/2006/relationships" xmlns:w="http://schemas.openxmlformats.org/wordprocessingml/2006/main">
+<w:styles xmlns:mc="http://schemas.openxmlformats.org/markup-compatibility/2006" xmlns:r="http://schemas.openxmlformats.org/officeDocument/2006/relationships" xmlns:w="http://schemas.openxmlformats.org/wordprocessingml/2006/main" xmlns:w14="http://schemas.microsoft.com/office/word/2010/wordml" mc:Ignorable="w14">
   <w:docDefaults>
     <w:rPrDefault>
       <w:rPr>
@@ -14433,14 +14762,15 @@
   </w:style>
   <w:style w:type="character" w:default="1" w:styleId="DefaultParagraphFont">
     <w:name w:val="Default Paragraph Font"/>
+    <w:uiPriority w:val="1"/>
     <w:semiHidden/>
     <w:unhideWhenUsed/>
   </w:style>
   <w:style w:type="table" w:default="1" w:styleId="TableNormal">
     <w:name w:val="Normal Table"/>
+    <w:uiPriority w:val="99"/>
     <w:semiHidden/>
     <w:unhideWhenUsed/>
-    <w:qFormat/>
     <w:tblPr>
       <w:tblInd w:w="0" w:type="dxa"/>
       <w:tblCellMar>
@@ -14453,6 +14783,7 @@
   </w:style>
   <w:style w:type="numbering" w:default="1" w:styleId="NoList">
     <w:name w:val="No List"/>
+    <w:uiPriority w:val="99"/>
     <w:semiHidden/>
     <w:unhideWhenUsed/>
   </w:style>

</xml_diff>